<commit_message>
Add graph of transactions scanned comparison
</commit_message>
<xml_diff>
--- a/docs/main-body.docx
+++ b/docs/main-body.docx
@@ -41,15 +41,7 @@
         <w:t>/heuristic, completing a second scan of the TDB to construct an FP-Tree, and passing this tree off t</w:t>
       </w:r>
       <w:r>
-        <w:t>o the actual FP-Growth mining algorithm to find the frequent k-</w:t>
-      </w:r>
-      <w:proofErr w:type="spellStart"/>
-      <w:r>
-        <w:t>itemsets</w:t>
-      </w:r>
-      <w:proofErr w:type="spellEnd"/>
-      <w:r>
-        <w:t>.</w:t>
+        <w:t>o the actual FP-Growth mining algorithm to find the frequent k-itemsets.</w:t>
       </w:r>
       <w:r>
         <w:t xml:space="preserve"> Our proposal focusses on </w:t>
@@ -102,9 +94,26 @@
           <w:i/>
           <w:iCs/>
         </w:rPr>
-        <w:t xml:space="preserve">&lt;item, </w:t>
-      </w:r>
-      <w:proofErr w:type="spellStart"/>
+        <w:t>&lt;item, occurrence_count&gt;</w:t>
+      </w:r>
+      <w:r>
+        <w:t>. We will call this tree structure REP-Tree, as it will represent the entire TDB as an in-memory data structure.</w:t>
+      </w:r>
+      <w:r>
+        <w:t xml:space="preserve"> </w:t>
+      </w:r>
+      <w:r>
+        <w:t xml:space="preserve">Each path of the REP-Tree will then represent </w:t>
+      </w:r>
+      <w:r>
+        <w:t xml:space="preserve">one transaction from the TDB. To save space, we will </w:t>
+      </w:r>
+      <w:r>
+        <w:t xml:space="preserve">re-use tree nodes that </w:t>
+      </w:r>
+      <w:r>
+        <w:t xml:space="preserve">have the same prefix as the next transaction from the TDB, incrementing the </w:t>
+      </w:r>
       <w:r>
         <w:rPr>
           <w:i/>
@@ -112,88 +121,37 @@
         </w:rPr>
         <w:t>occurrence_count</w:t>
       </w:r>
-      <w:proofErr w:type="spellEnd"/>
+      <w:r>
+        <w:t xml:space="preserve"> of said node.</w:t>
+      </w:r>
+      <w:r>
+        <w:t xml:space="preserve"> </w:t>
+      </w:r>
+    </w:p>
+    <w:p>
+      <w:pPr>
+        <w:pStyle w:val="NoSpacing"/>
+      </w:pPr>
+    </w:p>
+    <w:p>
+      <w:pPr>
+        <w:pStyle w:val="NoSpacing"/>
+      </w:pPr>
+      <w:r>
+        <w:t xml:space="preserve">Secondly, </w:t>
+      </w:r>
+      <w:r>
+        <w:t>our algorithm will traverse the REP-Tree</w:t>
+      </w:r>
+      <w:r>
+        <w:t xml:space="preserve">, and create a table consisting of </w:t>
+      </w:r>
       <w:r>
         <w:rPr>
           <w:i/>
           <w:iCs/>
         </w:rPr>
-        <w:t>&gt;</w:t>
-      </w:r>
-      <w:r>
-        <w:t>. We will call this tree structure REP-Tree, as it will represent the entire TDB as an in-memory data structure.</w:t>
-      </w:r>
-      <w:r>
-        <w:t xml:space="preserve"> </w:t>
-      </w:r>
-      <w:r>
-        <w:t xml:space="preserve">Each path of the REP-Tree will then represent </w:t>
-      </w:r>
-      <w:r>
-        <w:t xml:space="preserve">one transaction from the TDB. To save space, we will </w:t>
-      </w:r>
-      <w:r>
-        <w:t xml:space="preserve">re-use tree nodes that </w:t>
-      </w:r>
-      <w:r>
-        <w:t xml:space="preserve">have the same prefix as the next transaction from the TDB, incrementing the </w:t>
-      </w:r>
-      <w:proofErr w:type="spellStart"/>
-      <w:r>
-        <w:rPr>
-          <w:i/>
-          <w:iCs/>
-        </w:rPr>
-        <w:t>occurrence_count</w:t>
-      </w:r>
-      <w:proofErr w:type="spellEnd"/>
-      <w:r>
-        <w:t xml:space="preserve"> of said node.</w:t>
-      </w:r>
-      <w:r>
-        <w:t xml:space="preserve"> </w:t>
-      </w:r>
-    </w:p>
-    <w:p>
-      <w:pPr>
-        <w:pStyle w:val="NoSpacing"/>
-      </w:pPr>
-    </w:p>
-    <w:p>
-      <w:pPr>
-        <w:pStyle w:val="NoSpacing"/>
-      </w:pPr>
-      <w:r>
-        <w:t xml:space="preserve">Secondly, </w:t>
-      </w:r>
-      <w:r>
-        <w:t>our algorithm will traverse the REP-Tree</w:t>
-      </w:r>
-      <w:r>
-        <w:t xml:space="preserve">, and create a table consisting of </w:t>
-      </w:r>
-      <w:r>
-        <w:rPr>
-          <w:i/>
-          <w:iCs/>
-        </w:rPr>
-        <w:t xml:space="preserve">&lt;item, </w:t>
-      </w:r>
-      <w:proofErr w:type="spellStart"/>
-      <w:r>
-        <w:rPr>
-          <w:i/>
-          <w:iCs/>
-        </w:rPr>
-        <w:t>occurrence_count</w:t>
-      </w:r>
-      <w:proofErr w:type="spellEnd"/>
-      <w:r>
-        <w:rPr>
-          <w:i/>
-          <w:iCs/>
-        </w:rPr>
-        <w:t xml:space="preserve">&gt; </w:t>
+        <w:t xml:space="preserve">&lt;item, occurrence_count&gt; </w:t>
       </w:r>
       <w:r>
         <w:t>pairs</w:t>
@@ -575,13 +533,8 @@
         <w:pStyle w:val="NoSpacing"/>
         <w:jc w:val="center"/>
       </w:pPr>
-      <w:proofErr w:type="spellStart"/>
-      <w:r>
-        <w:t>minsup</w:t>
-      </w:r>
-      <w:proofErr w:type="spellEnd"/>
-      <w:r>
-        <w:t xml:space="preserve"> = 2</w:t>
+      <w:r>
+        <w:t>minsup = 2</w:t>
       </w:r>
     </w:p>
     <w:p>
@@ -2203,15 +2156,7 @@
         <w:t>Upon completing this construction process, we can pass the resulting FP-Tree to FP-Growth for mining frequent</w:t>
       </w:r>
       <w:r>
-        <w:t xml:space="preserve"> k-</w:t>
-      </w:r>
-      <w:proofErr w:type="spellStart"/>
-      <w:r>
-        <w:t>itemsets</w:t>
-      </w:r>
-      <w:proofErr w:type="spellEnd"/>
-      <w:r>
-        <w:t>. This requires only one scan of the transactional database</w:t>
+        <w:t xml:space="preserve"> k-itemsets. This requires only one scan of the transactional database</w:t>
       </w:r>
       <w:r>
         <w:t xml:space="preserve"> at the cost of using more memory. However, in a practical scenario, </w:t>
@@ -2333,1126 +2278,1228 @@
       <w:pPr>
         <w:pStyle w:val="NoSpacing"/>
       </w:pPr>
+    </w:p>
+    <w:p>
+      <w:pPr>
+        <w:pStyle w:val="NoSpacing"/>
+      </w:pPr>
+    </w:p>
+    <w:p>
+      <w:pPr>
+        <w:pStyle w:val="NoSpacing"/>
+      </w:pPr>
+    </w:p>
+    <w:p>
+      <w:pPr>
+        <w:pStyle w:val="NoSpacing"/>
+      </w:pPr>
+    </w:p>
+    <w:p>
+      <w:pPr>
+        <w:pStyle w:val="NoSpacing"/>
+        <w:rPr>
+          <w:b/>
+          <w:bCs/>
+        </w:rPr>
+      </w:pPr>
+      <w:r>
+        <w:rPr>
+          <w:b/>
+          <w:bCs/>
+        </w:rPr>
+        <w:lastRenderedPageBreak/>
+        <w:t>Pseudocode</w:t>
+      </w:r>
+      <w:r>
+        <w:rPr>
+          <w:b/>
+          <w:bCs/>
+        </w:rPr>
+        <w:t xml:space="preserve"> for main mining:</w:t>
+      </w:r>
+    </w:p>
+    <w:p>
+      <w:pPr>
+        <w:shd w:val="clear" w:color="auto" w:fill="1E1E1E"/>
+        <w:spacing w:after="0" w:line="285" w:lineRule="atLeast"/>
+        <w:rPr>
+          <w:rFonts w:ascii="Consolas" w:eastAsia="Times New Roman" w:hAnsi="Consolas" w:cs="Times New Roman"/>
+          <w:color w:val="D4D4D4"/>
+          <w:sz w:val="21"/>
+          <w:szCs w:val="21"/>
+        </w:rPr>
+      </w:pPr>
+      <w:r>
+        <w:rPr>
+          <w:rFonts w:ascii="Consolas" w:eastAsia="Times New Roman" w:hAnsi="Consolas" w:cs="Times New Roman"/>
+          <w:color w:val="D4D4D4"/>
+          <w:sz w:val="21"/>
+          <w:szCs w:val="21"/>
+        </w:rPr>
+        <w:t>OPEN database</w:t>
+      </w:r>
+    </w:p>
+    <w:p>
+      <w:pPr>
+        <w:shd w:val="clear" w:color="auto" w:fill="1E1E1E"/>
+        <w:spacing w:after="0" w:line="285" w:lineRule="atLeast"/>
+        <w:rPr>
+          <w:rFonts w:ascii="Consolas" w:eastAsia="Times New Roman" w:hAnsi="Consolas" w:cs="Times New Roman"/>
+          <w:color w:val="D4D4D4"/>
+          <w:sz w:val="21"/>
+          <w:szCs w:val="21"/>
+        </w:rPr>
+      </w:pPr>
+      <w:r>
+        <w:rPr>
+          <w:rFonts w:ascii="Consolas" w:eastAsia="Times New Roman" w:hAnsi="Consolas" w:cs="Times New Roman"/>
+          <w:color w:val="C586C0"/>
+          <w:sz w:val="21"/>
+          <w:szCs w:val="21"/>
+        </w:rPr>
+        <w:t>for</w:t>
+      </w:r>
+      <w:r>
+        <w:rPr>
+          <w:rFonts w:ascii="Consolas" w:eastAsia="Times New Roman" w:hAnsi="Consolas" w:cs="Times New Roman"/>
+          <w:color w:val="D4D4D4"/>
+          <w:sz w:val="21"/>
+          <w:szCs w:val="21"/>
+        </w:rPr>
+        <w:t> each transaction:</w:t>
+      </w:r>
+    </w:p>
+    <w:p>
+      <w:pPr>
+        <w:shd w:val="clear" w:color="auto" w:fill="1E1E1E"/>
+        <w:spacing w:after="0" w:line="285" w:lineRule="atLeast"/>
+        <w:rPr>
+          <w:rFonts w:ascii="Consolas" w:eastAsia="Times New Roman" w:hAnsi="Consolas" w:cs="Times New Roman"/>
+          <w:color w:val="D4D4D4"/>
+          <w:sz w:val="21"/>
+          <w:szCs w:val="21"/>
+        </w:rPr>
+      </w:pPr>
+      <w:r>
+        <w:rPr>
+          <w:rFonts w:ascii="Consolas" w:eastAsia="Times New Roman" w:hAnsi="Consolas" w:cs="Times New Roman"/>
+          <w:color w:val="D4D4D4"/>
+          <w:sz w:val="21"/>
+          <w:szCs w:val="21"/>
+        </w:rPr>
+        <w:t>    ADD transaction to </w:t>
+      </w:r>
+      <w:r>
+        <w:rPr>
+          <w:rFonts w:ascii="Consolas" w:eastAsia="Times New Roman" w:hAnsi="Consolas" w:cs="Times New Roman"/>
+          <w:color w:val="D4D4D4"/>
+          <w:sz w:val="21"/>
+          <w:szCs w:val="21"/>
+        </w:rPr>
+        <w:t>REP</w:t>
+      </w:r>
+      <w:r>
+        <w:rPr>
+          <w:rFonts w:ascii="Consolas" w:eastAsia="Times New Roman" w:hAnsi="Consolas" w:cs="Times New Roman"/>
+          <w:color w:val="D4D4D4"/>
+          <w:sz w:val="21"/>
+          <w:szCs w:val="21"/>
+        </w:rPr>
+        <w:t>-Tree</w:t>
+      </w:r>
+    </w:p>
+    <w:p>
+      <w:pPr>
+        <w:shd w:val="clear" w:color="auto" w:fill="1E1E1E"/>
+        <w:spacing w:after="0" w:line="285" w:lineRule="atLeast"/>
+        <w:rPr>
+          <w:rFonts w:ascii="Consolas" w:eastAsia="Times New Roman" w:hAnsi="Consolas" w:cs="Times New Roman"/>
+          <w:color w:val="D4D4D4"/>
+          <w:sz w:val="21"/>
+          <w:szCs w:val="21"/>
+        </w:rPr>
+      </w:pPr>
+    </w:p>
+    <w:p>
+      <w:pPr>
+        <w:shd w:val="clear" w:color="auto" w:fill="1E1E1E"/>
+        <w:spacing w:after="0" w:line="285" w:lineRule="atLeast"/>
+        <w:rPr>
+          <w:rFonts w:ascii="Consolas" w:eastAsia="Times New Roman" w:hAnsi="Consolas" w:cs="Times New Roman"/>
+          <w:color w:val="D4D4D4"/>
+          <w:sz w:val="21"/>
+          <w:szCs w:val="21"/>
+        </w:rPr>
+      </w:pPr>
+      <w:r>
+        <w:rPr>
+          <w:rFonts w:ascii="Consolas" w:eastAsia="Times New Roman" w:hAnsi="Consolas" w:cs="Times New Roman"/>
+          <w:color w:val="D4D4D4"/>
+          <w:sz w:val="21"/>
+          <w:szCs w:val="21"/>
+        </w:rPr>
+        <w:t>PROVIDE </w:t>
+      </w:r>
+      <w:r>
+        <w:rPr>
+          <w:rFonts w:ascii="Consolas" w:eastAsia="Times New Roman" w:hAnsi="Consolas" w:cs="Times New Roman"/>
+          <w:color w:val="D4D4D4"/>
+          <w:sz w:val="21"/>
+          <w:szCs w:val="21"/>
+        </w:rPr>
+        <w:t>REP</w:t>
+      </w:r>
+      <w:r>
+        <w:rPr>
+          <w:rFonts w:ascii="Consolas" w:eastAsia="Times New Roman" w:hAnsi="Consolas" w:cs="Times New Roman"/>
+          <w:color w:val="D4D4D4"/>
+          <w:sz w:val="21"/>
+          <w:szCs w:val="21"/>
+        </w:rPr>
+        <w:t>-Tree to FP-Growth mining algorithm</w:t>
+      </w:r>
+    </w:p>
+    <w:p>
+      <w:pPr>
+        <w:pStyle w:val="NoSpacing"/>
+        <w:rPr>
+          <w:b/>
+          <w:bCs/>
+        </w:rPr>
+      </w:pPr>
+    </w:p>
+    <w:p>
+      <w:pPr>
+        <w:pStyle w:val="NoSpacing"/>
+        <w:rPr>
+          <w:b/>
+          <w:bCs/>
+        </w:rPr>
+      </w:pPr>
+      <w:r>
+        <w:rPr>
+          <w:b/>
+          <w:bCs/>
+        </w:rPr>
+        <w:t xml:space="preserve">Pseudocode for adding a transaction to the </w:t>
+      </w:r>
+      <w:r>
+        <w:rPr>
+          <w:b/>
+          <w:bCs/>
+        </w:rPr>
+        <w:t>REP</w:t>
+      </w:r>
+      <w:r>
+        <w:rPr>
+          <w:b/>
+          <w:bCs/>
+        </w:rPr>
+        <w:t>-Tree:</w:t>
+      </w:r>
+    </w:p>
+    <w:p>
+      <w:pPr>
+        <w:shd w:val="clear" w:color="auto" w:fill="1E1E1E"/>
+        <w:spacing w:after="0" w:line="285" w:lineRule="atLeast"/>
+        <w:rPr>
+          <w:rFonts w:ascii="Consolas" w:eastAsia="Times New Roman" w:hAnsi="Consolas" w:cs="Times New Roman"/>
+          <w:color w:val="D4D4D4"/>
+          <w:sz w:val="21"/>
+          <w:szCs w:val="21"/>
+        </w:rPr>
+      </w:pPr>
+      <w:r>
+        <w:rPr>
+          <w:rFonts w:ascii="Consolas" w:eastAsia="Times New Roman" w:hAnsi="Consolas" w:cs="Times New Roman"/>
+          <w:color w:val="D4D4D4"/>
+          <w:sz w:val="21"/>
+          <w:szCs w:val="21"/>
+        </w:rPr>
+        <w:t>ASSIGN the Current Node </w:t>
+      </w:r>
+      <w:r>
+        <w:rPr>
+          <w:rFonts w:ascii="Consolas" w:eastAsia="Times New Roman" w:hAnsi="Consolas" w:cs="Times New Roman"/>
+          <w:color w:val="C586C0"/>
+          <w:sz w:val="21"/>
+          <w:szCs w:val="21"/>
+        </w:rPr>
+        <w:t>as</w:t>
+      </w:r>
+      <w:r>
+        <w:rPr>
+          <w:rFonts w:ascii="Consolas" w:eastAsia="Times New Roman" w:hAnsi="Consolas" w:cs="Times New Roman"/>
+          <w:color w:val="D4D4D4"/>
+          <w:sz w:val="21"/>
+          <w:szCs w:val="21"/>
+        </w:rPr>
+        <w:t> the Root Node</w:t>
+      </w:r>
+    </w:p>
+    <w:p>
+      <w:pPr>
+        <w:shd w:val="clear" w:color="auto" w:fill="1E1E1E"/>
+        <w:spacing w:after="0" w:line="285" w:lineRule="atLeast"/>
+        <w:rPr>
+          <w:rFonts w:ascii="Consolas" w:eastAsia="Times New Roman" w:hAnsi="Consolas" w:cs="Times New Roman"/>
+          <w:color w:val="D4D4D4"/>
+          <w:sz w:val="21"/>
+          <w:szCs w:val="21"/>
+        </w:rPr>
+      </w:pPr>
+    </w:p>
+    <w:p>
+      <w:pPr>
+        <w:shd w:val="clear" w:color="auto" w:fill="1E1E1E"/>
+        <w:spacing w:after="0" w:line="285" w:lineRule="atLeast"/>
+        <w:rPr>
+          <w:rFonts w:ascii="Consolas" w:eastAsia="Times New Roman" w:hAnsi="Consolas" w:cs="Times New Roman"/>
+          <w:color w:val="D4D4D4"/>
+          <w:sz w:val="21"/>
+          <w:szCs w:val="21"/>
+        </w:rPr>
+      </w:pPr>
+      <w:r>
+        <w:rPr>
+          <w:rFonts w:ascii="Consolas" w:eastAsia="Times New Roman" w:hAnsi="Consolas" w:cs="Times New Roman"/>
+          <w:color w:val="C586C0"/>
+          <w:sz w:val="21"/>
+          <w:szCs w:val="21"/>
+        </w:rPr>
+        <w:t>for</w:t>
+      </w:r>
+      <w:r>
+        <w:rPr>
+          <w:rFonts w:ascii="Consolas" w:eastAsia="Times New Roman" w:hAnsi="Consolas" w:cs="Times New Roman"/>
+          <w:color w:val="D4D4D4"/>
+          <w:sz w:val="21"/>
+          <w:szCs w:val="21"/>
+        </w:rPr>
+        <w:t> each item </w:t>
+      </w:r>
+      <w:r>
+        <w:rPr>
+          <w:rFonts w:ascii="Consolas" w:eastAsia="Times New Roman" w:hAnsi="Consolas" w:cs="Times New Roman"/>
+          <w:color w:val="C586C0"/>
+          <w:sz w:val="21"/>
+          <w:szCs w:val="21"/>
+        </w:rPr>
+        <w:t>in</w:t>
+      </w:r>
+      <w:r>
+        <w:rPr>
+          <w:rFonts w:ascii="Consolas" w:eastAsia="Times New Roman" w:hAnsi="Consolas" w:cs="Times New Roman"/>
+          <w:color w:val="D4D4D4"/>
+          <w:sz w:val="21"/>
+          <w:szCs w:val="21"/>
+        </w:rPr>
+        <w:t> the transaction:</w:t>
+      </w:r>
+    </w:p>
+    <w:p>
+      <w:pPr>
+        <w:shd w:val="clear" w:color="auto" w:fill="1E1E1E"/>
+        <w:spacing w:after="0" w:line="285" w:lineRule="atLeast"/>
+        <w:rPr>
+          <w:rFonts w:ascii="Consolas" w:eastAsia="Times New Roman" w:hAnsi="Consolas" w:cs="Times New Roman"/>
+          <w:color w:val="D4D4D4"/>
+          <w:sz w:val="21"/>
+          <w:szCs w:val="21"/>
+        </w:rPr>
+      </w:pPr>
+      <w:r>
+        <w:rPr>
+          <w:rFonts w:ascii="Consolas" w:eastAsia="Times New Roman" w:hAnsi="Consolas" w:cs="Times New Roman"/>
+          <w:color w:val="D4D4D4"/>
+          <w:sz w:val="21"/>
+          <w:szCs w:val="21"/>
+        </w:rPr>
+        <w:t>    </w:t>
+      </w:r>
+      <w:r>
+        <w:rPr>
+          <w:rFonts w:ascii="Consolas" w:eastAsia="Times New Roman" w:hAnsi="Consolas" w:cs="Times New Roman"/>
+          <w:color w:val="C586C0"/>
+          <w:sz w:val="21"/>
+          <w:szCs w:val="21"/>
+        </w:rPr>
+        <w:t>if</w:t>
+      </w:r>
+      <w:r>
+        <w:rPr>
+          <w:rFonts w:ascii="Consolas" w:eastAsia="Times New Roman" w:hAnsi="Consolas" w:cs="Times New Roman"/>
+          <w:color w:val="D4D4D4"/>
+          <w:sz w:val="21"/>
+          <w:szCs w:val="21"/>
+        </w:rPr>
+        <w:t> the item </w:t>
+      </w:r>
+      <w:r>
+        <w:rPr>
+          <w:rFonts w:ascii="Consolas" w:eastAsia="Times New Roman" w:hAnsi="Consolas" w:cs="Times New Roman"/>
+          <w:color w:val="569CD6"/>
+          <w:sz w:val="21"/>
+          <w:szCs w:val="21"/>
+        </w:rPr>
+        <w:t>is</w:t>
+      </w:r>
+      <w:r>
+        <w:rPr>
+          <w:rFonts w:ascii="Consolas" w:eastAsia="Times New Roman" w:hAnsi="Consolas" w:cs="Times New Roman"/>
+          <w:color w:val="D4D4D4"/>
+          <w:sz w:val="21"/>
+          <w:szCs w:val="21"/>
+        </w:rPr>
+        <w:t> </w:t>
+      </w:r>
+      <w:r>
+        <w:rPr>
+          <w:rFonts w:ascii="Consolas" w:eastAsia="Times New Roman" w:hAnsi="Consolas" w:cs="Times New Roman"/>
+          <w:color w:val="C586C0"/>
+          <w:sz w:val="21"/>
+          <w:szCs w:val="21"/>
+        </w:rPr>
+        <w:t>in</w:t>
+      </w:r>
+      <w:r>
+        <w:rPr>
+          <w:rFonts w:ascii="Consolas" w:eastAsia="Times New Roman" w:hAnsi="Consolas" w:cs="Times New Roman"/>
+          <w:color w:val="D4D4D4"/>
+          <w:sz w:val="21"/>
+          <w:szCs w:val="21"/>
+        </w:rPr>
+        <w:t> the roots children:</w:t>
+      </w:r>
+    </w:p>
+    <w:p>
+      <w:pPr>
+        <w:shd w:val="clear" w:color="auto" w:fill="1E1E1E"/>
+        <w:spacing w:after="0" w:line="285" w:lineRule="atLeast"/>
+        <w:rPr>
+          <w:rFonts w:ascii="Consolas" w:eastAsia="Times New Roman" w:hAnsi="Consolas" w:cs="Times New Roman"/>
+          <w:color w:val="D4D4D4"/>
+          <w:sz w:val="21"/>
+          <w:szCs w:val="21"/>
+        </w:rPr>
+      </w:pPr>
+      <w:r>
+        <w:rPr>
+          <w:rFonts w:ascii="Consolas" w:eastAsia="Times New Roman" w:hAnsi="Consolas" w:cs="Times New Roman"/>
+          <w:color w:val="D4D4D4"/>
+          <w:sz w:val="21"/>
+          <w:szCs w:val="21"/>
+        </w:rPr>
+        <w:t>        INCREMENT the nodes count</w:t>
+      </w:r>
+    </w:p>
+    <w:p>
+      <w:pPr>
+        <w:shd w:val="clear" w:color="auto" w:fill="1E1E1E"/>
+        <w:spacing w:after="0" w:line="285" w:lineRule="atLeast"/>
+        <w:rPr>
+          <w:rFonts w:ascii="Consolas" w:eastAsia="Times New Roman" w:hAnsi="Consolas" w:cs="Times New Roman"/>
+          <w:color w:val="D4D4D4"/>
+          <w:sz w:val="21"/>
+          <w:szCs w:val="21"/>
+        </w:rPr>
+      </w:pPr>
+      <w:r>
+        <w:rPr>
+          <w:rFonts w:ascii="Consolas" w:eastAsia="Times New Roman" w:hAnsi="Consolas" w:cs="Times New Roman"/>
+          <w:color w:val="D4D4D4"/>
+          <w:sz w:val="21"/>
+          <w:szCs w:val="21"/>
+        </w:rPr>
+        <w:t>        ASSIGN this child node </w:t>
+      </w:r>
+      <w:r>
+        <w:rPr>
+          <w:rFonts w:ascii="Consolas" w:eastAsia="Times New Roman" w:hAnsi="Consolas" w:cs="Times New Roman"/>
+          <w:color w:val="C586C0"/>
+          <w:sz w:val="21"/>
+          <w:szCs w:val="21"/>
+        </w:rPr>
+        <w:t>as</w:t>
+      </w:r>
+      <w:r>
+        <w:rPr>
+          <w:rFonts w:ascii="Consolas" w:eastAsia="Times New Roman" w:hAnsi="Consolas" w:cs="Times New Roman"/>
+          <w:color w:val="D4D4D4"/>
+          <w:sz w:val="21"/>
+          <w:szCs w:val="21"/>
+        </w:rPr>
+        <w:t> the Next Node</w:t>
+      </w:r>
+    </w:p>
+    <w:p>
+      <w:pPr>
+        <w:shd w:val="clear" w:color="auto" w:fill="1E1E1E"/>
+        <w:spacing w:after="0" w:line="285" w:lineRule="atLeast"/>
+        <w:rPr>
+          <w:rFonts w:ascii="Consolas" w:eastAsia="Times New Roman" w:hAnsi="Consolas" w:cs="Times New Roman"/>
+          <w:color w:val="D4D4D4"/>
+          <w:sz w:val="21"/>
+          <w:szCs w:val="21"/>
+        </w:rPr>
+      </w:pPr>
+      <w:r>
+        <w:rPr>
+          <w:rFonts w:ascii="Consolas" w:eastAsia="Times New Roman" w:hAnsi="Consolas" w:cs="Times New Roman"/>
+          <w:color w:val="D4D4D4"/>
+          <w:sz w:val="21"/>
+          <w:szCs w:val="21"/>
+        </w:rPr>
+        <w:t>    </w:t>
+      </w:r>
+      <w:r>
+        <w:rPr>
+          <w:rFonts w:ascii="Consolas" w:eastAsia="Times New Roman" w:hAnsi="Consolas" w:cs="Times New Roman"/>
+          <w:color w:val="C586C0"/>
+          <w:sz w:val="21"/>
+          <w:szCs w:val="21"/>
+        </w:rPr>
+        <w:t>else</w:t>
+      </w:r>
+      <w:r>
+        <w:rPr>
+          <w:rFonts w:ascii="Consolas" w:eastAsia="Times New Roman" w:hAnsi="Consolas" w:cs="Times New Roman"/>
+          <w:color w:val="D4D4D4"/>
+          <w:sz w:val="21"/>
+          <w:szCs w:val="21"/>
+        </w:rPr>
+        <w:t>:</w:t>
+      </w:r>
+    </w:p>
+    <w:p>
+      <w:pPr>
+        <w:shd w:val="clear" w:color="auto" w:fill="1E1E1E"/>
+        <w:spacing w:after="0" w:line="285" w:lineRule="atLeast"/>
+        <w:rPr>
+          <w:rFonts w:ascii="Consolas" w:eastAsia="Times New Roman" w:hAnsi="Consolas" w:cs="Times New Roman"/>
+          <w:color w:val="D4D4D4"/>
+          <w:sz w:val="21"/>
+          <w:szCs w:val="21"/>
+        </w:rPr>
+      </w:pPr>
+      <w:r>
+        <w:rPr>
+          <w:rFonts w:ascii="Consolas" w:eastAsia="Times New Roman" w:hAnsi="Consolas" w:cs="Times New Roman"/>
+          <w:color w:val="D4D4D4"/>
+          <w:sz w:val="21"/>
+          <w:szCs w:val="21"/>
+        </w:rPr>
+        <w:t>        CREATE a new node </w:t>
+      </w:r>
+      <w:r>
+        <w:rPr>
+          <w:rFonts w:ascii="Consolas" w:eastAsia="Times New Roman" w:hAnsi="Consolas" w:cs="Times New Roman"/>
+          <w:color w:val="C586C0"/>
+          <w:sz w:val="21"/>
+          <w:szCs w:val="21"/>
+        </w:rPr>
+        <w:t>as</w:t>
+      </w:r>
+      <w:r>
+        <w:rPr>
+          <w:rFonts w:ascii="Consolas" w:eastAsia="Times New Roman" w:hAnsi="Consolas" w:cs="Times New Roman"/>
+          <w:color w:val="D4D4D4"/>
+          <w:sz w:val="21"/>
+          <w:szCs w:val="21"/>
+        </w:rPr>
+        <w:t> &lt;item, </w:t>
+      </w:r>
+      <w:r>
+        <w:rPr>
+          <w:rFonts w:ascii="Consolas" w:eastAsia="Times New Roman" w:hAnsi="Consolas" w:cs="Times New Roman"/>
+          <w:color w:val="B5CEA8"/>
+          <w:sz w:val="21"/>
+          <w:szCs w:val="21"/>
+        </w:rPr>
+        <w:t>1</w:t>
+      </w:r>
+      <w:r>
+        <w:rPr>
+          <w:rFonts w:ascii="Consolas" w:eastAsia="Times New Roman" w:hAnsi="Consolas" w:cs="Times New Roman"/>
+          <w:color w:val="D4D4D4"/>
+          <w:sz w:val="21"/>
+          <w:szCs w:val="21"/>
+        </w:rPr>
+        <w:t>&gt;</w:t>
+      </w:r>
+    </w:p>
+    <w:p>
+      <w:pPr>
+        <w:shd w:val="clear" w:color="auto" w:fill="1E1E1E"/>
+        <w:spacing w:after="0" w:line="285" w:lineRule="atLeast"/>
+        <w:rPr>
+          <w:rFonts w:ascii="Consolas" w:eastAsia="Times New Roman" w:hAnsi="Consolas" w:cs="Times New Roman"/>
+          <w:color w:val="D4D4D4"/>
+          <w:sz w:val="21"/>
+          <w:szCs w:val="21"/>
+        </w:rPr>
+      </w:pPr>
+      <w:r>
+        <w:rPr>
+          <w:rFonts w:ascii="Consolas" w:eastAsia="Times New Roman" w:hAnsi="Consolas" w:cs="Times New Roman"/>
+          <w:color w:val="D4D4D4"/>
+          <w:sz w:val="21"/>
+          <w:szCs w:val="21"/>
+        </w:rPr>
+        <w:t>        ASSIGN the new node to be a child of the current node</w:t>
+      </w:r>
+    </w:p>
+    <w:p>
+      <w:pPr>
+        <w:shd w:val="clear" w:color="auto" w:fill="1E1E1E"/>
+        <w:spacing w:after="0" w:line="285" w:lineRule="atLeast"/>
+        <w:rPr>
+          <w:rFonts w:ascii="Consolas" w:eastAsia="Times New Roman" w:hAnsi="Consolas" w:cs="Times New Roman"/>
+          <w:color w:val="D4D4D4"/>
+          <w:sz w:val="21"/>
+          <w:szCs w:val="21"/>
+        </w:rPr>
+      </w:pPr>
+      <w:r>
+        <w:rPr>
+          <w:rFonts w:ascii="Consolas" w:eastAsia="Times New Roman" w:hAnsi="Consolas" w:cs="Times New Roman"/>
+          <w:color w:val="D4D4D4"/>
+          <w:sz w:val="21"/>
+          <w:szCs w:val="21"/>
+        </w:rPr>
+        <w:t>        ASSIGN this new node </w:t>
+      </w:r>
+      <w:r>
+        <w:rPr>
+          <w:rFonts w:ascii="Consolas" w:eastAsia="Times New Roman" w:hAnsi="Consolas" w:cs="Times New Roman"/>
+          <w:color w:val="C586C0"/>
+          <w:sz w:val="21"/>
+          <w:szCs w:val="21"/>
+        </w:rPr>
+        <w:t>as</w:t>
+      </w:r>
+      <w:r>
+        <w:rPr>
+          <w:rFonts w:ascii="Consolas" w:eastAsia="Times New Roman" w:hAnsi="Consolas" w:cs="Times New Roman"/>
+          <w:color w:val="D4D4D4"/>
+          <w:sz w:val="21"/>
+          <w:szCs w:val="21"/>
+        </w:rPr>
+        <w:t> the Next Node</w:t>
+      </w:r>
+    </w:p>
+    <w:p>
+      <w:pPr>
+        <w:shd w:val="clear" w:color="auto" w:fill="1E1E1E"/>
+        <w:spacing w:after="0" w:line="285" w:lineRule="atLeast"/>
+        <w:rPr>
+          <w:rFonts w:ascii="Consolas" w:eastAsia="Times New Roman" w:hAnsi="Consolas" w:cs="Times New Roman"/>
+          <w:color w:val="D4D4D4"/>
+          <w:sz w:val="21"/>
+          <w:szCs w:val="21"/>
+        </w:rPr>
+      </w:pPr>
+    </w:p>
+    <w:p>
+      <w:pPr>
+        <w:shd w:val="clear" w:color="auto" w:fill="1E1E1E"/>
+        <w:spacing w:after="0" w:line="285" w:lineRule="atLeast"/>
+        <w:rPr>
+          <w:rFonts w:ascii="Consolas" w:eastAsia="Times New Roman" w:hAnsi="Consolas" w:cs="Times New Roman"/>
+          <w:color w:val="D4D4D4"/>
+          <w:sz w:val="21"/>
+          <w:szCs w:val="21"/>
+        </w:rPr>
+      </w:pPr>
+      <w:r>
+        <w:rPr>
+          <w:rFonts w:ascii="Consolas" w:eastAsia="Times New Roman" w:hAnsi="Consolas" w:cs="Times New Roman"/>
+          <w:color w:val="D4D4D4"/>
+          <w:sz w:val="21"/>
+          <w:szCs w:val="21"/>
+        </w:rPr>
+        <w:t>    ASSIGN the Current Node </w:t>
+      </w:r>
+      <w:r>
+        <w:rPr>
+          <w:rFonts w:ascii="Consolas" w:eastAsia="Times New Roman" w:hAnsi="Consolas" w:cs="Times New Roman"/>
+          <w:color w:val="C586C0"/>
+          <w:sz w:val="21"/>
+          <w:szCs w:val="21"/>
+        </w:rPr>
+        <w:t>as</w:t>
+      </w:r>
+      <w:r>
+        <w:rPr>
+          <w:rFonts w:ascii="Consolas" w:eastAsia="Times New Roman" w:hAnsi="Consolas" w:cs="Times New Roman"/>
+          <w:color w:val="D4D4D4"/>
+          <w:sz w:val="21"/>
+          <w:szCs w:val="21"/>
+        </w:rPr>
+        <w:t> the Next Node</w:t>
+      </w:r>
+    </w:p>
+    <w:p>
+      <w:pPr>
+        <w:pStyle w:val="NoSpacing"/>
+        <w:rPr>
+          <w:b/>
+          <w:bCs/>
+        </w:rPr>
+      </w:pPr>
+    </w:p>
+    <w:p>
+      <w:pPr>
+        <w:pStyle w:val="NoSpacing"/>
+        <w:rPr>
+          <w:b/>
+          <w:bCs/>
+        </w:rPr>
+      </w:pPr>
+      <w:r>
+        <w:rPr>
+          <w:b/>
+          <w:bCs/>
+        </w:rPr>
+        <w:t xml:space="preserve">Pseudocode for getting support values of items in a </w:t>
+      </w:r>
+      <w:r>
+        <w:rPr>
+          <w:b/>
+          <w:bCs/>
+        </w:rPr>
+        <w:t>REP</w:t>
+      </w:r>
+      <w:r>
+        <w:rPr>
+          <w:b/>
+          <w:bCs/>
+        </w:rPr>
+        <w:t>-Tree:</w:t>
+      </w:r>
+    </w:p>
+    <w:p>
+      <w:pPr>
+        <w:shd w:val="clear" w:color="auto" w:fill="1E1E1E"/>
+        <w:spacing w:after="0" w:line="285" w:lineRule="atLeast"/>
+        <w:rPr>
+          <w:rFonts w:ascii="Consolas" w:eastAsia="Times New Roman" w:hAnsi="Consolas" w:cs="Times New Roman"/>
+          <w:color w:val="D4D4D4"/>
+          <w:sz w:val="21"/>
+          <w:szCs w:val="21"/>
+        </w:rPr>
+      </w:pPr>
+      <w:r>
+        <w:rPr>
+          <w:rFonts w:ascii="Consolas" w:eastAsia="Times New Roman" w:hAnsi="Consolas" w:cs="Times New Roman"/>
+          <w:color w:val="D4D4D4"/>
+          <w:sz w:val="21"/>
+          <w:szCs w:val="21"/>
+        </w:rPr>
+        <w:t>CREATE a dictionary of the form &lt;item, count&gt;</w:t>
+      </w:r>
+    </w:p>
+    <w:p>
+      <w:pPr>
+        <w:shd w:val="clear" w:color="auto" w:fill="1E1E1E"/>
+        <w:spacing w:after="0" w:line="285" w:lineRule="atLeast"/>
+        <w:rPr>
+          <w:rFonts w:ascii="Consolas" w:eastAsia="Times New Roman" w:hAnsi="Consolas" w:cs="Times New Roman"/>
+          <w:color w:val="D4D4D4"/>
+          <w:sz w:val="21"/>
+          <w:szCs w:val="21"/>
+        </w:rPr>
+      </w:pPr>
+      <w:r>
+        <w:rPr>
+          <w:rFonts w:ascii="Consolas" w:eastAsia="Times New Roman" w:hAnsi="Consolas" w:cs="Times New Roman"/>
+          <w:color w:val="D4D4D4"/>
+          <w:sz w:val="21"/>
+          <w:szCs w:val="21"/>
+        </w:rPr>
+        <w:t>CREATE a queue</w:t>
+      </w:r>
+    </w:p>
+    <w:p>
+      <w:pPr>
+        <w:shd w:val="clear" w:color="auto" w:fill="1E1E1E"/>
+        <w:spacing w:after="0" w:line="285" w:lineRule="atLeast"/>
+        <w:rPr>
+          <w:rFonts w:ascii="Consolas" w:eastAsia="Times New Roman" w:hAnsi="Consolas" w:cs="Times New Roman"/>
+          <w:color w:val="D4D4D4"/>
+          <w:sz w:val="21"/>
+          <w:szCs w:val="21"/>
+        </w:rPr>
+      </w:pPr>
+      <w:r>
+        <w:rPr>
+          <w:rFonts w:ascii="Consolas" w:eastAsia="Times New Roman" w:hAnsi="Consolas" w:cs="Times New Roman"/>
+          <w:color w:val="D4D4D4"/>
+          <w:sz w:val="21"/>
+          <w:szCs w:val="21"/>
+        </w:rPr>
+        <w:t>ADD the root node to the queue</w:t>
+      </w:r>
+    </w:p>
+    <w:p>
+      <w:pPr>
+        <w:shd w:val="clear" w:color="auto" w:fill="1E1E1E"/>
+        <w:spacing w:after="0" w:line="285" w:lineRule="atLeast"/>
+        <w:rPr>
+          <w:rFonts w:ascii="Consolas" w:eastAsia="Times New Roman" w:hAnsi="Consolas" w:cs="Times New Roman"/>
+          <w:color w:val="D4D4D4"/>
+          <w:sz w:val="21"/>
+          <w:szCs w:val="21"/>
+        </w:rPr>
+      </w:pPr>
+    </w:p>
+    <w:p>
+      <w:pPr>
+        <w:shd w:val="clear" w:color="auto" w:fill="1E1E1E"/>
+        <w:spacing w:after="0" w:line="285" w:lineRule="atLeast"/>
+        <w:rPr>
+          <w:rFonts w:ascii="Consolas" w:eastAsia="Times New Roman" w:hAnsi="Consolas" w:cs="Times New Roman"/>
+          <w:color w:val="D4D4D4"/>
+          <w:sz w:val="21"/>
+          <w:szCs w:val="21"/>
+        </w:rPr>
+      </w:pPr>
+      <w:r>
+        <w:rPr>
+          <w:rFonts w:ascii="Consolas" w:eastAsia="Times New Roman" w:hAnsi="Consolas" w:cs="Times New Roman"/>
+          <w:color w:val="C586C0"/>
+          <w:sz w:val="21"/>
+          <w:szCs w:val="21"/>
+        </w:rPr>
+        <w:t>while</w:t>
+      </w:r>
+      <w:r>
+        <w:rPr>
+          <w:rFonts w:ascii="Consolas" w:eastAsia="Times New Roman" w:hAnsi="Consolas" w:cs="Times New Roman"/>
+          <w:color w:val="D4D4D4"/>
+          <w:sz w:val="21"/>
+          <w:szCs w:val="21"/>
+        </w:rPr>
+        <w:t> the queue </w:t>
+      </w:r>
+      <w:r>
+        <w:rPr>
+          <w:rFonts w:ascii="Consolas" w:eastAsia="Times New Roman" w:hAnsi="Consolas" w:cs="Times New Roman"/>
+          <w:color w:val="569CD6"/>
+          <w:sz w:val="21"/>
+          <w:szCs w:val="21"/>
+        </w:rPr>
+        <w:t>is</w:t>
+      </w:r>
+      <w:r>
+        <w:rPr>
+          <w:rFonts w:ascii="Consolas" w:eastAsia="Times New Roman" w:hAnsi="Consolas" w:cs="Times New Roman"/>
+          <w:color w:val="D4D4D4"/>
+          <w:sz w:val="21"/>
+          <w:szCs w:val="21"/>
+        </w:rPr>
+        <w:t> </w:t>
+      </w:r>
+      <w:r>
+        <w:rPr>
+          <w:rFonts w:ascii="Consolas" w:eastAsia="Times New Roman" w:hAnsi="Consolas" w:cs="Times New Roman"/>
+          <w:color w:val="569CD6"/>
+          <w:sz w:val="21"/>
+          <w:szCs w:val="21"/>
+        </w:rPr>
+        <w:t>not</w:t>
+      </w:r>
+      <w:r>
+        <w:rPr>
+          <w:rFonts w:ascii="Consolas" w:eastAsia="Times New Roman" w:hAnsi="Consolas" w:cs="Times New Roman"/>
+          <w:color w:val="D4D4D4"/>
+          <w:sz w:val="21"/>
+          <w:szCs w:val="21"/>
+        </w:rPr>
+        <w:t> empty:</w:t>
+      </w:r>
+    </w:p>
+    <w:p>
+      <w:pPr>
+        <w:shd w:val="clear" w:color="auto" w:fill="1E1E1E"/>
+        <w:spacing w:after="0" w:line="285" w:lineRule="atLeast"/>
+        <w:rPr>
+          <w:rFonts w:ascii="Consolas" w:eastAsia="Times New Roman" w:hAnsi="Consolas" w:cs="Times New Roman"/>
+          <w:color w:val="D4D4D4"/>
+          <w:sz w:val="21"/>
+          <w:szCs w:val="21"/>
+        </w:rPr>
+      </w:pPr>
+      <w:r>
+        <w:rPr>
+          <w:rFonts w:ascii="Consolas" w:eastAsia="Times New Roman" w:hAnsi="Consolas" w:cs="Times New Roman"/>
+          <w:color w:val="D4D4D4"/>
+          <w:sz w:val="21"/>
+          <w:szCs w:val="21"/>
+        </w:rPr>
+        <w:t>    dequeue node </w:t>
+      </w:r>
+      <w:r>
+        <w:rPr>
+          <w:rFonts w:ascii="Consolas" w:eastAsia="Times New Roman" w:hAnsi="Consolas" w:cs="Times New Roman"/>
+          <w:color w:val="C586C0"/>
+          <w:sz w:val="21"/>
+          <w:szCs w:val="21"/>
+        </w:rPr>
+        <w:t>from</w:t>
+      </w:r>
+      <w:r>
+        <w:rPr>
+          <w:rFonts w:ascii="Consolas" w:eastAsia="Times New Roman" w:hAnsi="Consolas" w:cs="Times New Roman"/>
+          <w:color w:val="D4D4D4"/>
+          <w:sz w:val="21"/>
+          <w:szCs w:val="21"/>
+        </w:rPr>
+        <w:t> the queue</w:t>
+      </w:r>
+    </w:p>
+    <w:p>
+      <w:pPr>
+        <w:shd w:val="clear" w:color="auto" w:fill="1E1E1E"/>
+        <w:spacing w:after="0" w:line="285" w:lineRule="atLeast"/>
+        <w:rPr>
+          <w:rFonts w:ascii="Consolas" w:eastAsia="Times New Roman" w:hAnsi="Consolas" w:cs="Times New Roman"/>
+          <w:color w:val="D4D4D4"/>
+          <w:sz w:val="21"/>
+          <w:szCs w:val="21"/>
+        </w:rPr>
+      </w:pPr>
+    </w:p>
+    <w:p>
+      <w:pPr>
+        <w:shd w:val="clear" w:color="auto" w:fill="1E1E1E"/>
+        <w:spacing w:after="0" w:line="285" w:lineRule="atLeast"/>
+        <w:rPr>
+          <w:rFonts w:ascii="Consolas" w:eastAsia="Times New Roman" w:hAnsi="Consolas" w:cs="Times New Roman"/>
+          <w:color w:val="D4D4D4"/>
+          <w:sz w:val="21"/>
+          <w:szCs w:val="21"/>
+        </w:rPr>
+      </w:pPr>
+      <w:r>
+        <w:rPr>
+          <w:rFonts w:ascii="Consolas" w:eastAsia="Times New Roman" w:hAnsi="Consolas" w:cs="Times New Roman"/>
+          <w:color w:val="D4D4D4"/>
+          <w:sz w:val="21"/>
+          <w:szCs w:val="21"/>
+        </w:rPr>
+        <w:t>    </w:t>
+      </w:r>
+      <w:r>
+        <w:rPr>
+          <w:rFonts w:ascii="Consolas" w:eastAsia="Times New Roman" w:hAnsi="Consolas" w:cs="Times New Roman"/>
+          <w:color w:val="C586C0"/>
+          <w:sz w:val="21"/>
+          <w:szCs w:val="21"/>
+        </w:rPr>
+        <w:t>if</w:t>
+      </w:r>
+      <w:r>
+        <w:rPr>
+          <w:rFonts w:ascii="Consolas" w:eastAsia="Times New Roman" w:hAnsi="Consolas" w:cs="Times New Roman"/>
+          <w:color w:val="D4D4D4"/>
+          <w:sz w:val="21"/>
+          <w:szCs w:val="21"/>
+        </w:rPr>
+        <w:t> the node contains an item:</w:t>
+      </w:r>
+    </w:p>
+    <w:p>
+      <w:pPr>
+        <w:shd w:val="clear" w:color="auto" w:fill="1E1E1E"/>
+        <w:spacing w:after="0" w:line="285" w:lineRule="atLeast"/>
+        <w:rPr>
+          <w:rFonts w:ascii="Consolas" w:eastAsia="Times New Roman" w:hAnsi="Consolas" w:cs="Times New Roman"/>
+          <w:color w:val="D4D4D4"/>
+          <w:sz w:val="21"/>
+          <w:szCs w:val="21"/>
+        </w:rPr>
+      </w:pPr>
+      <w:r>
+        <w:rPr>
+          <w:rFonts w:ascii="Consolas" w:eastAsia="Times New Roman" w:hAnsi="Consolas" w:cs="Times New Roman"/>
+          <w:color w:val="D4D4D4"/>
+          <w:sz w:val="21"/>
+          <w:szCs w:val="21"/>
+        </w:rPr>
+        <w:t>        ADD an entry to the dictionary </w:t>
+      </w:r>
+      <w:r>
+        <w:rPr>
+          <w:rFonts w:ascii="Consolas" w:eastAsia="Times New Roman" w:hAnsi="Consolas" w:cs="Times New Roman"/>
+          <w:color w:val="C586C0"/>
+          <w:sz w:val="21"/>
+          <w:szCs w:val="21"/>
+        </w:rPr>
+        <w:t>with</w:t>
+      </w:r>
+      <w:r>
+        <w:rPr>
+          <w:rFonts w:ascii="Consolas" w:eastAsia="Times New Roman" w:hAnsi="Consolas" w:cs="Times New Roman"/>
+          <w:color w:val="D4D4D4"/>
+          <w:sz w:val="21"/>
+          <w:szCs w:val="21"/>
+        </w:rPr>
+        <w:t> the nodes item </w:t>
+      </w:r>
+    </w:p>
+    <w:p>
+      <w:pPr>
+        <w:shd w:val="clear" w:color="auto" w:fill="1E1E1E"/>
+        <w:spacing w:after="0" w:line="285" w:lineRule="atLeast"/>
+        <w:rPr>
+          <w:rFonts w:ascii="Consolas" w:eastAsia="Times New Roman" w:hAnsi="Consolas" w:cs="Times New Roman"/>
+          <w:color w:val="D4D4D4"/>
+          <w:sz w:val="21"/>
+          <w:szCs w:val="21"/>
+        </w:rPr>
+      </w:pPr>
+      <w:r>
+        <w:rPr>
+          <w:rFonts w:ascii="Consolas" w:eastAsia="Times New Roman" w:hAnsi="Consolas" w:cs="Times New Roman"/>
+          <w:color w:val="D4D4D4"/>
+          <w:sz w:val="21"/>
+          <w:szCs w:val="21"/>
+        </w:rPr>
+        <w:t>        </w:t>
+      </w:r>
+      <w:r>
+        <w:rPr>
+          <w:rFonts w:ascii="Consolas" w:eastAsia="Times New Roman" w:hAnsi="Consolas" w:cs="Times New Roman"/>
+          <w:color w:val="569CD6"/>
+          <w:sz w:val="21"/>
+          <w:szCs w:val="21"/>
+        </w:rPr>
+        <w:t>and</w:t>
+      </w:r>
+      <w:r>
+        <w:rPr>
+          <w:rFonts w:ascii="Consolas" w:eastAsia="Times New Roman" w:hAnsi="Consolas" w:cs="Times New Roman"/>
+          <w:color w:val="D4D4D4"/>
+          <w:sz w:val="21"/>
+          <w:szCs w:val="21"/>
+        </w:rPr>
+        <w:t> increment the count by its occurrence count</w:t>
+      </w:r>
+    </w:p>
+    <w:p>
+      <w:pPr>
+        <w:shd w:val="clear" w:color="auto" w:fill="1E1E1E"/>
+        <w:spacing w:after="0" w:line="285" w:lineRule="atLeast"/>
+        <w:rPr>
+          <w:rFonts w:ascii="Consolas" w:eastAsia="Times New Roman" w:hAnsi="Consolas" w:cs="Times New Roman"/>
+          <w:color w:val="D4D4D4"/>
+          <w:sz w:val="21"/>
+          <w:szCs w:val="21"/>
+        </w:rPr>
+      </w:pPr>
+    </w:p>
+    <w:p>
+      <w:pPr>
+        <w:shd w:val="clear" w:color="auto" w:fill="1E1E1E"/>
+        <w:spacing w:after="0" w:line="285" w:lineRule="atLeast"/>
+        <w:rPr>
+          <w:rFonts w:ascii="Consolas" w:eastAsia="Times New Roman" w:hAnsi="Consolas" w:cs="Times New Roman"/>
+          <w:color w:val="D4D4D4"/>
+          <w:sz w:val="21"/>
+          <w:szCs w:val="21"/>
+        </w:rPr>
+      </w:pPr>
+      <w:r>
+        <w:rPr>
+          <w:rFonts w:ascii="Consolas" w:eastAsia="Times New Roman" w:hAnsi="Consolas" w:cs="Times New Roman"/>
+          <w:color w:val="D4D4D4"/>
+          <w:sz w:val="21"/>
+          <w:szCs w:val="21"/>
+        </w:rPr>
+        <w:t>        ADD each child of the node to the queue</w:t>
+      </w:r>
+    </w:p>
+    <w:p>
+      <w:pPr>
+        <w:shd w:val="clear" w:color="auto" w:fill="1E1E1E"/>
+        <w:spacing w:after="0" w:line="285" w:lineRule="atLeast"/>
+        <w:rPr>
+          <w:rFonts w:ascii="Consolas" w:eastAsia="Times New Roman" w:hAnsi="Consolas" w:cs="Times New Roman"/>
+          <w:color w:val="D4D4D4"/>
+          <w:sz w:val="21"/>
+          <w:szCs w:val="21"/>
+        </w:rPr>
+      </w:pPr>
+    </w:p>
+    <w:p>
+      <w:pPr>
+        <w:shd w:val="clear" w:color="auto" w:fill="1E1E1E"/>
+        <w:spacing w:after="0" w:line="285" w:lineRule="atLeast"/>
+        <w:rPr>
+          <w:rFonts w:ascii="Consolas" w:eastAsia="Times New Roman" w:hAnsi="Consolas" w:cs="Times New Roman"/>
+          <w:color w:val="D4D4D4"/>
+          <w:sz w:val="21"/>
+          <w:szCs w:val="21"/>
+        </w:rPr>
+      </w:pPr>
+      <w:r>
+        <w:rPr>
+          <w:rFonts w:ascii="Consolas" w:eastAsia="Times New Roman" w:hAnsi="Consolas" w:cs="Times New Roman"/>
+          <w:color w:val="D4D4D4"/>
+          <w:sz w:val="21"/>
+          <w:szCs w:val="21"/>
+        </w:rPr>
+        <w:t>RETURN the generated dictionary</w:t>
+      </w:r>
+    </w:p>
+    <w:p>
+      <w:pPr>
+        <w:pStyle w:val="NoSpacing"/>
+        <w:rPr>
+          <w:b/>
+          <w:bCs/>
+        </w:rPr>
+      </w:pPr>
+    </w:p>
+    <w:p>
+      <w:pPr>
+        <w:pStyle w:val="NoSpacing"/>
+      </w:pPr>
+    </w:p>
+    <w:p>
+      <w:pPr>
+        <w:pStyle w:val="NoSpacing"/>
+        <w:jc w:val="center"/>
+        <w:rPr>
+          <w:b/>
+          <w:bCs/>
+        </w:rPr>
+      </w:pPr>
+    </w:p>
+    <w:p>
+      <w:pPr>
+        <w:pStyle w:val="NoSpacing"/>
+        <w:jc w:val="center"/>
+        <w:rPr>
+          <w:b/>
+          <w:bCs/>
+        </w:rPr>
+      </w:pPr>
+    </w:p>
+    <w:p>
+      <w:pPr>
+        <w:pStyle w:val="NoSpacing"/>
+        <w:jc w:val="center"/>
+        <w:rPr>
+          <w:b/>
+          <w:bCs/>
+        </w:rPr>
+      </w:pPr>
+    </w:p>
+    <w:p>
+      <w:pPr>
+        <w:pStyle w:val="NoSpacing"/>
+        <w:jc w:val="center"/>
+        <w:rPr>
+          <w:b/>
+          <w:bCs/>
+        </w:rPr>
+      </w:pPr>
+    </w:p>
+    <w:p>
+      <w:pPr>
+        <w:pStyle w:val="NoSpacing"/>
+        <w:jc w:val="center"/>
+        <w:rPr>
+          <w:b/>
+          <w:bCs/>
+        </w:rPr>
+      </w:pPr>
+    </w:p>
+    <w:p>
+      <w:pPr>
+        <w:pStyle w:val="NoSpacing"/>
+        <w:jc w:val="center"/>
+        <w:rPr>
+          <w:b/>
+          <w:bCs/>
+        </w:rPr>
+      </w:pPr>
+    </w:p>
+    <w:p>
+      <w:pPr>
+        <w:pStyle w:val="NoSpacing"/>
+        <w:jc w:val="center"/>
+        <w:rPr>
+          <w:b/>
+          <w:bCs/>
+        </w:rPr>
+      </w:pPr>
+    </w:p>
+    <w:p>
+      <w:pPr>
+        <w:pStyle w:val="NoSpacing"/>
+        <w:jc w:val="center"/>
+        <w:rPr>
+          <w:b/>
+          <w:bCs/>
+        </w:rPr>
+      </w:pPr>
+    </w:p>
+    <w:p>
+      <w:pPr>
+        <w:pStyle w:val="NoSpacing"/>
+        <w:jc w:val="center"/>
+        <w:rPr>
+          <w:b/>
+          <w:bCs/>
+        </w:rPr>
+      </w:pPr>
+      <w:r>
+        <w:rPr>
+          <w:b/>
+          <w:bCs/>
+        </w:rPr>
+        <w:lastRenderedPageBreak/>
+        <w:t>Comparison of transactions scanned</w:t>
+      </w:r>
       <w:bookmarkStart w:id="0" w:name="_GoBack"/>
       <w:bookmarkEnd w:id="0"/>
     </w:p>
     <w:p>
       <w:pPr>
         <w:pStyle w:val="NoSpacing"/>
-      </w:pPr>
-    </w:p>
-    <w:p>
-      <w:pPr>
-        <w:pStyle w:val="NoSpacing"/>
-      </w:pPr>
-    </w:p>
-    <w:p>
-      <w:pPr>
-        <w:pStyle w:val="NoSpacing"/>
-      </w:pPr>
-    </w:p>
-    <w:p>
-      <w:pPr>
-        <w:pStyle w:val="NoSpacing"/>
-        <w:rPr>
-          <w:b/>
-          <w:bCs/>
-        </w:rPr>
-      </w:pPr>
-      <w:r>
-        <w:rPr>
-          <w:b/>
-          <w:bCs/>
-        </w:rPr>
-        <w:lastRenderedPageBreak/>
-        <w:t>Pseudocode</w:t>
-      </w:r>
-      <w:r>
-        <w:rPr>
-          <w:b/>
-          <w:bCs/>
-        </w:rPr>
-        <w:t xml:space="preserve"> for main mining:</w:t>
-      </w:r>
-    </w:p>
-    <w:p>
-      <w:pPr>
-        <w:shd w:val="clear" w:color="auto" w:fill="1E1E1E"/>
-        <w:spacing w:after="0" w:line="285" w:lineRule="atLeast"/>
-        <w:rPr>
-          <w:rFonts w:ascii="Consolas" w:eastAsia="Times New Roman" w:hAnsi="Consolas" w:cs="Times New Roman"/>
-          <w:color w:val="D4D4D4"/>
-          <w:sz w:val="21"/>
-          <w:szCs w:val="21"/>
-        </w:rPr>
-      </w:pPr>
-      <w:r>
-        <w:rPr>
-          <w:rFonts w:ascii="Consolas" w:eastAsia="Times New Roman" w:hAnsi="Consolas" w:cs="Times New Roman"/>
-          <w:color w:val="D4D4D4"/>
-          <w:sz w:val="21"/>
-          <w:szCs w:val="21"/>
-        </w:rPr>
-        <w:t>OPEN database</w:t>
-      </w:r>
-    </w:p>
-    <w:p>
-      <w:pPr>
-        <w:shd w:val="clear" w:color="auto" w:fill="1E1E1E"/>
-        <w:spacing w:after="0" w:line="285" w:lineRule="atLeast"/>
-        <w:rPr>
-          <w:rFonts w:ascii="Consolas" w:eastAsia="Times New Roman" w:hAnsi="Consolas" w:cs="Times New Roman"/>
-          <w:color w:val="D4D4D4"/>
-          <w:sz w:val="21"/>
-          <w:szCs w:val="21"/>
-        </w:rPr>
-      </w:pPr>
-      <w:r>
-        <w:rPr>
-          <w:rFonts w:ascii="Consolas" w:eastAsia="Times New Roman" w:hAnsi="Consolas" w:cs="Times New Roman"/>
-          <w:color w:val="C586C0"/>
-          <w:sz w:val="21"/>
-          <w:szCs w:val="21"/>
-        </w:rPr>
-        <w:t>for</w:t>
-      </w:r>
-      <w:r>
-        <w:rPr>
-          <w:rFonts w:ascii="Consolas" w:eastAsia="Times New Roman" w:hAnsi="Consolas" w:cs="Times New Roman"/>
-          <w:color w:val="D4D4D4"/>
-          <w:sz w:val="21"/>
-          <w:szCs w:val="21"/>
-        </w:rPr>
-        <w:t> each transaction:</w:t>
-      </w:r>
-    </w:p>
-    <w:p>
-      <w:pPr>
-        <w:shd w:val="clear" w:color="auto" w:fill="1E1E1E"/>
-        <w:spacing w:after="0" w:line="285" w:lineRule="atLeast"/>
-        <w:rPr>
-          <w:rFonts w:ascii="Consolas" w:eastAsia="Times New Roman" w:hAnsi="Consolas" w:cs="Times New Roman"/>
-          <w:color w:val="D4D4D4"/>
-          <w:sz w:val="21"/>
-          <w:szCs w:val="21"/>
-        </w:rPr>
-      </w:pPr>
-      <w:r>
-        <w:rPr>
-          <w:rFonts w:ascii="Consolas" w:eastAsia="Times New Roman" w:hAnsi="Consolas" w:cs="Times New Roman"/>
-          <w:color w:val="D4D4D4"/>
-          <w:sz w:val="21"/>
-          <w:szCs w:val="21"/>
-        </w:rPr>
-        <w:t>    ADD transaction to </w:t>
-      </w:r>
-      <w:r>
-        <w:rPr>
-          <w:rFonts w:ascii="Consolas" w:eastAsia="Times New Roman" w:hAnsi="Consolas" w:cs="Times New Roman"/>
-          <w:color w:val="D4D4D4"/>
-          <w:sz w:val="21"/>
-          <w:szCs w:val="21"/>
-        </w:rPr>
-        <w:t>REP</w:t>
-      </w:r>
-      <w:r>
-        <w:rPr>
-          <w:rFonts w:ascii="Consolas" w:eastAsia="Times New Roman" w:hAnsi="Consolas" w:cs="Times New Roman"/>
-          <w:color w:val="D4D4D4"/>
-          <w:sz w:val="21"/>
-          <w:szCs w:val="21"/>
-        </w:rPr>
-        <w:t>-Tree</w:t>
-      </w:r>
-    </w:p>
-    <w:p>
-      <w:pPr>
-        <w:shd w:val="clear" w:color="auto" w:fill="1E1E1E"/>
-        <w:spacing w:after="0" w:line="285" w:lineRule="atLeast"/>
-        <w:rPr>
-          <w:rFonts w:ascii="Consolas" w:eastAsia="Times New Roman" w:hAnsi="Consolas" w:cs="Times New Roman"/>
-          <w:color w:val="D4D4D4"/>
-          <w:sz w:val="21"/>
-          <w:szCs w:val="21"/>
-        </w:rPr>
-      </w:pPr>
-    </w:p>
-    <w:p>
-      <w:pPr>
-        <w:shd w:val="clear" w:color="auto" w:fill="1E1E1E"/>
-        <w:spacing w:after="0" w:line="285" w:lineRule="atLeast"/>
-        <w:rPr>
-          <w:rFonts w:ascii="Consolas" w:eastAsia="Times New Roman" w:hAnsi="Consolas" w:cs="Times New Roman"/>
-          <w:color w:val="D4D4D4"/>
-          <w:sz w:val="21"/>
-          <w:szCs w:val="21"/>
-        </w:rPr>
-      </w:pPr>
-      <w:r>
-        <w:rPr>
-          <w:rFonts w:ascii="Consolas" w:eastAsia="Times New Roman" w:hAnsi="Consolas" w:cs="Times New Roman"/>
-          <w:color w:val="D4D4D4"/>
-          <w:sz w:val="21"/>
-          <w:szCs w:val="21"/>
-        </w:rPr>
-        <w:t>PROVIDE </w:t>
-      </w:r>
-      <w:r>
-        <w:rPr>
-          <w:rFonts w:ascii="Consolas" w:eastAsia="Times New Roman" w:hAnsi="Consolas" w:cs="Times New Roman"/>
-          <w:color w:val="D4D4D4"/>
-          <w:sz w:val="21"/>
-          <w:szCs w:val="21"/>
-        </w:rPr>
-        <w:t>REP</w:t>
-      </w:r>
-      <w:r>
-        <w:rPr>
-          <w:rFonts w:ascii="Consolas" w:eastAsia="Times New Roman" w:hAnsi="Consolas" w:cs="Times New Roman"/>
-          <w:color w:val="D4D4D4"/>
-          <w:sz w:val="21"/>
-          <w:szCs w:val="21"/>
-        </w:rPr>
-        <w:t>-Tree to FP-Growth mining algorithm</w:t>
-      </w:r>
-    </w:p>
-    <w:p>
-      <w:pPr>
-        <w:pStyle w:val="NoSpacing"/>
-        <w:rPr>
-          <w:b/>
-          <w:bCs/>
-        </w:rPr>
-      </w:pPr>
-    </w:p>
-    <w:p>
-      <w:pPr>
-        <w:pStyle w:val="NoSpacing"/>
-        <w:rPr>
-          <w:b/>
-          <w:bCs/>
-        </w:rPr>
-      </w:pPr>
-      <w:r>
-        <w:rPr>
-          <w:b/>
-          <w:bCs/>
-        </w:rPr>
-        <w:t xml:space="preserve">Pseudocode for adding a transaction to the </w:t>
-      </w:r>
-      <w:r>
-        <w:rPr>
-          <w:b/>
-          <w:bCs/>
-        </w:rPr>
-        <w:t>REP</w:t>
-      </w:r>
-      <w:r>
-        <w:rPr>
-          <w:b/>
-          <w:bCs/>
-        </w:rPr>
-        <w:t>-Tree:</w:t>
-      </w:r>
-    </w:p>
-    <w:p>
-      <w:pPr>
-        <w:shd w:val="clear" w:color="auto" w:fill="1E1E1E"/>
-        <w:spacing w:after="0" w:line="285" w:lineRule="atLeast"/>
-        <w:rPr>
-          <w:rFonts w:ascii="Consolas" w:eastAsia="Times New Roman" w:hAnsi="Consolas" w:cs="Times New Roman"/>
-          <w:color w:val="D4D4D4"/>
-          <w:sz w:val="21"/>
-          <w:szCs w:val="21"/>
-        </w:rPr>
-      </w:pPr>
-      <w:r>
-        <w:rPr>
-          <w:rFonts w:ascii="Consolas" w:eastAsia="Times New Roman" w:hAnsi="Consolas" w:cs="Times New Roman"/>
-          <w:color w:val="D4D4D4"/>
-          <w:sz w:val="21"/>
-          <w:szCs w:val="21"/>
-        </w:rPr>
-        <w:t>ASSIGN the Current Node </w:t>
-      </w:r>
-      <w:r>
-        <w:rPr>
-          <w:rFonts w:ascii="Consolas" w:eastAsia="Times New Roman" w:hAnsi="Consolas" w:cs="Times New Roman"/>
-          <w:color w:val="C586C0"/>
-          <w:sz w:val="21"/>
-          <w:szCs w:val="21"/>
-        </w:rPr>
-        <w:t>as</w:t>
-      </w:r>
-      <w:r>
-        <w:rPr>
-          <w:rFonts w:ascii="Consolas" w:eastAsia="Times New Roman" w:hAnsi="Consolas" w:cs="Times New Roman"/>
-          <w:color w:val="D4D4D4"/>
-          <w:sz w:val="21"/>
-          <w:szCs w:val="21"/>
-        </w:rPr>
-        <w:t> the Root Node</w:t>
-      </w:r>
-    </w:p>
-    <w:p>
-      <w:pPr>
-        <w:shd w:val="clear" w:color="auto" w:fill="1E1E1E"/>
-        <w:spacing w:after="0" w:line="285" w:lineRule="atLeast"/>
-        <w:rPr>
-          <w:rFonts w:ascii="Consolas" w:eastAsia="Times New Roman" w:hAnsi="Consolas" w:cs="Times New Roman"/>
-          <w:color w:val="D4D4D4"/>
-          <w:sz w:val="21"/>
-          <w:szCs w:val="21"/>
-        </w:rPr>
-      </w:pPr>
-    </w:p>
-    <w:p>
-      <w:pPr>
-        <w:shd w:val="clear" w:color="auto" w:fill="1E1E1E"/>
-        <w:spacing w:after="0" w:line="285" w:lineRule="atLeast"/>
-        <w:rPr>
-          <w:rFonts w:ascii="Consolas" w:eastAsia="Times New Roman" w:hAnsi="Consolas" w:cs="Times New Roman"/>
-          <w:color w:val="D4D4D4"/>
-          <w:sz w:val="21"/>
-          <w:szCs w:val="21"/>
-        </w:rPr>
-      </w:pPr>
-      <w:r>
-        <w:rPr>
-          <w:rFonts w:ascii="Consolas" w:eastAsia="Times New Roman" w:hAnsi="Consolas" w:cs="Times New Roman"/>
-          <w:color w:val="C586C0"/>
-          <w:sz w:val="21"/>
-          <w:szCs w:val="21"/>
-        </w:rPr>
-        <w:t>for</w:t>
-      </w:r>
-      <w:r>
-        <w:rPr>
-          <w:rFonts w:ascii="Consolas" w:eastAsia="Times New Roman" w:hAnsi="Consolas" w:cs="Times New Roman"/>
-          <w:color w:val="D4D4D4"/>
-          <w:sz w:val="21"/>
-          <w:szCs w:val="21"/>
-        </w:rPr>
-        <w:t> each item </w:t>
-      </w:r>
-      <w:r>
-        <w:rPr>
-          <w:rFonts w:ascii="Consolas" w:eastAsia="Times New Roman" w:hAnsi="Consolas" w:cs="Times New Roman"/>
-          <w:color w:val="C586C0"/>
-          <w:sz w:val="21"/>
-          <w:szCs w:val="21"/>
-        </w:rPr>
-        <w:t>in</w:t>
-      </w:r>
-      <w:r>
-        <w:rPr>
-          <w:rFonts w:ascii="Consolas" w:eastAsia="Times New Roman" w:hAnsi="Consolas" w:cs="Times New Roman"/>
-          <w:color w:val="D4D4D4"/>
-          <w:sz w:val="21"/>
-          <w:szCs w:val="21"/>
-        </w:rPr>
-        <w:t> the transaction:</w:t>
-      </w:r>
-    </w:p>
-    <w:p>
-      <w:pPr>
-        <w:shd w:val="clear" w:color="auto" w:fill="1E1E1E"/>
-        <w:spacing w:after="0" w:line="285" w:lineRule="atLeast"/>
-        <w:rPr>
-          <w:rFonts w:ascii="Consolas" w:eastAsia="Times New Roman" w:hAnsi="Consolas" w:cs="Times New Roman"/>
-          <w:color w:val="D4D4D4"/>
-          <w:sz w:val="21"/>
-          <w:szCs w:val="21"/>
-        </w:rPr>
-      </w:pPr>
-      <w:r>
-        <w:rPr>
-          <w:rFonts w:ascii="Consolas" w:eastAsia="Times New Roman" w:hAnsi="Consolas" w:cs="Times New Roman"/>
-          <w:color w:val="D4D4D4"/>
-          <w:sz w:val="21"/>
-          <w:szCs w:val="21"/>
-        </w:rPr>
-        <w:t>    </w:t>
-      </w:r>
-      <w:r>
-        <w:rPr>
-          <w:rFonts w:ascii="Consolas" w:eastAsia="Times New Roman" w:hAnsi="Consolas" w:cs="Times New Roman"/>
-          <w:color w:val="C586C0"/>
-          <w:sz w:val="21"/>
-          <w:szCs w:val="21"/>
-        </w:rPr>
-        <w:t>if</w:t>
-      </w:r>
-      <w:r>
-        <w:rPr>
-          <w:rFonts w:ascii="Consolas" w:eastAsia="Times New Roman" w:hAnsi="Consolas" w:cs="Times New Roman"/>
-          <w:color w:val="D4D4D4"/>
-          <w:sz w:val="21"/>
-          <w:szCs w:val="21"/>
-        </w:rPr>
-        <w:t> the item </w:t>
-      </w:r>
-      <w:r>
-        <w:rPr>
-          <w:rFonts w:ascii="Consolas" w:eastAsia="Times New Roman" w:hAnsi="Consolas" w:cs="Times New Roman"/>
-          <w:color w:val="569CD6"/>
-          <w:sz w:val="21"/>
-          <w:szCs w:val="21"/>
-        </w:rPr>
-        <w:t>is</w:t>
-      </w:r>
-      <w:r>
-        <w:rPr>
-          <w:rFonts w:ascii="Consolas" w:eastAsia="Times New Roman" w:hAnsi="Consolas" w:cs="Times New Roman"/>
-          <w:color w:val="D4D4D4"/>
-          <w:sz w:val="21"/>
-          <w:szCs w:val="21"/>
-        </w:rPr>
-        <w:t> </w:t>
-      </w:r>
-      <w:r>
-        <w:rPr>
-          <w:rFonts w:ascii="Consolas" w:eastAsia="Times New Roman" w:hAnsi="Consolas" w:cs="Times New Roman"/>
-          <w:color w:val="C586C0"/>
-          <w:sz w:val="21"/>
-          <w:szCs w:val="21"/>
-        </w:rPr>
-        <w:t>in</w:t>
-      </w:r>
-      <w:r>
-        <w:rPr>
-          <w:rFonts w:ascii="Consolas" w:eastAsia="Times New Roman" w:hAnsi="Consolas" w:cs="Times New Roman"/>
-          <w:color w:val="D4D4D4"/>
-          <w:sz w:val="21"/>
-          <w:szCs w:val="21"/>
-        </w:rPr>
-        <w:t> the roots children:</w:t>
-      </w:r>
-    </w:p>
-    <w:p>
-      <w:pPr>
-        <w:shd w:val="clear" w:color="auto" w:fill="1E1E1E"/>
-        <w:spacing w:after="0" w:line="285" w:lineRule="atLeast"/>
-        <w:rPr>
-          <w:rFonts w:ascii="Consolas" w:eastAsia="Times New Roman" w:hAnsi="Consolas" w:cs="Times New Roman"/>
-          <w:color w:val="D4D4D4"/>
-          <w:sz w:val="21"/>
-          <w:szCs w:val="21"/>
-        </w:rPr>
-      </w:pPr>
-      <w:r>
-        <w:rPr>
-          <w:rFonts w:ascii="Consolas" w:eastAsia="Times New Roman" w:hAnsi="Consolas" w:cs="Times New Roman"/>
-          <w:color w:val="D4D4D4"/>
-          <w:sz w:val="21"/>
-          <w:szCs w:val="21"/>
-        </w:rPr>
-        <w:t>        INCREMENT the nodes count</w:t>
-      </w:r>
-    </w:p>
-    <w:p>
-      <w:pPr>
-        <w:shd w:val="clear" w:color="auto" w:fill="1E1E1E"/>
-        <w:spacing w:after="0" w:line="285" w:lineRule="atLeast"/>
-        <w:rPr>
-          <w:rFonts w:ascii="Consolas" w:eastAsia="Times New Roman" w:hAnsi="Consolas" w:cs="Times New Roman"/>
-          <w:color w:val="D4D4D4"/>
-          <w:sz w:val="21"/>
-          <w:szCs w:val="21"/>
-        </w:rPr>
-      </w:pPr>
-      <w:r>
-        <w:rPr>
-          <w:rFonts w:ascii="Consolas" w:eastAsia="Times New Roman" w:hAnsi="Consolas" w:cs="Times New Roman"/>
-          <w:color w:val="D4D4D4"/>
-          <w:sz w:val="21"/>
-          <w:szCs w:val="21"/>
-        </w:rPr>
-        <w:t>        ASSIGN this child node </w:t>
-      </w:r>
-      <w:r>
-        <w:rPr>
-          <w:rFonts w:ascii="Consolas" w:eastAsia="Times New Roman" w:hAnsi="Consolas" w:cs="Times New Roman"/>
-          <w:color w:val="C586C0"/>
-          <w:sz w:val="21"/>
-          <w:szCs w:val="21"/>
-        </w:rPr>
-        <w:t>as</w:t>
-      </w:r>
-      <w:r>
-        <w:rPr>
-          <w:rFonts w:ascii="Consolas" w:eastAsia="Times New Roman" w:hAnsi="Consolas" w:cs="Times New Roman"/>
-          <w:color w:val="D4D4D4"/>
-          <w:sz w:val="21"/>
-          <w:szCs w:val="21"/>
-        </w:rPr>
-        <w:t> the Next Node</w:t>
-      </w:r>
-    </w:p>
-    <w:p>
-      <w:pPr>
-        <w:shd w:val="clear" w:color="auto" w:fill="1E1E1E"/>
-        <w:spacing w:after="0" w:line="285" w:lineRule="atLeast"/>
-        <w:rPr>
-          <w:rFonts w:ascii="Consolas" w:eastAsia="Times New Roman" w:hAnsi="Consolas" w:cs="Times New Roman"/>
-          <w:color w:val="D4D4D4"/>
-          <w:sz w:val="21"/>
-          <w:szCs w:val="21"/>
-        </w:rPr>
-      </w:pPr>
-      <w:r>
-        <w:rPr>
-          <w:rFonts w:ascii="Consolas" w:eastAsia="Times New Roman" w:hAnsi="Consolas" w:cs="Times New Roman"/>
-          <w:color w:val="D4D4D4"/>
-          <w:sz w:val="21"/>
-          <w:szCs w:val="21"/>
-        </w:rPr>
-        <w:t>    </w:t>
-      </w:r>
-      <w:r>
-        <w:rPr>
-          <w:rFonts w:ascii="Consolas" w:eastAsia="Times New Roman" w:hAnsi="Consolas" w:cs="Times New Roman"/>
-          <w:color w:val="C586C0"/>
-          <w:sz w:val="21"/>
-          <w:szCs w:val="21"/>
-        </w:rPr>
-        <w:t>else</w:t>
-      </w:r>
-      <w:r>
-        <w:rPr>
-          <w:rFonts w:ascii="Consolas" w:eastAsia="Times New Roman" w:hAnsi="Consolas" w:cs="Times New Roman"/>
-          <w:color w:val="D4D4D4"/>
-          <w:sz w:val="21"/>
-          <w:szCs w:val="21"/>
-        </w:rPr>
-        <w:t>:</w:t>
-      </w:r>
-    </w:p>
-    <w:p>
-      <w:pPr>
-        <w:shd w:val="clear" w:color="auto" w:fill="1E1E1E"/>
-        <w:spacing w:after="0" w:line="285" w:lineRule="atLeast"/>
-        <w:rPr>
-          <w:rFonts w:ascii="Consolas" w:eastAsia="Times New Roman" w:hAnsi="Consolas" w:cs="Times New Roman"/>
-          <w:color w:val="D4D4D4"/>
-          <w:sz w:val="21"/>
-          <w:szCs w:val="21"/>
-        </w:rPr>
-      </w:pPr>
-      <w:r>
-        <w:rPr>
-          <w:rFonts w:ascii="Consolas" w:eastAsia="Times New Roman" w:hAnsi="Consolas" w:cs="Times New Roman"/>
-          <w:color w:val="D4D4D4"/>
-          <w:sz w:val="21"/>
-          <w:szCs w:val="21"/>
-        </w:rPr>
-        <w:t>        CREATE a new node </w:t>
-      </w:r>
-      <w:r>
-        <w:rPr>
-          <w:rFonts w:ascii="Consolas" w:eastAsia="Times New Roman" w:hAnsi="Consolas" w:cs="Times New Roman"/>
-          <w:color w:val="C586C0"/>
-          <w:sz w:val="21"/>
-          <w:szCs w:val="21"/>
-        </w:rPr>
-        <w:t>as</w:t>
-      </w:r>
-      <w:r>
-        <w:rPr>
-          <w:rFonts w:ascii="Consolas" w:eastAsia="Times New Roman" w:hAnsi="Consolas" w:cs="Times New Roman"/>
-          <w:color w:val="D4D4D4"/>
-          <w:sz w:val="21"/>
-          <w:szCs w:val="21"/>
-        </w:rPr>
-        <w:t> &lt;item, </w:t>
-      </w:r>
-      <w:r>
-        <w:rPr>
-          <w:rFonts w:ascii="Consolas" w:eastAsia="Times New Roman" w:hAnsi="Consolas" w:cs="Times New Roman"/>
-          <w:color w:val="B5CEA8"/>
-          <w:sz w:val="21"/>
-          <w:szCs w:val="21"/>
-        </w:rPr>
-        <w:t>1</w:t>
-      </w:r>
-      <w:r>
-        <w:rPr>
-          <w:rFonts w:ascii="Consolas" w:eastAsia="Times New Roman" w:hAnsi="Consolas" w:cs="Times New Roman"/>
-          <w:color w:val="D4D4D4"/>
-          <w:sz w:val="21"/>
-          <w:szCs w:val="21"/>
-        </w:rPr>
-        <w:t>&gt;</w:t>
-      </w:r>
-    </w:p>
-    <w:p>
-      <w:pPr>
-        <w:shd w:val="clear" w:color="auto" w:fill="1E1E1E"/>
-        <w:spacing w:after="0" w:line="285" w:lineRule="atLeast"/>
-        <w:rPr>
-          <w:rFonts w:ascii="Consolas" w:eastAsia="Times New Roman" w:hAnsi="Consolas" w:cs="Times New Roman"/>
-          <w:color w:val="D4D4D4"/>
-          <w:sz w:val="21"/>
-          <w:szCs w:val="21"/>
-        </w:rPr>
-      </w:pPr>
-      <w:r>
-        <w:rPr>
-          <w:rFonts w:ascii="Consolas" w:eastAsia="Times New Roman" w:hAnsi="Consolas" w:cs="Times New Roman"/>
-          <w:color w:val="D4D4D4"/>
-          <w:sz w:val="21"/>
-          <w:szCs w:val="21"/>
-        </w:rPr>
-        <w:t>        ASSIGN the new node to be a child of the current node</w:t>
-      </w:r>
-    </w:p>
-    <w:p>
-      <w:pPr>
-        <w:shd w:val="clear" w:color="auto" w:fill="1E1E1E"/>
-        <w:spacing w:after="0" w:line="285" w:lineRule="atLeast"/>
-        <w:rPr>
-          <w:rFonts w:ascii="Consolas" w:eastAsia="Times New Roman" w:hAnsi="Consolas" w:cs="Times New Roman"/>
-          <w:color w:val="D4D4D4"/>
-          <w:sz w:val="21"/>
-          <w:szCs w:val="21"/>
-        </w:rPr>
-      </w:pPr>
-      <w:r>
-        <w:rPr>
-          <w:rFonts w:ascii="Consolas" w:eastAsia="Times New Roman" w:hAnsi="Consolas" w:cs="Times New Roman"/>
-          <w:color w:val="D4D4D4"/>
-          <w:sz w:val="21"/>
-          <w:szCs w:val="21"/>
-        </w:rPr>
-        <w:t>        ASSIGN this new node </w:t>
-      </w:r>
-      <w:r>
-        <w:rPr>
-          <w:rFonts w:ascii="Consolas" w:eastAsia="Times New Roman" w:hAnsi="Consolas" w:cs="Times New Roman"/>
-          <w:color w:val="C586C0"/>
-          <w:sz w:val="21"/>
-          <w:szCs w:val="21"/>
-        </w:rPr>
-        <w:t>as</w:t>
-      </w:r>
-      <w:r>
-        <w:rPr>
-          <w:rFonts w:ascii="Consolas" w:eastAsia="Times New Roman" w:hAnsi="Consolas" w:cs="Times New Roman"/>
-          <w:color w:val="D4D4D4"/>
-          <w:sz w:val="21"/>
-          <w:szCs w:val="21"/>
-        </w:rPr>
-        <w:t> the Next Node</w:t>
-      </w:r>
-    </w:p>
-    <w:p>
-      <w:pPr>
-        <w:shd w:val="clear" w:color="auto" w:fill="1E1E1E"/>
-        <w:spacing w:after="0" w:line="285" w:lineRule="atLeast"/>
-        <w:rPr>
-          <w:rFonts w:ascii="Consolas" w:eastAsia="Times New Roman" w:hAnsi="Consolas" w:cs="Times New Roman"/>
-          <w:color w:val="D4D4D4"/>
-          <w:sz w:val="21"/>
-          <w:szCs w:val="21"/>
-        </w:rPr>
-      </w:pPr>
-    </w:p>
-    <w:p>
-      <w:pPr>
-        <w:shd w:val="clear" w:color="auto" w:fill="1E1E1E"/>
-        <w:spacing w:after="0" w:line="285" w:lineRule="atLeast"/>
-        <w:rPr>
-          <w:rFonts w:ascii="Consolas" w:eastAsia="Times New Roman" w:hAnsi="Consolas" w:cs="Times New Roman"/>
-          <w:color w:val="D4D4D4"/>
-          <w:sz w:val="21"/>
-          <w:szCs w:val="21"/>
-        </w:rPr>
-      </w:pPr>
-      <w:r>
-        <w:rPr>
-          <w:rFonts w:ascii="Consolas" w:eastAsia="Times New Roman" w:hAnsi="Consolas" w:cs="Times New Roman"/>
-          <w:color w:val="D4D4D4"/>
-          <w:sz w:val="21"/>
-          <w:szCs w:val="21"/>
-        </w:rPr>
-        <w:t>    ASSIGN the Current Node </w:t>
-      </w:r>
-      <w:r>
-        <w:rPr>
-          <w:rFonts w:ascii="Consolas" w:eastAsia="Times New Roman" w:hAnsi="Consolas" w:cs="Times New Roman"/>
-          <w:color w:val="C586C0"/>
-          <w:sz w:val="21"/>
-          <w:szCs w:val="21"/>
-        </w:rPr>
-        <w:t>as</w:t>
-      </w:r>
-      <w:r>
-        <w:rPr>
-          <w:rFonts w:ascii="Consolas" w:eastAsia="Times New Roman" w:hAnsi="Consolas" w:cs="Times New Roman"/>
-          <w:color w:val="D4D4D4"/>
-          <w:sz w:val="21"/>
-          <w:szCs w:val="21"/>
-        </w:rPr>
-        <w:t> the Next Node</w:t>
-      </w:r>
-    </w:p>
-    <w:p>
-      <w:pPr>
-        <w:pStyle w:val="NoSpacing"/>
-        <w:rPr>
-          <w:b/>
-          <w:bCs/>
-        </w:rPr>
-      </w:pPr>
-    </w:p>
-    <w:p>
-      <w:pPr>
-        <w:pStyle w:val="NoSpacing"/>
-        <w:rPr>
-          <w:b/>
-          <w:bCs/>
-        </w:rPr>
-      </w:pPr>
-      <w:r>
-        <w:rPr>
-          <w:b/>
-          <w:bCs/>
-        </w:rPr>
-        <w:t xml:space="preserve">Pseudocode for getting support values of items in a </w:t>
-      </w:r>
-      <w:r>
-        <w:rPr>
-          <w:b/>
-          <w:bCs/>
-        </w:rPr>
-        <w:t>REP</w:t>
-      </w:r>
-      <w:r>
-        <w:rPr>
-          <w:b/>
-          <w:bCs/>
-        </w:rPr>
-        <w:t>-Tree:</w:t>
-      </w:r>
-    </w:p>
-    <w:p>
-      <w:pPr>
-        <w:shd w:val="clear" w:color="auto" w:fill="1E1E1E"/>
-        <w:spacing w:after="0" w:line="285" w:lineRule="atLeast"/>
-        <w:rPr>
-          <w:rFonts w:ascii="Consolas" w:eastAsia="Times New Roman" w:hAnsi="Consolas" w:cs="Times New Roman"/>
-          <w:color w:val="D4D4D4"/>
-          <w:sz w:val="21"/>
-          <w:szCs w:val="21"/>
-        </w:rPr>
-      </w:pPr>
-      <w:r>
-        <w:rPr>
-          <w:rFonts w:ascii="Consolas" w:eastAsia="Times New Roman" w:hAnsi="Consolas" w:cs="Times New Roman"/>
-          <w:color w:val="D4D4D4"/>
-          <w:sz w:val="21"/>
-          <w:szCs w:val="21"/>
-        </w:rPr>
-        <w:t>CREATE a dictionary of the form &lt;item, count&gt;</w:t>
-      </w:r>
-    </w:p>
-    <w:p>
-      <w:pPr>
-        <w:shd w:val="clear" w:color="auto" w:fill="1E1E1E"/>
-        <w:spacing w:after="0" w:line="285" w:lineRule="atLeast"/>
-        <w:rPr>
-          <w:rFonts w:ascii="Consolas" w:eastAsia="Times New Roman" w:hAnsi="Consolas" w:cs="Times New Roman"/>
-          <w:color w:val="D4D4D4"/>
-          <w:sz w:val="21"/>
-          <w:szCs w:val="21"/>
-        </w:rPr>
-      </w:pPr>
-      <w:r>
-        <w:rPr>
-          <w:rFonts w:ascii="Consolas" w:eastAsia="Times New Roman" w:hAnsi="Consolas" w:cs="Times New Roman"/>
-          <w:color w:val="D4D4D4"/>
-          <w:sz w:val="21"/>
-          <w:szCs w:val="21"/>
-        </w:rPr>
-        <w:t>CREATE a queue</w:t>
-      </w:r>
-    </w:p>
-    <w:p>
-      <w:pPr>
-        <w:shd w:val="clear" w:color="auto" w:fill="1E1E1E"/>
-        <w:spacing w:after="0" w:line="285" w:lineRule="atLeast"/>
-        <w:rPr>
-          <w:rFonts w:ascii="Consolas" w:eastAsia="Times New Roman" w:hAnsi="Consolas" w:cs="Times New Roman"/>
-          <w:color w:val="D4D4D4"/>
-          <w:sz w:val="21"/>
-          <w:szCs w:val="21"/>
-        </w:rPr>
-      </w:pPr>
-      <w:r>
-        <w:rPr>
-          <w:rFonts w:ascii="Consolas" w:eastAsia="Times New Roman" w:hAnsi="Consolas" w:cs="Times New Roman"/>
-          <w:color w:val="D4D4D4"/>
-          <w:sz w:val="21"/>
-          <w:szCs w:val="21"/>
-        </w:rPr>
-        <w:t>ADD the root node to the queue</w:t>
-      </w:r>
-    </w:p>
-    <w:p>
-      <w:pPr>
-        <w:shd w:val="clear" w:color="auto" w:fill="1E1E1E"/>
-        <w:spacing w:after="0" w:line="285" w:lineRule="atLeast"/>
-        <w:rPr>
-          <w:rFonts w:ascii="Consolas" w:eastAsia="Times New Roman" w:hAnsi="Consolas" w:cs="Times New Roman"/>
-          <w:color w:val="D4D4D4"/>
-          <w:sz w:val="21"/>
-          <w:szCs w:val="21"/>
-        </w:rPr>
-      </w:pPr>
-    </w:p>
-    <w:p>
-      <w:pPr>
-        <w:shd w:val="clear" w:color="auto" w:fill="1E1E1E"/>
-        <w:spacing w:after="0" w:line="285" w:lineRule="atLeast"/>
-        <w:rPr>
-          <w:rFonts w:ascii="Consolas" w:eastAsia="Times New Roman" w:hAnsi="Consolas" w:cs="Times New Roman"/>
-          <w:color w:val="D4D4D4"/>
-          <w:sz w:val="21"/>
-          <w:szCs w:val="21"/>
-        </w:rPr>
-      </w:pPr>
-      <w:r>
-        <w:rPr>
-          <w:rFonts w:ascii="Consolas" w:eastAsia="Times New Roman" w:hAnsi="Consolas" w:cs="Times New Roman"/>
-          <w:color w:val="C586C0"/>
-          <w:sz w:val="21"/>
-          <w:szCs w:val="21"/>
-        </w:rPr>
-        <w:t>while</w:t>
-      </w:r>
-      <w:r>
-        <w:rPr>
-          <w:rFonts w:ascii="Consolas" w:eastAsia="Times New Roman" w:hAnsi="Consolas" w:cs="Times New Roman"/>
-          <w:color w:val="D4D4D4"/>
-          <w:sz w:val="21"/>
-          <w:szCs w:val="21"/>
-        </w:rPr>
-        <w:t> the queue </w:t>
-      </w:r>
-      <w:r>
-        <w:rPr>
-          <w:rFonts w:ascii="Consolas" w:eastAsia="Times New Roman" w:hAnsi="Consolas" w:cs="Times New Roman"/>
-          <w:color w:val="569CD6"/>
-          <w:sz w:val="21"/>
-          <w:szCs w:val="21"/>
-        </w:rPr>
-        <w:t>is</w:t>
-      </w:r>
-      <w:r>
-        <w:rPr>
-          <w:rFonts w:ascii="Consolas" w:eastAsia="Times New Roman" w:hAnsi="Consolas" w:cs="Times New Roman"/>
-          <w:color w:val="D4D4D4"/>
-          <w:sz w:val="21"/>
-          <w:szCs w:val="21"/>
-        </w:rPr>
-        <w:t> </w:t>
-      </w:r>
-      <w:r>
-        <w:rPr>
-          <w:rFonts w:ascii="Consolas" w:eastAsia="Times New Roman" w:hAnsi="Consolas" w:cs="Times New Roman"/>
-          <w:color w:val="569CD6"/>
-          <w:sz w:val="21"/>
-          <w:szCs w:val="21"/>
-        </w:rPr>
-        <w:t>not</w:t>
-      </w:r>
-      <w:r>
-        <w:rPr>
-          <w:rFonts w:ascii="Consolas" w:eastAsia="Times New Roman" w:hAnsi="Consolas" w:cs="Times New Roman"/>
-          <w:color w:val="D4D4D4"/>
-          <w:sz w:val="21"/>
-          <w:szCs w:val="21"/>
-        </w:rPr>
-        <w:t> empty:</w:t>
-      </w:r>
-    </w:p>
-    <w:p>
-      <w:pPr>
-        <w:shd w:val="clear" w:color="auto" w:fill="1E1E1E"/>
-        <w:spacing w:after="0" w:line="285" w:lineRule="atLeast"/>
-        <w:rPr>
-          <w:rFonts w:ascii="Consolas" w:eastAsia="Times New Roman" w:hAnsi="Consolas" w:cs="Times New Roman"/>
-          <w:color w:val="D4D4D4"/>
-          <w:sz w:val="21"/>
-          <w:szCs w:val="21"/>
-        </w:rPr>
-      </w:pPr>
-      <w:r>
-        <w:rPr>
-          <w:rFonts w:ascii="Consolas" w:eastAsia="Times New Roman" w:hAnsi="Consolas" w:cs="Times New Roman"/>
-          <w:color w:val="D4D4D4"/>
-          <w:sz w:val="21"/>
-          <w:szCs w:val="21"/>
-        </w:rPr>
-        <w:t>    dequeue node </w:t>
-      </w:r>
-      <w:r>
-        <w:rPr>
-          <w:rFonts w:ascii="Consolas" w:eastAsia="Times New Roman" w:hAnsi="Consolas" w:cs="Times New Roman"/>
-          <w:color w:val="C586C0"/>
-          <w:sz w:val="21"/>
-          <w:szCs w:val="21"/>
-        </w:rPr>
-        <w:t>from</w:t>
-      </w:r>
-      <w:r>
-        <w:rPr>
-          <w:rFonts w:ascii="Consolas" w:eastAsia="Times New Roman" w:hAnsi="Consolas" w:cs="Times New Roman"/>
-          <w:color w:val="D4D4D4"/>
-          <w:sz w:val="21"/>
-          <w:szCs w:val="21"/>
-        </w:rPr>
-        <w:t> the queue</w:t>
-      </w:r>
-    </w:p>
-    <w:p>
-      <w:pPr>
-        <w:shd w:val="clear" w:color="auto" w:fill="1E1E1E"/>
-        <w:spacing w:after="0" w:line="285" w:lineRule="atLeast"/>
-        <w:rPr>
-          <w:rFonts w:ascii="Consolas" w:eastAsia="Times New Roman" w:hAnsi="Consolas" w:cs="Times New Roman"/>
-          <w:color w:val="D4D4D4"/>
-          <w:sz w:val="21"/>
-          <w:szCs w:val="21"/>
-        </w:rPr>
-      </w:pPr>
-    </w:p>
-    <w:p>
-      <w:pPr>
-        <w:shd w:val="clear" w:color="auto" w:fill="1E1E1E"/>
-        <w:spacing w:after="0" w:line="285" w:lineRule="atLeast"/>
-        <w:rPr>
-          <w:rFonts w:ascii="Consolas" w:eastAsia="Times New Roman" w:hAnsi="Consolas" w:cs="Times New Roman"/>
-          <w:color w:val="D4D4D4"/>
-          <w:sz w:val="21"/>
-          <w:szCs w:val="21"/>
-        </w:rPr>
-      </w:pPr>
-      <w:r>
-        <w:rPr>
-          <w:rFonts w:ascii="Consolas" w:eastAsia="Times New Roman" w:hAnsi="Consolas" w:cs="Times New Roman"/>
-          <w:color w:val="D4D4D4"/>
-          <w:sz w:val="21"/>
-          <w:szCs w:val="21"/>
-        </w:rPr>
-        <w:t>    </w:t>
-      </w:r>
-      <w:r>
-        <w:rPr>
-          <w:rFonts w:ascii="Consolas" w:eastAsia="Times New Roman" w:hAnsi="Consolas" w:cs="Times New Roman"/>
-          <w:color w:val="C586C0"/>
-          <w:sz w:val="21"/>
-          <w:szCs w:val="21"/>
-        </w:rPr>
-        <w:t>if</w:t>
-      </w:r>
-      <w:r>
-        <w:rPr>
-          <w:rFonts w:ascii="Consolas" w:eastAsia="Times New Roman" w:hAnsi="Consolas" w:cs="Times New Roman"/>
-          <w:color w:val="D4D4D4"/>
-          <w:sz w:val="21"/>
-          <w:szCs w:val="21"/>
-        </w:rPr>
-        <w:t> the node contains an item:</w:t>
-      </w:r>
-    </w:p>
-    <w:p>
-      <w:pPr>
-        <w:shd w:val="clear" w:color="auto" w:fill="1E1E1E"/>
-        <w:spacing w:after="0" w:line="285" w:lineRule="atLeast"/>
-        <w:rPr>
-          <w:rFonts w:ascii="Consolas" w:eastAsia="Times New Roman" w:hAnsi="Consolas" w:cs="Times New Roman"/>
-          <w:color w:val="D4D4D4"/>
-          <w:sz w:val="21"/>
-          <w:szCs w:val="21"/>
-        </w:rPr>
-      </w:pPr>
-      <w:r>
-        <w:rPr>
-          <w:rFonts w:ascii="Consolas" w:eastAsia="Times New Roman" w:hAnsi="Consolas" w:cs="Times New Roman"/>
-          <w:color w:val="D4D4D4"/>
-          <w:sz w:val="21"/>
-          <w:szCs w:val="21"/>
-        </w:rPr>
-        <w:t>        ADD an entry to the dictionary </w:t>
-      </w:r>
-      <w:r>
-        <w:rPr>
-          <w:rFonts w:ascii="Consolas" w:eastAsia="Times New Roman" w:hAnsi="Consolas" w:cs="Times New Roman"/>
-          <w:color w:val="C586C0"/>
-          <w:sz w:val="21"/>
-          <w:szCs w:val="21"/>
-        </w:rPr>
-        <w:t>with</w:t>
-      </w:r>
-      <w:r>
-        <w:rPr>
-          <w:rFonts w:ascii="Consolas" w:eastAsia="Times New Roman" w:hAnsi="Consolas" w:cs="Times New Roman"/>
-          <w:color w:val="D4D4D4"/>
-          <w:sz w:val="21"/>
-          <w:szCs w:val="21"/>
-        </w:rPr>
-        <w:t> the nodes item </w:t>
-      </w:r>
-    </w:p>
-    <w:p>
-      <w:pPr>
-        <w:shd w:val="clear" w:color="auto" w:fill="1E1E1E"/>
-        <w:spacing w:after="0" w:line="285" w:lineRule="atLeast"/>
-        <w:rPr>
-          <w:rFonts w:ascii="Consolas" w:eastAsia="Times New Roman" w:hAnsi="Consolas" w:cs="Times New Roman"/>
-          <w:color w:val="D4D4D4"/>
-          <w:sz w:val="21"/>
-          <w:szCs w:val="21"/>
-        </w:rPr>
-      </w:pPr>
-      <w:r>
-        <w:rPr>
-          <w:rFonts w:ascii="Consolas" w:eastAsia="Times New Roman" w:hAnsi="Consolas" w:cs="Times New Roman"/>
-          <w:color w:val="D4D4D4"/>
-          <w:sz w:val="21"/>
-          <w:szCs w:val="21"/>
-        </w:rPr>
-        <w:t>        </w:t>
-      </w:r>
-      <w:r>
-        <w:rPr>
-          <w:rFonts w:ascii="Consolas" w:eastAsia="Times New Roman" w:hAnsi="Consolas" w:cs="Times New Roman"/>
-          <w:color w:val="569CD6"/>
-          <w:sz w:val="21"/>
-          <w:szCs w:val="21"/>
-        </w:rPr>
-        <w:t>and</w:t>
-      </w:r>
-      <w:r>
-        <w:rPr>
-          <w:rFonts w:ascii="Consolas" w:eastAsia="Times New Roman" w:hAnsi="Consolas" w:cs="Times New Roman"/>
-          <w:color w:val="D4D4D4"/>
-          <w:sz w:val="21"/>
-          <w:szCs w:val="21"/>
-        </w:rPr>
-        <w:t> increment the count by its occurrence count</w:t>
-      </w:r>
-    </w:p>
-    <w:p>
-      <w:pPr>
-        <w:shd w:val="clear" w:color="auto" w:fill="1E1E1E"/>
-        <w:spacing w:after="0" w:line="285" w:lineRule="atLeast"/>
-        <w:rPr>
-          <w:rFonts w:ascii="Consolas" w:eastAsia="Times New Roman" w:hAnsi="Consolas" w:cs="Times New Roman"/>
-          <w:color w:val="D4D4D4"/>
-          <w:sz w:val="21"/>
-          <w:szCs w:val="21"/>
-        </w:rPr>
-      </w:pPr>
-    </w:p>
-    <w:p>
-      <w:pPr>
-        <w:shd w:val="clear" w:color="auto" w:fill="1E1E1E"/>
-        <w:spacing w:after="0" w:line="285" w:lineRule="atLeast"/>
-        <w:rPr>
-          <w:rFonts w:ascii="Consolas" w:eastAsia="Times New Roman" w:hAnsi="Consolas" w:cs="Times New Roman"/>
-          <w:color w:val="D4D4D4"/>
-          <w:sz w:val="21"/>
-          <w:szCs w:val="21"/>
-        </w:rPr>
-      </w:pPr>
-      <w:r>
-        <w:rPr>
-          <w:rFonts w:ascii="Consolas" w:eastAsia="Times New Roman" w:hAnsi="Consolas" w:cs="Times New Roman"/>
-          <w:color w:val="D4D4D4"/>
-          <w:sz w:val="21"/>
-          <w:szCs w:val="21"/>
-        </w:rPr>
-        <w:t>        ADD each child of the node to the queue</w:t>
-      </w:r>
-    </w:p>
-    <w:p>
-      <w:pPr>
-        <w:shd w:val="clear" w:color="auto" w:fill="1E1E1E"/>
-        <w:spacing w:after="0" w:line="285" w:lineRule="atLeast"/>
-        <w:rPr>
-          <w:rFonts w:ascii="Consolas" w:eastAsia="Times New Roman" w:hAnsi="Consolas" w:cs="Times New Roman"/>
-          <w:color w:val="D4D4D4"/>
-          <w:sz w:val="21"/>
-          <w:szCs w:val="21"/>
-        </w:rPr>
-      </w:pPr>
-    </w:p>
-    <w:p>
-      <w:pPr>
-        <w:shd w:val="clear" w:color="auto" w:fill="1E1E1E"/>
-        <w:spacing w:after="0" w:line="285" w:lineRule="atLeast"/>
-        <w:rPr>
-          <w:rFonts w:ascii="Consolas" w:eastAsia="Times New Roman" w:hAnsi="Consolas" w:cs="Times New Roman"/>
-          <w:color w:val="D4D4D4"/>
-          <w:sz w:val="21"/>
-          <w:szCs w:val="21"/>
-        </w:rPr>
-      </w:pPr>
-      <w:r>
-        <w:rPr>
-          <w:rFonts w:ascii="Consolas" w:eastAsia="Times New Roman" w:hAnsi="Consolas" w:cs="Times New Roman"/>
-          <w:color w:val="D4D4D4"/>
-          <w:sz w:val="21"/>
-          <w:szCs w:val="21"/>
-        </w:rPr>
-        <w:t>RETURN the generated dictionary</w:t>
-      </w:r>
-    </w:p>
-    <w:p>
-      <w:pPr>
-        <w:pStyle w:val="NoSpacing"/>
-        <w:rPr>
-          <w:b/>
-          <w:bCs/>
-        </w:rPr>
-      </w:pPr>
-    </w:p>
-    <w:p>
-      <w:pPr>
-        <w:pStyle w:val="NoSpacing"/>
-      </w:pPr>
-    </w:p>
-    <w:p>
-      <w:pPr>
-        <w:pStyle w:val="NoSpacing"/>
-        <w:jc w:val="center"/>
-        <w:rPr>
-          <w:b/>
-          <w:bCs/>
-        </w:rPr>
-      </w:pPr>
-    </w:p>
-    <w:p>
-      <w:pPr>
-        <w:pStyle w:val="NoSpacing"/>
-        <w:jc w:val="center"/>
-        <w:rPr>
-          <w:b/>
-          <w:bCs/>
-        </w:rPr>
-      </w:pPr>
-    </w:p>
-    <w:p>
-      <w:pPr>
-        <w:pStyle w:val="NoSpacing"/>
-        <w:jc w:val="center"/>
-        <w:rPr>
-          <w:b/>
-          <w:bCs/>
-        </w:rPr>
-      </w:pPr>
+        <w:jc w:val="center"/>
+        <w:rPr>
+          <w:b/>
+          <w:bCs/>
+        </w:rPr>
+      </w:pPr>
+      <w:r>
+        <w:rPr>
+          <w:noProof/>
+        </w:rPr>
+        <w:drawing>
+          <wp:inline distT="0" distB="0" distL="0" distR="0" wp14:anchorId="184C7E7B" wp14:editId="499D03E2">
+            <wp:extent cx="4572000" cy="2743200"/>
+            <wp:effectExtent l="0" t="0" r="0" b="0"/>
+            <wp:docPr id="1" name="Chart 1">
+              <a:extLst xmlns:a="http://schemas.openxmlformats.org/drawingml/2006/main">
+                <a:ext uri="{FF2B5EF4-FFF2-40B4-BE49-F238E27FC236}">
+                  <a16:creationId xmlns:a16="http://schemas.microsoft.com/office/drawing/2014/main" id="{6C60935E-D5EA-44D7-B666-8782869F009D}"/>
+                </a:ext>
+              </a:extLst>
+            </wp:docPr>
+            <wp:cNvGraphicFramePr/>
+            <a:graphic xmlns:a="http://schemas.openxmlformats.org/drawingml/2006/main">
+              <a:graphicData uri="http://schemas.openxmlformats.org/drawingml/2006/chart">
+                <c:chart xmlns:c="http://schemas.openxmlformats.org/drawingml/2006/chart" xmlns:r="http://schemas.openxmlformats.org/officeDocument/2006/relationships" r:id="rId13"/>
+              </a:graphicData>
+            </a:graphic>
+          </wp:inline>
+        </w:drawing>
+      </w:r>
     </w:p>
     <w:p>
       <w:pPr>
@@ -4087,6 +4134,944 @@
 </w:styles>
 </file>
 
+<file path=word/charts/chart1.xml><?xml version="1.0" encoding="utf-8"?>
+<c:chartSpace xmlns:c="http://schemas.openxmlformats.org/drawingml/2006/chart" xmlns:a="http://schemas.openxmlformats.org/drawingml/2006/main" xmlns:r="http://schemas.openxmlformats.org/officeDocument/2006/relationships" xmlns:c16r2="http://schemas.microsoft.com/office/drawing/2015/06/chart">
+  <c:date1904 val="0"/>
+  <c:lang val="en-US"/>
+  <c:roundedCorners val="0"/>
+  <mc:AlternateContent xmlns:mc="http://schemas.openxmlformats.org/markup-compatibility/2006">
+    <mc:Choice xmlns:c14="http://schemas.microsoft.com/office/drawing/2007/8/2/chart" Requires="c14">
+      <c14:style val="102"/>
+    </mc:Choice>
+    <mc:Fallback>
+      <c:style val="2"/>
+    </mc:Fallback>
+  </mc:AlternateContent>
+  <c:chart>
+    <c:title>
+      <c:tx>
+        <c:rich>
+          <a:bodyPr rot="0" spcFirstLastPara="1" vertOverflow="ellipsis" vert="horz" wrap="square" anchor="ctr" anchorCtr="1"/>
+          <a:lstStyle/>
+          <a:p>
+            <a:pPr>
+              <a:defRPr sz="1400" b="0" i="0" u="none" strike="noStrike" kern="1200" spc="0" baseline="0">
+                <a:solidFill>
+                  <a:schemeClr val="tx1">
+                    <a:lumMod val="65000"/>
+                    <a:lumOff val="35000"/>
+                  </a:schemeClr>
+                </a:solidFill>
+                <a:latin typeface="+mn-lt"/>
+                <a:ea typeface="+mn-ea"/>
+                <a:cs typeface="+mn-cs"/>
+              </a:defRPr>
+            </a:pPr>
+            <a:r>
+              <a:rPr lang="en-US"/>
+              <a:t>Scanned Transactions Comparision</a:t>
+            </a:r>
+          </a:p>
+        </c:rich>
+      </c:tx>
+      <c:overlay val="0"/>
+      <c:spPr>
+        <a:noFill/>
+        <a:ln>
+          <a:noFill/>
+        </a:ln>
+        <a:effectLst/>
+      </c:spPr>
+      <c:txPr>
+        <a:bodyPr rot="0" spcFirstLastPara="1" vertOverflow="ellipsis" vert="horz" wrap="square" anchor="ctr" anchorCtr="1"/>
+        <a:lstStyle/>
+        <a:p>
+          <a:pPr>
+            <a:defRPr sz="1400" b="0" i="0" u="none" strike="noStrike" kern="1200" spc="0" baseline="0">
+              <a:solidFill>
+                <a:schemeClr val="tx1">
+                  <a:lumMod val="65000"/>
+                  <a:lumOff val="35000"/>
+                </a:schemeClr>
+              </a:solidFill>
+              <a:latin typeface="+mn-lt"/>
+              <a:ea typeface="+mn-ea"/>
+              <a:cs typeface="+mn-cs"/>
+            </a:defRPr>
+          </a:pPr>
+          <a:endParaRPr lang="en-US"/>
+        </a:p>
+      </c:txPr>
+    </c:title>
+    <c:autoTitleDeleted val="0"/>
+    <c:view3D>
+      <c:rotX val="15"/>
+      <c:rotY val="20"/>
+      <c:depthPercent val="100"/>
+      <c:rAngAx val="1"/>
+    </c:view3D>
+    <c:floor>
+      <c:thickness val="0"/>
+      <c:spPr>
+        <a:noFill/>
+        <a:ln>
+          <a:noFill/>
+        </a:ln>
+        <a:effectLst/>
+        <a:sp3d/>
+      </c:spPr>
+    </c:floor>
+    <c:sideWall>
+      <c:thickness val="0"/>
+      <c:spPr>
+        <a:noFill/>
+        <a:ln>
+          <a:noFill/>
+        </a:ln>
+        <a:effectLst/>
+        <a:sp3d/>
+      </c:spPr>
+    </c:sideWall>
+    <c:backWall>
+      <c:thickness val="0"/>
+      <c:spPr>
+        <a:noFill/>
+        <a:ln>
+          <a:noFill/>
+        </a:ln>
+        <a:effectLst/>
+        <a:sp3d/>
+      </c:spPr>
+    </c:backWall>
+    <c:plotArea>
+      <c:layout/>
+      <c:bar3DChart>
+        <c:barDir val="col"/>
+        <c:grouping val="clustered"/>
+        <c:varyColors val="0"/>
+        <c:ser>
+          <c:idx val="0"/>
+          <c:order val="0"/>
+          <c:spPr>
+            <a:solidFill>
+              <a:schemeClr val="accent1"/>
+            </a:solidFill>
+            <a:ln>
+              <a:noFill/>
+            </a:ln>
+            <a:effectLst/>
+            <a:sp3d/>
+          </c:spPr>
+          <c:invertIfNegative val="0"/>
+          <c:dPt>
+            <c:idx val="1"/>
+            <c:invertIfNegative val="0"/>
+            <c:bubble3D val="0"/>
+            <c:spPr>
+              <a:solidFill>
+                <a:srgbClr val="A40000"/>
+              </a:solidFill>
+              <a:ln>
+                <a:noFill/>
+              </a:ln>
+              <a:effectLst/>
+              <a:sp3d/>
+            </c:spPr>
+            <c:extLst>
+              <c:ext xmlns:c16="http://schemas.microsoft.com/office/drawing/2014/chart" uri="{C3380CC4-5D6E-409C-BE32-E72D297353CC}">
+                <c16:uniqueId val="{00000001-1DD9-40E3-A384-86265BE4EED3}"/>
+              </c:ext>
+            </c:extLst>
+          </c:dPt>
+          <c:cat>
+            <c:strRef>
+              <c:f>Sheet1!$A$1:$B$1</c:f>
+              <c:strCache>
+                <c:ptCount val="2"/>
+                <c:pt idx="0">
+                  <c:v>FP-Growth</c:v>
+                </c:pt>
+                <c:pt idx="1">
+                  <c:v>FP-Growth New</c:v>
+                </c:pt>
+              </c:strCache>
+            </c:strRef>
+          </c:cat>
+          <c:val>
+            <c:numRef>
+              <c:f>Sheet1!$A$2:$B$2</c:f>
+              <c:numCache>
+                <c:formatCode>General</c:formatCode>
+                <c:ptCount val="2"/>
+                <c:pt idx="0">
+                  <c:v>963264</c:v>
+                </c:pt>
+                <c:pt idx="1">
+                  <c:v>481632</c:v>
+                </c:pt>
+              </c:numCache>
+            </c:numRef>
+          </c:val>
+          <c:extLst>
+            <c:ext xmlns:c16="http://schemas.microsoft.com/office/drawing/2014/chart" uri="{C3380CC4-5D6E-409C-BE32-E72D297353CC}">
+              <c16:uniqueId val="{00000002-1DD9-40E3-A384-86265BE4EED3}"/>
+            </c:ext>
+          </c:extLst>
+        </c:ser>
+        <c:dLbls>
+          <c:showLegendKey val="0"/>
+          <c:showVal val="0"/>
+          <c:showCatName val="0"/>
+          <c:showSerName val="0"/>
+          <c:showPercent val="0"/>
+          <c:showBubbleSize val="0"/>
+        </c:dLbls>
+        <c:gapWidth val="150"/>
+        <c:shape val="box"/>
+        <c:axId val="1731304831"/>
+        <c:axId val="1542338959"/>
+        <c:axId val="0"/>
+      </c:bar3DChart>
+      <c:catAx>
+        <c:axId val="1731304831"/>
+        <c:scaling>
+          <c:orientation val="minMax"/>
+        </c:scaling>
+        <c:delete val="0"/>
+        <c:axPos val="b"/>
+        <c:numFmt formatCode="General" sourceLinked="1"/>
+        <c:majorTickMark val="out"/>
+        <c:minorTickMark val="none"/>
+        <c:tickLblPos val="nextTo"/>
+        <c:spPr>
+          <a:noFill/>
+          <a:ln>
+            <a:noFill/>
+          </a:ln>
+          <a:effectLst/>
+        </c:spPr>
+        <c:txPr>
+          <a:bodyPr rot="-60000000" spcFirstLastPara="1" vertOverflow="ellipsis" vert="horz" wrap="square" anchor="ctr" anchorCtr="1"/>
+          <a:lstStyle/>
+          <a:p>
+            <a:pPr>
+              <a:defRPr sz="900" b="0" i="0" u="none" strike="noStrike" kern="1200" baseline="0">
+                <a:solidFill>
+                  <a:schemeClr val="tx1">
+                    <a:lumMod val="65000"/>
+                    <a:lumOff val="35000"/>
+                  </a:schemeClr>
+                </a:solidFill>
+                <a:latin typeface="+mn-lt"/>
+                <a:ea typeface="+mn-ea"/>
+                <a:cs typeface="+mn-cs"/>
+              </a:defRPr>
+            </a:pPr>
+            <a:endParaRPr lang="en-US"/>
+          </a:p>
+        </c:txPr>
+        <c:crossAx val="1542338959"/>
+        <c:crosses val="autoZero"/>
+        <c:auto val="1"/>
+        <c:lblAlgn val="ctr"/>
+        <c:lblOffset val="100"/>
+        <c:noMultiLvlLbl val="0"/>
+      </c:catAx>
+      <c:valAx>
+        <c:axId val="1542338959"/>
+        <c:scaling>
+          <c:orientation val="minMax"/>
+        </c:scaling>
+        <c:delete val="0"/>
+        <c:axPos val="l"/>
+        <c:majorGridlines>
+          <c:spPr>
+            <a:ln w="9525" cap="flat" cmpd="sng" algn="ctr">
+              <a:solidFill>
+                <a:schemeClr val="tx1">
+                  <a:lumMod val="15000"/>
+                  <a:lumOff val="85000"/>
+                </a:schemeClr>
+              </a:solidFill>
+              <a:round/>
+            </a:ln>
+            <a:effectLst/>
+          </c:spPr>
+        </c:majorGridlines>
+        <c:title>
+          <c:tx>
+            <c:rich>
+              <a:bodyPr rot="0" spcFirstLastPara="1" vertOverflow="ellipsis" wrap="square" anchor="ctr" anchorCtr="1"/>
+              <a:lstStyle/>
+              <a:p>
+                <a:pPr>
+                  <a:defRPr sz="1000" b="0" i="0" u="none" strike="noStrike" kern="1200" baseline="0">
+                    <a:solidFill>
+                      <a:schemeClr val="tx1">
+                        <a:lumMod val="65000"/>
+                        <a:lumOff val="35000"/>
+                      </a:schemeClr>
+                    </a:solidFill>
+                    <a:latin typeface="+mn-lt"/>
+                    <a:ea typeface="+mn-ea"/>
+                    <a:cs typeface="+mn-cs"/>
+                  </a:defRPr>
+                </a:pPr>
+                <a:r>
+                  <a:rPr lang="en-US"/>
+                  <a:t>Transactions Scanned</a:t>
+                </a:r>
+              </a:p>
+            </c:rich>
+          </c:tx>
+          <c:overlay val="0"/>
+          <c:spPr>
+            <a:noFill/>
+            <a:ln>
+              <a:noFill/>
+            </a:ln>
+            <a:effectLst/>
+          </c:spPr>
+          <c:txPr>
+            <a:bodyPr rot="0" spcFirstLastPara="1" vertOverflow="ellipsis" wrap="square" anchor="ctr" anchorCtr="1"/>
+            <a:lstStyle/>
+            <a:p>
+              <a:pPr>
+                <a:defRPr sz="1000" b="0" i="0" u="none" strike="noStrike" kern="1200" baseline="0">
+                  <a:solidFill>
+                    <a:schemeClr val="tx1">
+                      <a:lumMod val="65000"/>
+                      <a:lumOff val="35000"/>
+                    </a:schemeClr>
+                  </a:solidFill>
+                  <a:latin typeface="+mn-lt"/>
+                  <a:ea typeface="+mn-ea"/>
+                  <a:cs typeface="+mn-cs"/>
+                </a:defRPr>
+              </a:pPr>
+              <a:endParaRPr lang="en-US"/>
+            </a:p>
+          </c:txPr>
+        </c:title>
+        <c:numFmt formatCode="General" sourceLinked="1"/>
+        <c:majorTickMark val="out"/>
+        <c:minorTickMark val="none"/>
+        <c:tickLblPos val="nextTo"/>
+        <c:spPr>
+          <a:noFill/>
+          <a:ln>
+            <a:noFill/>
+          </a:ln>
+          <a:effectLst/>
+        </c:spPr>
+        <c:txPr>
+          <a:bodyPr rot="-60000000" spcFirstLastPara="1" vertOverflow="ellipsis" vert="horz" wrap="square" anchor="ctr" anchorCtr="1"/>
+          <a:lstStyle/>
+          <a:p>
+            <a:pPr>
+              <a:defRPr sz="900" b="0" i="0" u="none" strike="noStrike" kern="1200" baseline="0">
+                <a:solidFill>
+                  <a:schemeClr val="tx1">
+                    <a:lumMod val="65000"/>
+                    <a:lumOff val="35000"/>
+                  </a:schemeClr>
+                </a:solidFill>
+                <a:latin typeface="+mn-lt"/>
+                <a:ea typeface="+mn-ea"/>
+                <a:cs typeface="+mn-cs"/>
+              </a:defRPr>
+            </a:pPr>
+            <a:endParaRPr lang="en-US"/>
+          </a:p>
+        </c:txPr>
+        <c:crossAx val="1731304831"/>
+        <c:crosses val="autoZero"/>
+        <c:crossBetween val="between"/>
+      </c:valAx>
+      <c:spPr>
+        <a:noFill/>
+        <a:ln>
+          <a:noFill/>
+        </a:ln>
+        <a:effectLst/>
+      </c:spPr>
+    </c:plotArea>
+    <c:plotVisOnly val="1"/>
+    <c:dispBlanksAs val="gap"/>
+    <c:extLst>
+      <c:ext xmlns:c16r3="http://schemas.microsoft.com/office/drawing/2017/03/chart" uri="{56B9EC1D-385E-4148-901F-78D8002777C0}">
+        <c16r3:dataDisplayOptions16>
+          <c16r3:dispNaAsBlank val="1"/>
+        </c16r3:dataDisplayOptions16>
+      </c:ext>
+    </c:extLst>
+    <c:showDLblsOverMax val="0"/>
+  </c:chart>
+  <c:spPr>
+    <a:solidFill>
+      <a:schemeClr val="bg1"/>
+    </a:solidFill>
+    <a:ln w="9525" cap="flat" cmpd="sng" algn="ctr">
+      <a:solidFill>
+        <a:schemeClr val="tx1">
+          <a:lumMod val="15000"/>
+          <a:lumOff val="85000"/>
+        </a:schemeClr>
+      </a:solidFill>
+      <a:round/>
+    </a:ln>
+    <a:effectLst/>
+  </c:spPr>
+  <c:txPr>
+    <a:bodyPr/>
+    <a:lstStyle/>
+    <a:p>
+      <a:pPr>
+        <a:defRPr/>
+      </a:pPr>
+      <a:endParaRPr lang="en-US"/>
+    </a:p>
+  </c:txPr>
+  <c:externalData r:id="rId3">
+    <c:autoUpdate val="0"/>
+  </c:externalData>
+</c:chartSpace>
+</file>
+
+<file path=word/charts/colors1.xml><?xml version="1.0" encoding="utf-8"?>
+<cs:colorStyle xmlns:cs="http://schemas.microsoft.com/office/drawing/2012/chartStyle" xmlns:a="http://schemas.openxmlformats.org/drawingml/2006/main" meth="cycle" id="10">
+  <a:schemeClr val="accent1"/>
+  <a:schemeClr val="accent2"/>
+  <a:schemeClr val="accent3"/>
+  <a:schemeClr val="accent4"/>
+  <a:schemeClr val="accent5"/>
+  <a:schemeClr val="accent6"/>
+  <cs:variation/>
+  <cs:variation>
+    <a:lumMod val="60000"/>
+  </cs:variation>
+  <cs:variation>
+    <a:lumMod val="80000"/>
+    <a:lumOff val="20000"/>
+  </cs:variation>
+  <cs:variation>
+    <a:lumMod val="80000"/>
+  </cs:variation>
+  <cs:variation>
+    <a:lumMod val="60000"/>
+    <a:lumOff val="40000"/>
+  </cs:variation>
+  <cs:variation>
+    <a:lumMod val="50000"/>
+  </cs:variation>
+  <cs:variation>
+    <a:lumMod val="70000"/>
+    <a:lumOff val="30000"/>
+  </cs:variation>
+  <cs:variation>
+    <a:lumMod val="70000"/>
+  </cs:variation>
+  <cs:variation>
+    <a:lumMod val="50000"/>
+    <a:lumOff val="50000"/>
+  </cs:variation>
+</cs:colorStyle>
+</file>
+
+<file path=word/charts/style1.xml><?xml version="1.0" encoding="utf-8"?>
+<cs:chartStyle xmlns:cs="http://schemas.microsoft.com/office/drawing/2012/chartStyle" xmlns:a="http://schemas.openxmlformats.org/drawingml/2006/main" id="286">
+  <cs:axisTitle>
+    <cs:lnRef idx="0"/>
+    <cs:fillRef idx="0"/>
+    <cs:effectRef idx="0"/>
+    <cs:fontRef idx="minor">
+      <a:schemeClr val="tx1">
+        <a:lumMod val="65000"/>
+        <a:lumOff val="35000"/>
+      </a:schemeClr>
+    </cs:fontRef>
+    <cs:defRPr sz="1000" kern="1200"/>
+  </cs:axisTitle>
+  <cs:categoryAxis>
+    <cs:lnRef idx="0"/>
+    <cs:fillRef idx="0"/>
+    <cs:effectRef idx="0"/>
+    <cs:fontRef idx="minor">
+      <a:schemeClr val="tx1">
+        <a:lumMod val="65000"/>
+        <a:lumOff val="35000"/>
+      </a:schemeClr>
+    </cs:fontRef>
+    <cs:defRPr sz="900" kern="1200"/>
+  </cs:categoryAxis>
+  <cs:chartArea mods="allowNoFillOverride allowNoLineOverride">
+    <cs:lnRef idx="0"/>
+    <cs:fillRef idx="0"/>
+    <cs:effectRef idx="0"/>
+    <cs:fontRef idx="minor">
+      <a:schemeClr val="tx1"/>
+    </cs:fontRef>
+    <cs:spPr>
+      <a:solidFill>
+        <a:schemeClr val="bg1"/>
+      </a:solidFill>
+      <a:ln w="9525" cap="flat" cmpd="sng" algn="ctr">
+        <a:solidFill>
+          <a:schemeClr val="tx1">
+            <a:lumMod val="15000"/>
+            <a:lumOff val="85000"/>
+          </a:schemeClr>
+        </a:solidFill>
+        <a:round/>
+      </a:ln>
+    </cs:spPr>
+    <cs:defRPr sz="1000" kern="1200"/>
+  </cs:chartArea>
+  <cs:dataLabel>
+    <cs:lnRef idx="0"/>
+    <cs:fillRef idx="0"/>
+    <cs:effectRef idx="0"/>
+    <cs:fontRef idx="minor">
+      <a:schemeClr val="tx1">
+        <a:lumMod val="75000"/>
+        <a:lumOff val="25000"/>
+      </a:schemeClr>
+    </cs:fontRef>
+    <cs:defRPr sz="900" kern="1200"/>
+  </cs:dataLabel>
+  <cs:dataLabelCallout>
+    <cs:lnRef idx="0"/>
+    <cs:fillRef idx="0"/>
+    <cs:effectRef idx="0"/>
+    <cs:fontRef idx="minor">
+      <a:schemeClr val="dk1">
+        <a:lumMod val="65000"/>
+        <a:lumOff val="35000"/>
+      </a:schemeClr>
+    </cs:fontRef>
+    <cs:spPr>
+      <a:solidFill>
+        <a:schemeClr val="lt1"/>
+      </a:solidFill>
+      <a:ln>
+        <a:solidFill>
+          <a:schemeClr val="dk1">
+            <a:lumMod val="25000"/>
+            <a:lumOff val="75000"/>
+          </a:schemeClr>
+        </a:solidFill>
+      </a:ln>
+    </cs:spPr>
+    <cs:defRPr sz="900" kern="1200"/>
+    <cs:bodyPr rot="0" spcFirstLastPara="1" vertOverflow="clip" horzOverflow="clip" vert="horz" wrap="square" lIns="36576" tIns="18288" rIns="36576" bIns="18288" anchor="ctr" anchorCtr="1">
+      <a:spAutoFit/>
+    </cs:bodyPr>
+  </cs:dataLabelCallout>
+  <cs:dataPoint>
+    <cs:lnRef idx="0"/>
+    <cs:fillRef idx="1">
+      <cs:styleClr val="auto"/>
+    </cs:fillRef>
+    <cs:effectRef idx="0"/>
+    <cs:fontRef idx="minor">
+      <a:schemeClr val="tx1"/>
+    </cs:fontRef>
+  </cs:dataPoint>
+  <cs:dataPoint3D>
+    <cs:lnRef idx="0"/>
+    <cs:fillRef idx="1">
+      <cs:styleClr val="auto"/>
+    </cs:fillRef>
+    <cs:effectRef idx="0"/>
+    <cs:fontRef idx="minor">
+      <a:schemeClr val="tx1"/>
+    </cs:fontRef>
+  </cs:dataPoint3D>
+  <cs:dataPointLine>
+    <cs:lnRef idx="0">
+      <cs:styleClr val="auto"/>
+    </cs:lnRef>
+    <cs:fillRef idx="1"/>
+    <cs:effectRef idx="0"/>
+    <cs:fontRef idx="minor">
+      <a:schemeClr val="tx1"/>
+    </cs:fontRef>
+    <cs:spPr>
+      <a:ln w="28575" cap="rnd">
+        <a:solidFill>
+          <a:schemeClr val="phClr"/>
+        </a:solidFill>
+        <a:round/>
+      </a:ln>
+    </cs:spPr>
+  </cs:dataPointLine>
+  <cs:dataPointMarker>
+    <cs:lnRef idx="0">
+      <cs:styleClr val="auto"/>
+    </cs:lnRef>
+    <cs:fillRef idx="1">
+      <cs:styleClr val="auto"/>
+    </cs:fillRef>
+    <cs:effectRef idx="0"/>
+    <cs:fontRef idx="minor">
+      <a:schemeClr val="tx1"/>
+    </cs:fontRef>
+    <cs:spPr>
+      <a:ln w="9525">
+        <a:solidFill>
+          <a:schemeClr val="phClr"/>
+        </a:solidFill>
+      </a:ln>
+    </cs:spPr>
+  </cs:dataPointMarker>
+  <cs:dataPointMarkerLayout symbol="circle" size="5"/>
+  <cs:dataPointWireframe>
+    <cs:lnRef idx="0">
+      <cs:styleClr val="auto"/>
+    </cs:lnRef>
+    <cs:fillRef idx="1"/>
+    <cs:effectRef idx="0"/>
+    <cs:fontRef idx="minor">
+      <a:schemeClr val="tx1"/>
+    </cs:fontRef>
+    <cs:spPr>
+      <a:ln w="9525" cap="rnd">
+        <a:solidFill>
+          <a:schemeClr val="phClr"/>
+        </a:solidFill>
+        <a:round/>
+      </a:ln>
+    </cs:spPr>
+  </cs:dataPointWireframe>
+  <cs:dataTable>
+    <cs:lnRef idx="0"/>
+    <cs:fillRef idx="0"/>
+    <cs:effectRef idx="0"/>
+    <cs:fontRef idx="minor">
+      <a:schemeClr val="tx1">
+        <a:lumMod val="65000"/>
+        <a:lumOff val="35000"/>
+      </a:schemeClr>
+    </cs:fontRef>
+    <cs:spPr>
+      <a:noFill/>
+      <a:ln w="9525" cap="flat" cmpd="sng" algn="ctr">
+        <a:solidFill>
+          <a:schemeClr val="tx1">
+            <a:lumMod val="15000"/>
+            <a:lumOff val="85000"/>
+          </a:schemeClr>
+        </a:solidFill>
+        <a:round/>
+      </a:ln>
+    </cs:spPr>
+    <cs:defRPr sz="900" kern="1200"/>
+  </cs:dataTable>
+  <cs:downBar>
+    <cs:lnRef idx="0"/>
+    <cs:fillRef idx="0"/>
+    <cs:effectRef idx="0"/>
+    <cs:fontRef idx="minor">
+      <a:schemeClr val="tx1"/>
+    </cs:fontRef>
+    <cs:spPr>
+      <a:solidFill>
+        <a:schemeClr val="dk1">
+          <a:lumMod val="75000"/>
+          <a:lumOff val="25000"/>
+        </a:schemeClr>
+      </a:solidFill>
+      <a:ln w="9525" cap="flat" cmpd="sng" algn="ctr">
+        <a:solidFill>
+          <a:schemeClr val="tx1">
+            <a:lumMod val="65000"/>
+            <a:lumOff val="35000"/>
+          </a:schemeClr>
+        </a:solidFill>
+        <a:round/>
+      </a:ln>
+    </cs:spPr>
+  </cs:downBar>
+  <cs:dropLine>
+    <cs:lnRef idx="0"/>
+    <cs:fillRef idx="0"/>
+    <cs:effectRef idx="0"/>
+    <cs:fontRef idx="minor">
+      <a:schemeClr val="tx1"/>
+    </cs:fontRef>
+    <cs:spPr>
+      <a:ln w="9525" cap="flat" cmpd="sng" algn="ctr">
+        <a:solidFill>
+          <a:schemeClr val="tx1">
+            <a:lumMod val="35000"/>
+            <a:lumOff val="65000"/>
+          </a:schemeClr>
+        </a:solidFill>
+        <a:round/>
+      </a:ln>
+    </cs:spPr>
+  </cs:dropLine>
+  <cs:errorBar>
+    <cs:lnRef idx="0"/>
+    <cs:fillRef idx="0"/>
+    <cs:effectRef idx="0"/>
+    <cs:fontRef idx="minor">
+      <a:schemeClr val="tx1"/>
+    </cs:fontRef>
+    <cs:spPr>
+      <a:ln w="9525" cap="flat" cmpd="sng" algn="ctr">
+        <a:solidFill>
+          <a:schemeClr val="tx1">
+            <a:lumMod val="65000"/>
+            <a:lumOff val="35000"/>
+          </a:schemeClr>
+        </a:solidFill>
+        <a:round/>
+      </a:ln>
+    </cs:spPr>
+  </cs:errorBar>
+  <cs:floor>
+    <cs:lnRef idx="0"/>
+    <cs:fillRef idx="0"/>
+    <cs:effectRef idx="0"/>
+    <cs:fontRef idx="minor">
+      <a:schemeClr val="tx1"/>
+    </cs:fontRef>
+    <cs:spPr>
+      <a:noFill/>
+      <a:ln>
+        <a:noFill/>
+      </a:ln>
+    </cs:spPr>
+  </cs:floor>
+  <cs:gridlineMajor>
+    <cs:lnRef idx="0"/>
+    <cs:fillRef idx="0"/>
+    <cs:effectRef idx="0"/>
+    <cs:fontRef idx="minor">
+      <a:schemeClr val="tx1"/>
+    </cs:fontRef>
+    <cs:spPr>
+      <a:ln w="9525" cap="flat" cmpd="sng" algn="ctr">
+        <a:solidFill>
+          <a:schemeClr val="tx1">
+            <a:lumMod val="15000"/>
+            <a:lumOff val="85000"/>
+          </a:schemeClr>
+        </a:solidFill>
+        <a:round/>
+      </a:ln>
+    </cs:spPr>
+  </cs:gridlineMajor>
+  <cs:gridlineMinor>
+    <cs:lnRef idx="0"/>
+    <cs:fillRef idx="0"/>
+    <cs:effectRef idx="0"/>
+    <cs:fontRef idx="minor">
+      <a:schemeClr val="tx1"/>
+    </cs:fontRef>
+    <cs:spPr>
+      <a:ln w="9525" cap="flat" cmpd="sng" algn="ctr">
+        <a:solidFill>
+          <a:schemeClr val="tx1">
+            <a:lumMod val="5000"/>
+            <a:lumOff val="95000"/>
+          </a:schemeClr>
+        </a:solidFill>
+        <a:round/>
+      </a:ln>
+    </cs:spPr>
+  </cs:gridlineMinor>
+  <cs:hiLoLine>
+    <cs:lnRef idx="0"/>
+    <cs:fillRef idx="0"/>
+    <cs:effectRef idx="0"/>
+    <cs:fontRef idx="minor">
+      <a:schemeClr val="tx1"/>
+    </cs:fontRef>
+    <cs:spPr>
+      <a:ln w="9525" cap="flat" cmpd="sng" algn="ctr">
+        <a:solidFill>
+          <a:schemeClr val="tx1">
+            <a:lumMod val="50000"/>
+            <a:lumOff val="50000"/>
+          </a:schemeClr>
+        </a:solidFill>
+        <a:round/>
+      </a:ln>
+    </cs:spPr>
+  </cs:hiLoLine>
+  <cs:leaderLine>
+    <cs:lnRef idx="0"/>
+    <cs:fillRef idx="0"/>
+    <cs:effectRef idx="0"/>
+    <cs:fontRef idx="minor">
+      <a:schemeClr val="tx1"/>
+    </cs:fontRef>
+    <cs:spPr>
+      <a:ln w="9525" cap="flat" cmpd="sng" algn="ctr">
+        <a:solidFill>
+          <a:schemeClr val="tx1">
+            <a:lumMod val="35000"/>
+            <a:lumOff val="65000"/>
+          </a:schemeClr>
+        </a:solidFill>
+        <a:round/>
+      </a:ln>
+    </cs:spPr>
+  </cs:leaderLine>
+  <cs:legend>
+    <cs:lnRef idx="0"/>
+    <cs:fillRef idx="0"/>
+    <cs:effectRef idx="0"/>
+    <cs:fontRef idx="minor">
+      <a:schemeClr val="tx1">
+        <a:lumMod val="65000"/>
+        <a:lumOff val="35000"/>
+      </a:schemeClr>
+    </cs:fontRef>
+    <cs:defRPr sz="900" kern="1200"/>
+  </cs:legend>
+  <cs:plotArea mods="allowNoFillOverride allowNoLineOverride">
+    <cs:lnRef idx="0"/>
+    <cs:fillRef idx="0"/>
+    <cs:effectRef idx="0"/>
+    <cs:fontRef idx="minor">
+      <a:schemeClr val="tx1"/>
+    </cs:fontRef>
+  </cs:plotArea>
+  <cs:plotArea3D mods="allowNoFillOverride allowNoLineOverride">
+    <cs:lnRef idx="0"/>
+    <cs:fillRef idx="0"/>
+    <cs:effectRef idx="0"/>
+    <cs:fontRef idx="minor">
+      <a:schemeClr val="tx1"/>
+    </cs:fontRef>
+  </cs:plotArea3D>
+  <cs:seriesAxis>
+    <cs:lnRef idx="0"/>
+    <cs:fillRef idx="0"/>
+    <cs:effectRef idx="0"/>
+    <cs:fontRef idx="minor">
+      <a:schemeClr val="tx1">
+        <a:lumMod val="65000"/>
+        <a:lumOff val="35000"/>
+      </a:schemeClr>
+    </cs:fontRef>
+    <cs:defRPr sz="900" kern="1200"/>
+  </cs:seriesAxis>
+  <cs:seriesLine>
+    <cs:lnRef idx="0"/>
+    <cs:fillRef idx="0"/>
+    <cs:effectRef idx="0"/>
+    <cs:fontRef idx="minor">
+      <a:schemeClr val="tx1"/>
+    </cs:fontRef>
+    <cs:spPr>
+      <a:ln w="9525" cap="flat" cmpd="sng" algn="ctr">
+        <a:solidFill>
+          <a:schemeClr val="tx1">
+            <a:lumMod val="35000"/>
+            <a:lumOff val="65000"/>
+          </a:schemeClr>
+        </a:solidFill>
+        <a:round/>
+      </a:ln>
+    </cs:spPr>
+  </cs:seriesLine>
+  <cs:title>
+    <cs:lnRef idx="0"/>
+    <cs:fillRef idx="0"/>
+    <cs:effectRef idx="0"/>
+    <cs:fontRef idx="minor">
+      <a:schemeClr val="tx1">
+        <a:lumMod val="65000"/>
+        <a:lumOff val="35000"/>
+      </a:schemeClr>
+    </cs:fontRef>
+    <cs:defRPr sz="1400" b="0" kern="1200" spc="0" baseline="0"/>
+  </cs:title>
+  <cs:trendline>
+    <cs:lnRef idx="0">
+      <cs:styleClr val="auto"/>
+    </cs:lnRef>
+    <cs:fillRef idx="0"/>
+    <cs:effectRef idx="0"/>
+    <cs:fontRef idx="minor">
+      <a:schemeClr val="tx1"/>
+    </cs:fontRef>
+    <cs:spPr>
+      <a:ln w="19050" cap="rnd">
+        <a:solidFill>
+          <a:schemeClr val="phClr"/>
+        </a:solidFill>
+        <a:prstDash val="sysDot"/>
+      </a:ln>
+    </cs:spPr>
+  </cs:trendline>
+  <cs:trendlineLabel>
+    <cs:lnRef idx="0"/>
+    <cs:fillRef idx="0"/>
+    <cs:effectRef idx="0"/>
+    <cs:fontRef idx="minor">
+      <a:schemeClr val="tx1">
+        <a:lumMod val="65000"/>
+        <a:lumOff val="35000"/>
+      </a:schemeClr>
+    </cs:fontRef>
+    <cs:defRPr sz="900" kern="1200"/>
+  </cs:trendlineLabel>
+  <cs:upBar>
+    <cs:lnRef idx="0"/>
+    <cs:fillRef idx="0"/>
+    <cs:effectRef idx="0"/>
+    <cs:fontRef idx="minor">
+      <a:schemeClr val="tx1"/>
+    </cs:fontRef>
+    <cs:spPr>
+      <a:solidFill>
+        <a:schemeClr val="lt1"/>
+      </a:solidFill>
+      <a:ln w="9525" cap="flat" cmpd="sng" algn="ctr">
+        <a:solidFill>
+          <a:schemeClr val="tx1">
+            <a:lumMod val="65000"/>
+            <a:lumOff val="35000"/>
+          </a:schemeClr>
+        </a:solidFill>
+        <a:round/>
+      </a:ln>
+    </cs:spPr>
+  </cs:upBar>
+  <cs:valueAxis>
+    <cs:lnRef idx="0"/>
+    <cs:fillRef idx="0"/>
+    <cs:effectRef idx="0"/>
+    <cs:fontRef idx="minor">
+      <a:schemeClr val="tx1">
+        <a:lumMod val="65000"/>
+        <a:lumOff val="35000"/>
+      </a:schemeClr>
+    </cs:fontRef>
+    <cs:defRPr sz="900" kern="1200"/>
+  </cs:valueAxis>
+  <cs:wall>
+    <cs:lnRef idx="0"/>
+    <cs:fillRef idx="0"/>
+    <cs:effectRef idx="0"/>
+    <cs:fontRef idx="minor">
+      <a:schemeClr val="tx1"/>
+    </cs:fontRef>
+    <cs:spPr>
+      <a:noFill/>
+      <a:ln>
+        <a:noFill/>
+      </a:ln>
+    </cs:spPr>
+  </cs:wall>
+</cs:chartStyle>
+</file>
+
 <file path=word/theme/theme1.xml><?xml version="1.0" encoding="utf-8"?>
 <a:theme xmlns:a="http://schemas.openxmlformats.org/drawingml/2006/main" name="Office Theme">
   <a:themeElements>

</xml_diff>

<commit_message>
Add section of time comparison
</commit_message>
<xml_diff>
--- a/docs/main-body.docx
+++ b/docs/main-body.docx
@@ -3464,8 +3464,6 @@
         <w:lastRenderedPageBreak/>
         <w:t>Comparison of transactions scanned</w:t>
       </w:r>
-      <w:bookmarkStart w:id="0" w:name="_GoBack"/>
-      <w:bookmarkEnd w:id="0"/>
     </w:p>
     <w:p>
       <w:pPr>
@@ -3525,6 +3523,571 @@
       <w:pPr>
         <w:pStyle w:val="NoSpacing"/>
         <w:jc w:val="center"/>
+        <w:rPr>
+          <w:b/>
+          <w:bCs/>
+        </w:rPr>
+      </w:pPr>
+    </w:p>
+    <w:p>
+      <w:pPr>
+        <w:pStyle w:val="NoSpacing"/>
+        <w:jc w:val="center"/>
+        <w:rPr>
+          <w:b/>
+          <w:bCs/>
+        </w:rPr>
+      </w:pPr>
+    </w:p>
+    <w:p>
+      <w:pPr>
+        <w:pStyle w:val="NoSpacing"/>
+        <w:jc w:val="center"/>
+        <w:rPr>
+          <w:b/>
+          <w:bCs/>
+        </w:rPr>
+      </w:pPr>
+    </w:p>
+    <w:p>
+      <w:pPr>
+        <w:pStyle w:val="NoSpacing"/>
+        <w:jc w:val="center"/>
+        <w:rPr>
+          <w:b/>
+          <w:bCs/>
+        </w:rPr>
+      </w:pPr>
+    </w:p>
+    <w:p>
+      <w:pPr>
+        <w:pStyle w:val="NoSpacing"/>
+        <w:jc w:val="center"/>
+        <w:rPr>
+          <w:b/>
+          <w:bCs/>
+        </w:rPr>
+      </w:pPr>
+    </w:p>
+    <w:p>
+      <w:pPr>
+        <w:pStyle w:val="NoSpacing"/>
+        <w:jc w:val="center"/>
+        <w:rPr>
+          <w:b/>
+          <w:bCs/>
+        </w:rPr>
+      </w:pPr>
+    </w:p>
+    <w:p>
+      <w:pPr>
+        <w:pStyle w:val="NoSpacing"/>
+        <w:jc w:val="center"/>
+        <w:rPr>
+          <w:b/>
+          <w:bCs/>
+        </w:rPr>
+      </w:pPr>
+    </w:p>
+    <w:p>
+      <w:pPr>
+        <w:pStyle w:val="NoSpacing"/>
+        <w:jc w:val="center"/>
+        <w:rPr>
+          <w:b/>
+          <w:bCs/>
+        </w:rPr>
+      </w:pPr>
+    </w:p>
+    <w:p>
+      <w:pPr>
+        <w:pStyle w:val="NoSpacing"/>
+        <w:jc w:val="center"/>
+        <w:rPr>
+          <w:b/>
+          <w:bCs/>
+        </w:rPr>
+      </w:pPr>
+    </w:p>
+    <w:p>
+      <w:pPr>
+        <w:pStyle w:val="NoSpacing"/>
+        <w:jc w:val="center"/>
+        <w:rPr>
+          <w:b/>
+          <w:bCs/>
+        </w:rPr>
+      </w:pPr>
+    </w:p>
+    <w:p>
+      <w:pPr>
+        <w:pStyle w:val="NoSpacing"/>
+        <w:jc w:val="center"/>
+        <w:rPr>
+          <w:b/>
+          <w:bCs/>
+        </w:rPr>
+      </w:pPr>
+    </w:p>
+    <w:p>
+      <w:pPr>
+        <w:pStyle w:val="NoSpacing"/>
+        <w:jc w:val="center"/>
+        <w:rPr>
+          <w:b/>
+          <w:bCs/>
+        </w:rPr>
+      </w:pPr>
+    </w:p>
+    <w:p>
+      <w:pPr>
+        <w:pStyle w:val="NoSpacing"/>
+        <w:jc w:val="center"/>
+        <w:rPr>
+          <w:b/>
+          <w:bCs/>
+        </w:rPr>
+      </w:pPr>
+    </w:p>
+    <w:p>
+      <w:pPr>
+        <w:pStyle w:val="NoSpacing"/>
+        <w:jc w:val="center"/>
+        <w:rPr>
+          <w:b/>
+          <w:bCs/>
+        </w:rPr>
+      </w:pPr>
+    </w:p>
+    <w:p>
+      <w:pPr>
+        <w:pStyle w:val="NoSpacing"/>
+        <w:jc w:val="center"/>
+        <w:rPr>
+          <w:b/>
+          <w:bCs/>
+        </w:rPr>
+      </w:pPr>
+    </w:p>
+    <w:p>
+      <w:pPr>
+        <w:pStyle w:val="NoSpacing"/>
+        <w:jc w:val="center"/>
+        <w:rPr>
+          <w:b/>
+          <w:bCs/>
+        </w:rPr>
+      </w:pPr>
+    </w:p>
+    <w:p>
+      <w:pPr>
+        <w:pStyle w:val="NoSpacing"/>
+        <w:jc w:val="center"/>
+        <w:rPr>
+          <w:b/>
+          <w:bCs/>
+        </w:rPr>
+      </w:pPr>
+    </w:p>
+    <w:p>
+      <w:pPr>
+        <w:pStyle w:val="NoSpacing"/>
+        <w:jc w:val="center"/>
+        <w:rPr>
+          <w:b/>
+          <w:bCs/>
+        </w:rPr>
+      </w:pPr>
+    </w:p>
+    <w:p>
+      <w:pPr>
+        <w:pStyle w:val="NoSpacing"/>
+        <w:jc w:val="center"/>
+        <w:rPr>
+          <w:b/>
+          <w:bCs/>
+        </w:rPr>
+      </w:pPr>
+    </w:p>
+    <w:p>
+      <w:pPr>
+        <w:pStyle w:val="NoSpacing"/>
+        <w:jc w:val="center"/>
+        <w:rPr>
+          <w:b/>
+          <w:bCs/>
+        </w:rPr>
+      </w:pPr>
+    </w:p>
+    <w:p>
+      <w:pPr>
+        <w:pStyle w:val="NoSpacing"/>
+        <w:jc w:val="center"/>
+        <w:rPr>
+          <w:b/>
+          <w:bCs/>
+        </w:rPr>
+      </w:pPr>
+    </w:p>
+    <w:p>
+      <w:pPr>
+        <w:pStyle w:val="NoSpacing"/>
+        <w:jc w:val="center"/>
+        <w:rPr>
+          <w:b/>
+          <w:bCs/>
+        </w:rPr>
+      </w:pPr>
+    </w:p>
+    <w:p>
+      <w:pPr>
+        <w:pStyle w:val="NoSpacing"/>
+        <w:jc w:val="center"/>
+        <w:rPr>
+          <w:b/>
+          <w:bCs/>
+        </w:rPr>
+      </w:pPr>
+    </w:p>
+    <w:p>
+      <w:pPr>
+        <w:pStyle w:val="NoSpacing"/>
+        <w:jc w:val="center"/>
+        <w:rPr>
+          <w:b/>
+          <w:bCs/>
+        </w:rPr>
+      </w:pPr>
+    </w:p>
+    <w:p>
+      <w:pPr>
+        <w:pStyle w:val="NoSpacing"/>
+        <w:jc w:val="center"/>
+        <w:rPr>
+          <w:b/>
+          <w:bCs/>
+        </w:rPr>
+      </w:pPr>
+    </w:p>
+    <w:p>
+      <w:pPr>
+        <w:pStyle w:val="NoSpacing"/>
+        <w:jc w:val="center"/>
+        <w:rPr>
+          <w:b/>
+          <w:bCs/>
+        </w:rPr>
+      </w:pPr>
+    </w:p>
+    <w:p>
+      <w:pPr>
+        <w:pStyle w:val="NoSpacing"/>
+        <w:jc w:val="center"/>
+        <w:rPr>
+          <w:b/>
+          <w:bCs/>
+        </w:rPr>
+      </w:pPr>
+    </w:p>
+    <w:p>
+      <w:pPr>
+        <w:pStyle w:val="NoSpacing"/>
+        <w:jc w:val="center"/>
+        <w:rPr>
+          <w:b/>
+          <w:bCs/>
+        </w:rPr>
+      </w:pPr>
+    </w:p>
+    <w:p>
+      <w:pPr>
+        <w:pStyle w:val="NoSpacing"/>
+        <w:jc w:val="center"/>
+        <w:rPr>
+          <w:b/>
+          <w:bCs/>
+        </w:rPr>
+      </w:pPr>
+    </w:p>
+    <w:p>
+      <w:pPr>
+        <w:pStyle w:val="NoSpacing"/>
+        <w:rPr>
+          <w:b/>
+          <w:bCs/>
+        </w:rPr>
+      </w:pPr>
+      <w:r>
+        <w:rPr>
+          <w:b/>
+          <w:bCs/>
+        </w:rPr>
+        <w:lastRenderedPageBreak/>
+        <w:t xml:space="preserve">Time </w:t>
+      </w:r>
+      <w:r>
+        <w:rPr>
+          <w:b/>
+          <w:bCs/>
+        </w:rPr>
+        <w:t>comparison</w:t>
+      </w:r>
+    </w:p>
+    <w:p>
+      <w:pPr>
+        <w:pStyle w:val="NoSpacing"/>
+        <w:rPr>
+          <w:b/>
+          <w:bCs/>
+        </w:rPr>
+      </w:pPr>
+    </w:p>
+    <w:p>
+      <w:pPr>
+        <w:pStyle w:val="NoSpacing"/>
+      </w:pPr>
+      <w:r>
+        <w:t xml:space="preserve">Comparing the original FP-Growth algorithm to our new proposed FP-Growth algorithm, we noticed some interesting performance differences. </w:t>
+      </w:r>
+      <w:r>
+        <w:t xml:space="preserve">We compared these two algorithms using a dataset of 1, 2, 7, and 13 unique items on a database size of 10000, 50000, </w:t>
+      </w:r>
+      <w:r>
+        <w:t>100000</w:t>
+      </w:r>
+      <w:r>
+        <w:t xml:space="preserve">, </w:t>
+      </w:r>
+      <w:r>
+        <w:t>500000</w:t>
+      </w:r>
+      <w:r>
+        <w:t xml:space="preserve">, and </w:t>
+      </w:r>
+      <w:r>
+        <w:t>1000000</w:t>
+      </w:r>
+      <w:r>
+        <w:t>. We also experimented with a minimum support threshold of 3, and a much larger minimum support threshold of 10%</w:t>
+      </w:r>
+      <w:r>
+        <w:t>.</w:t>
+      </w:r>
+    </w:p>
+    <w:p>
+      <w:pPr>
+        <w:pStyle w:val="NoSpacing"/>
+      </w:pPr>
+    </w:p>
+    <w:p>
+      <w:pPr>
+        <w:pStyle w:val="NoSpacing"/>
+      </w:pPr>
+      <w:r>
+        <w:t xml:space="preserve">Table </w:t>
+      </w:r>
+      <w:r>
+        <w:rPr>
+          <w:b/>
+          <w:bCs/>
+        </w:rPr>
+        <w:t>X</w:t>
+      </w:r>
+      <w:r>
+        <w:t xml:space="preserve"> </w:t>
+      </w:r>
+      <w:r>
+        <w:t xml:space="preserve">and table </w:t>
+      </w:r>
+      <w:r>
+        <w:rPr>
+          <w:b/>
+          <w:bCs/>
+        </w:rPr>
+        <w:t xml:space="preserve">Y </w:t>
+      </w:r>
+      <w:r>
+        <w:t>below illustrate the time (in seconds) that it took to execute each algorithm with a minimum support threshold equal to 10%</w:t>
+      </w:r>
+      <w:r>
+        <w:t xml:space="preserve"> and 3, respectively</w:t>
+      </w:r>
+      <w:r>
+        <w:t>. Th</w:t>
+      </w:r>
+      <w:r>
+        <w:t>ese</w:t>
+      </w:r>
+      <w:r>
+        <w:t xml:space="preserve"> table</w:t>
+      </w:r>
+      <w:r>
+        <w:t>s</w:t>
+      </w:r>
+      <w:r>
+        <w:t xml:space="preserve"> </w:t>
+      </w:r>
+      <w:r>
+        <w:t>are</w:t>
+      </w:r>
+      <w:r>
+        <w:t xml:space="preserve"> broken down into time it took to complete the first database scan, the time it took to complete the actual mining, and the total execution time for each algorithm.</w:t>
+      </w:r>
+    </w:p>
+    <w:p>
+      <w:pPr>
+        <w:pStyle w:val="NoSpacing"/>
+      </w:pPr>
+    </w:p>
+    <w:p>
+      <w:pPr>
+        <w:pStyle w:val="NoSpacing"/>
+      </w:pPr>
+      <w:r>
+        <w:t>The time for the first database scan</w:t>
+      </w:r>
+      <w:r>
+        <w:t xml:space="preserve"> in the original FP-Growth algorithm represents the time required to scan each transaction in the database and construct a simple list of transactions.</w:t>
+      </w:r>
+      <w:r>
+        <w:t xml:space="preserve"> With respect to our new FP-Growth algorithm, this time represents the time taken to scan each transaction in the database and construct our REP-Tree (a tree representing each transaction in the database</w:t>
+      </w:r>
+      <w:r>
+        <w:t>).</w:t>
+      </w:r>
+      <w:r>
+        <w:t xml:space="preserve"> Furthermore, the second column of data represents the time taken to complete the second database scan, determine the frequent 1-itemsets, and complete the mining process</w:t>
+      </w:r>
+      <w:r>
+        <w:t xml:space="preserve"> to determine the remaining k-itemsets</w:t>
+      </w:r>
+      <w:r>
+        <w:t xml:space="preserve"> with respect to the original FP-Growth algorithm.</w:t>
+      </w:r>
+      <w:r>
+        <w:t xml:space="preserve"> This column represents the time taken to iterate over the REP-Tree, determine the frequent 1-itemsets, and complete the mining process </w:t>
+      </w:r>
+      <w:r>
+        <w:t xml:space="preserve">to determine the remaining k-itemsets </w:t>
+      </w:r>
+      <w:bookmarkStart w:id="0" w:name="_GoBack"/>
+      <w:bookmarkEnd w:id="0"/>
+      <w:r>
+        <w:t>for our new proposed FP-Growth algorithm.</w:t>
+      </w:r>
+    </w:p>
+    <w:p>
+      <w:pPr>
+        <w:pStyle w:val="NoSpacing"/>
+      </w:pPr>
+    </w:p>
+    <w:p>
+      <w:pPr>
+        <w:pStyle w:val="NoSpacing"/>
+      </w:pPr>
+      <w:r>
+        <w:t xml:space="preserve">Looking at the results for each of these algorithms, we can see that the original FP-Growth algorithm </w:t>
+      </w:r>
+      <w:r>
+        <w:t>outperforms</w:t>
+      </w:r>
+      <w:r>
+        <w:t xml:space="preserve"> our new FP-Growth algorithm with large minimum support thresholds (see table </w:t>
+      </w:r>
+      <w:r>
+        <w:rPr>
+          <w:b/>
+          <w:bCs/>
+        </w:rPr>
+        <w:t>X</w:t>
+      </w:r>
+      <w:r>
+        <w:t>).</w:t>
+      </w:r>
+      <w:r>
+        <w:t xml:space="preserve"> This is largely due to the fact that the overhead to construct and iterate over the REP-Tree when a lot of items will inevitably be pruned due to not meeting the minimum support threshold requirement.</w:t>
+      </w:r>
+      <w:r>
+        <w:t xml:space="preserve"> </w:t>
+      </w:r>
+      <w:r>
+        <w:t xml:space="preserve">It should be noted that our new FP-Growth algorithm performs all mining in a relatively constant time due to the tree traversal process. </w:t>
+      </w:r>
+      <w:r>
+        <w:t xml:space="preserve">However, </w:t>
+      </w:r>
+      <w:r>
+        <w:t xml:space="preserve">we see the opposite result when using a low minimum support threshold (see table </w:t>
+      </w:r>
+      <w:r>
+        <w:rPr>
+          <w:b/>
+          <w:bCs/>
+        </w:rPr>
+        <w:t>Y</w:t>
+      </w:r>
+      <w:r>
+        <w:t xml:space="preserve">). </w:t>
+      </w:r>
+      <w:r>
+        <w:t>In this scenario, the original FP-Growth algorithm must now iterate over almost all the possible itemsets, reading them off disk to construct the FP-Tree</w:t>
+      </w:r>
+      <w:r>
+        <w:t>.</w:t>
+      </w:r>
+      <w:r>
+        <w:t xml:space="preserve"> While FP-Growth still </w:t>
+      </w:r>
+      <w:r>
+        <w:t>outperforms</w:t>
+      </w:r>
+      <w:r>
+        <w:t xml:space="preserve"> our new FP-Growth algorithm with on datasets with few unique items, </w:t>
+      </w:r>
+      <w:r>
+        <w:t>our proposed algorithm</w:t>
+      </w:r>
+      <w:r>
+        <w:t xml:space="preserve"> significantly outperforms the original FP-Growth algorithm when we begin mining on large datasets with many unique items.</w:t>
+      </w:r>
+      <w:r>
+        <w:t xml:space="preserve"> </w:t>
+      </w:r>
+    </w:p>
+    <w:p>
+      <w:pPr>
+        <w:pStyle w:val="NoSpacing"/>
+      </w:pPr>
+    </w:p>
+    <w:p>
+      <w:pPr>
+        <w:pStyle w:val="NoSpacing"/>
+      </w:pPr>
+      <w:r>
+        <w:t>In terms of the practicality of our proposed changes to FP-Growth, these results are promising</w:t>
+      </w:r>
+      <w:r>
+        <w:t>.</w:t>
+      </w:r>
+      <w:r>
+        <w:t xml:space="preserve"> </w:t>
+      </w:r>
+      <w:r>
+        <w:t>Since</w:t>
+      </w:r>
+      <w:r>
+        <w:t xml:space="preserve"> most interesting mining will be done using large datasets with many unique itemsets</w:t>
+      </w:r>
+      <w:r>
+        <w:t>, our new algorithm could pose for more efficient frequent pattern mining</w:t>
+      </w:r>
+      <w:r>
+        <w:t xml:space="preserve"> in certain scenarios.</w:t>
+      </w:r>
+    </w:p>
+    <w:p>
+      <w:pPr>
+        <w:pStyle w:val="NoSpacing"/>
         <w:rPr>
           <w:b/>
           <w:bCs/>

</xml_diff>

<commit_message>
Add time comparison graphs and tables
</commit_message>
<xml_diff>
--- a/docs/main-body.docx
+++ b/docs/main-body.docx
@@ -41,7 +41,15 @@
         <w:t>/heuristic, completing a second scan of the TDB to construct an FP-Tree, and passing this tree off t</w:t>
       </w:r>
       <w:r>
-        <w:t>o the actual FP-Growth mining algorithm to find the frequent k-itemsets.</w:t>
+        <w:t>o the actual FP-Growth mining algorithm to find the frequent k-</w:t>
+      </w:r>
+      <w:proofErr w:type="spellStart"/>
+      <w:r>
+        <w:t>itemsets</w:t>
+      </w:r>
+      <w:proofErr w:type="spellEnd"/>
+      <w:r>
+        <w:t>.</w:t>
       </w:r>
       <w:r>
         <w:t xml:space="preserve"> Our proposal focusses on </w:t>
@@ -94,26 +102,9 @@
           <w:i/>
           <w:iCs/>
         </w:rPr>
-        <w:t>&lt;item, occurrence_count&gt;</w:t>
-      </w:r>
-      <w:r>
-        <w:t>. We will call this tree structure REP-Tree, as it will represent the entire TDB as an in-memory data structure.</w:t>
-      </w:r>
-      <w:r>
-        <w:t xml:space="preserve"> </w:t>
-      </w:r>
-      <w:r>
-        <w:t xml:space="preserve">Each path of the REP-Tree will then represent </w:t>
-      </w:r>
-      <w:r>
-        <w:t xml:space="preserve">one transaction from the TDB. To save space, we will </w:t>
-      </w:r>
-      <w:r>
-        <w:t xml:space="preserve">re-use tree nodes that </w:t>
-      </w:r>
-      <w:r>
-        <w:t xml:space="preserve">have the same prefix as the next transaction from the TDB, incrementing the </w:t>
-      </w:r>
+        <w:t xml:space="preserve">&lt;item, </w:t>
+      </w:r>
+      <w:proofErr w:type="spellStart"/>
       <w:r>
         <w:rPr>
           <w:i/>
@@ -121,37 +112,88 @@
         </w:rPr>
         <w:t>occurrence_count</w:t>
       </w:r>
-      <w:r>
-        <w:t xml:space="preserve"> of said node.</w:t>
-      </w:r>
-      <w:r>
-        <w:t xml:space="preserve"> </w:t>
-      </w:r>
-    </w:p>
-    <w:p>
-      <w:pPr>
-        <w:pStyle w:val="NoSpacing"/>
-      </w:pPr>
-    </w:p>
-    <w:p>
-      <w:pPr>
-        <w:pStyle w:val="NoSpacing"/>
-      </w:pPr>
-      <w:r>
-        <w:t xml:space="preserve">Secondly, </w:t>
-      </w:r>
-      <w:r>
-        <w:t>our algorithm will traverse the REP-Tree</w:t>
-      </w:r>
-      <w:r>
-        <w:t xml:space="preserve">, and create a table consisting of </w:t>
-      </w:r>
+      <w:proofErr w:type="spellEnd"/>
       <w:r>
         <w:rPr>
           <w:i/>
           <w:iCs/>
         </w:rPr>
-        <w:t xml:space="preserve">&lt;item, occurrence_count&gt; </w:t>
+        <w:t>&gt;</w:t>
+      </w:r>
+      <w:r>
+        <w:t>. We will call this tree structure REP-Tree, as it will represent the entire TDB as an in-memory data structure.</w:t>
+      </w:r>
+      <w:r>
+        <w:t xml:space="preserve"> </w:t>
+      </w:r>
+      <w:r>
+        <w:t xml:space="preserve">Each path of the REP-Tree will then represent </w:t>
+      </w:r>
+      <w:r>
+        <w:t xml:space="preserve">one transaction from the TDB. To save space, we will </w:t>
+      </w:r>
+      <w:r>
+        <w:t xml:space="preserve">re-use tree nodes that </w:t>
+      </w:r>
+      <w:r>
+        <w:t xml:space="preserve">have the same prefix as the next transaction from the TDB, incrementing the </w:t>
+      </w:r>
+      <w:proofErr w:type="spellStart"/>
+      <w:r>
+        <w:rPr>
+          <w:i/>
+          <w:iCs/>
+        </w:rPr>
+        <w:t>occurrence_count</w:t>
+      </w:r>
+      <w:proofErr w:type="spellEnd"/>
+      <w:r>
+        <w:t xml:space="preserve"> of said node.</w:t>
+      </w:r>
+      <w:r>
+        <w:t xml:space="preserve"> </w:t>
+      </w:r>
+    </w:p>
+    <w:p>
+      <w:pPr>
+        <w:pStyle w:val="NoSpacing"/>
+      </w:pPr>
+    </w:p>
+    <w:p>
+      <w:pPr>
+        <w:pStyle w:val="NoSpacing"/>
+      </w:pPr>
+      <w:r>
+        <w:t xml:space="preserve">Secondly, </w:t>
+      </w:r>
+      <w:r>
+        <w:t>our algorithm will traverse the REP-Tree</w:t>
+      </w:r>
+      <w:r>
+        <w:t xml:space="preserve">, and create a table consisting of </w:t>
+      </w:r>
+      <w:r>
+        <w:rPr>
+          <w:i/>
+          <w:iCs/>
+        </w:rPr>
+        <w:t xml:space="preserve">&lt;item, </w:t>
+      </w:r>
+      <w:proofErr w:type="spellStart"/>
+      <w:r>
+        <w:rPr>
+          <w:i/>
+          <w:iCs/>
+        </w:rPr>
+        <w:t>occurrence_count</w:t>
+      </w:r>
+      <w:proofErr w:type="spellEnd"/>
+      <w:r>
+        <w:rPr>
+          <w:i/>
+          <w:iCs/>
+        </w:rPr>
+        <w:t xml:space="preserve">&gt; </w:t>
       </w:r>
       <w:r>
         <w:t>pairs</w:t>
@@ -533,8 +575,13 @@
         <w:pStyle w:val="NoSpacing"/>
         <w:jc w:val="center"/>
       </w:pPr>
-      <w:r>
-        <w:t>minsup = 2</w:t>
+      <w:proofErr w:type="spellStart"/>
+      <w:r>
+        <w:t>minsup</w:t>
+      </w:r>
+      <w:proofErr w:type="spellEnd"/>
+      <w:r>
+        <w:t xml:space="preserve"> = 2</w:t>
       </w:r>
     </w:p>
     <w:p>
@@ -2156,7 +2203,15 @@
         <w:t>Upon completing this construction process, we can pass the resulting FP-Tree to FP-Growth for mining frequent</w:t>
       </w:r>
       <w:r>
-        <w:t xml:space="preserve"> k-itemsets. This requires only one scan of the transactional database</w:t>
+        <w:t xml:space="preserve"> k-</w:t>
+      </w:r>
+      <w:proofErr w:type="spellStart"/>
+      <w:r>
+        <w:t>itemsets</w:t>
+      </w:r>
+      <w:proofErr w:type="spellEnd"/>
+      <w:r>
+        <w:t>. This requires only one scan of the transactional database</w:t>
       </w:r>
       <w:r>
         <w:t xml:space="preserve"> at the cost of using more memory. However, in a practical scenario, </w:t>
@@ -2669,7 +2724,27 @@
           <w:sz w:val="21"/>
           <w:szCs w:val="21"/>
         </w:rPr>
-        <w:t> the roots children:</w:t>
+        <w:t> the </w:t>
+      </w:r>
+      <w:proofErr w:type="gramStart"/>
+      <w:r>
+        <w:rPr>
+          <w:rFonts w:ascii="Consolas" w:eastAsia="Times New Roman" w:hAnsi="Consolas" w:cs="Times New Roman"/>
+          <w:color w:val="D4D4D4"/>
+          <w:sz w:val="21"/>
+          <w:szCs w:val="21"/>
+        </w:rPr>
+        <w:t>roots</w:t>
+      </w:r>
+      <w:proofErr w:type="gramEnd"/>
+      <w:r>
+        <w:rPr>
+          <w:rFonts w:ascii="Consolas" w:eastAsia="Times New Roman" w:hAnsi="Consolas" w:cs="Times New Roman"/>
+          <w:color w:val="D4D4D4"/>
+          <w:sz w:val="21"/>
+          <w:szCs w:val="21"/>
+        </w:rPr>
+        <w:t> children:</w:t>
       </w:r>
     </w:p>
     <w:p>
@@ -3887,11 +3962,7 @@
         <w:t xml:space="preserve">Table </w:t>
       </w:r>
       <w:r>
-        <w:rPr>
-          <w:b/>
-          <w:bCs/>
-        </w:rPr>
-        <w:t>X</w:t>
+        <w:t>2</w:t>
       </w:r>
       <w:r>
         <w:t xml:space="preserve"> </w:t>
@@ -3900,11 +3971,14 @@
         <w:t xml:space="preserve">and table </w:t>
       </w:r>
       <w:r>
-        <w:rPr>
-          <w:b/>
-          <w:bCs/>
-        </w:rPr>
-        <w:t xml:space="preserve">Y </w:t>
+        <w:t>3</w:t>
+      </w:r>
+      <w:r>
+        <w:rPr>
+          <w:b/>
+          <w:bCs/>
+        </w:rPr>
+        <w:t xml:space="preserve"> </w:t>
       </w:r>
       <w:r>
         <w:t>below illustrate the time (in seconds) that it took to execute each algorithm with a minimum support threshold equal to 10%</w:t>
@@ -3959,8 +4033,13 @@
         <w:t xml:space="preserve"> Furthermore, the second column of data represents the time taken to complete the second database scan, determine the frequent 1-itemsets, and complete the mining process</w:t>
       </w:r>
       <w:r>
-        <w:t xml:space="preserve"> to determine the remaining k-itemsets</w:t>
-      </w:r>
+        <w:t xml:space="preserve"> to determine the remaining k-</w:t>
+      </w:r>
+      <w:proofErr w:type="spellStart"/>
+      <w:r>
+        <w:t>itemsets</w:t>
+      </w:r>
+      <w:proofErr w:type="spellEnd"/>
       <w:r>
         <w:t xml:space="preserve"> with respect to the original FP-Growth algorithm.</w:t>
       </w:r>
@@ -3968,151 +4047,904 @@
         <w:t xml:space="preserve"> This column represents the time taken to iterate over the REP-Tree, determine the frequent 1-itemsets, and complete the mining process </w:t>
       </w:r>
       <w:r>
-        <w:t xml:space="preserve">to determine the remaining k-itemsets </w:t>
-      </w:r>
+        <w:t>to determine the remaining k-</w:t>
+      </w:r>
+      <w:proofErr w:type="spellStart"/>
+      <w:r>
+        <w:t>itemsets</w:t>
+      </w:r>
+      <w:proofErr w:type="spellEnd"/>
+      <w:r>
+        <w:t xml:space="preserve"> </w:t>
+      </w:r>
+      <w:r>
+        <w:t>for our new proposed FP-Growth algorithm.</w:t>
+      </w:r>
+    </w:p>
+    <w:p>
+      <w:pPr>
+        <w:pStyle w:val="NoSpacing"/>
+      </w:pPr>
+    </w:p>
+    <w:p>
+      <w:pPr>
+        <w:pStyle w:val="NoSpacing"/>
+      </w:pPr>
+      <w:r>
+        <w:t xml:space="preserve">Looking at the results for each of these algorithms, we can see that the original FP-Growth algorithm </w:t>
+      </w:r>
+      <w:r>
+        <w:t>outperforms</w:t>
+      </w:r>
+      <w:r>
+        <w:t xml:space="preserve"> our new FP-Growth algorithm with large minimum support thresholds (see table </w:t>
+      </w:r>
+      <w:r>
+        <w:t>2</w:t>
+      </w:r>
+      <w:r>
+        <w:t>).</w:t>
+      </w:r>
+      <w:r>
+        <w:t xml:space="preserve"> This is largely </w:t>
+      </w:r>
+      <w:proofErr w:type="gramStart"/>
+      <w:r>
+        <w:t>due to the fact that</w:t>
+      </w:r>
+      <w:proofErr w:type="gramEnd"/>
+      <w:r>
+        <w:t xml:space="preserve"> the overhead to construct and iterate over the REP-Tree when a lot of items will inevitably be pruned due to not meeting the minimum support threshold requirement.</w:t>
+      </w:r>
+      <w:r>
+        <w:t xml:space="preserve"> </w:t>
+      </w:r>
+      <w:r>
+        <w:t xml:space="preserve">It should be noted that our new FP-Growth algorithm performs all mining in a relatively constant time due to the tree traversal process. </w:t>
+      </w:r>
+      <w:r>
+        <w:t xml:space="preserve">However, </w:t>
+      </w:r>
+      <w:r>
+        <w:t xml:space="preserve">we see the opposite result when using a low minimum support threshold (see table </w:t>
+      </w:r>
+      <w:r>
+        <w:t>3</w:t>
+      </w:r>
+      <w:r>
+        <w:t xml:space="preserve">). </w:t>
+      </w:r>
+      <w:r>
+        <w:t xml:space="preserve">In this scenario, the original FP-Growth algorithm must now iterate over almost all the possible </w:t>
+      </w:r>
+      <w:proofErr w:type="spellStart"/>
+      <w:r>
+        <w:t>itemsets</w:t>
+      </w:r>
+      <w:proofErr w:type="spellEnd"/>
+      <w:r>
+        <w:t>, reading them off disk to construct the FP-Tree</w:t>
+      </w:r>
+      <w:r>
+        <w:t>.</w:t>
+      </w:r>
+      <w:r>
+        <w:t xml:space="preserve"> While FP-Growth still </w:t>
+      </w:r>
+      <w:r>
+        <w:t>outperforms</w:t>
+      </w:r>
+      <w:r>
+        <w:t xml:space="preserve"> our new FP-Growth algorithm with on datasets with few unique items, </w:t>
+      </w:r>
+      <w:r>
+        <w:t>our proposed algorithm</w:t>
+      </w:r>
+      <w:r>
+        <w:t xml:space="preserve"> significantly outperforms the original FP-Growth algorithm when we begin mining on large datasets with many unique items.</w:t>
+      </w:r>
+      <w:r>
+        <w:t xml:space="preserve"> </w:t>
+      </w:r>
+    </w:p>
+    <w:p>
+      <w:pPr>
+        <w:pStyle w:val="NoSpacing"/>
+      </w:pPr>
+    </w:p>
+    <w:p>
+      <w:pPr>
+        <w:pStyle w:val="NoSpacing"/>
+      </w:pPr>
+    </w:p>
+    <w:p>
+      <w:pPr>
+        <w:pStyle w:val="NoSpacing"/>
+      </w:pPr>
+    </w:p>
+    <w:p>
+      <w:pPr>
+        <w:pStyle w:val="NoSpacing"/>
+      </w:pPr>
+    </w:p>
+    <w:p>
+      <w:pPr>
+        <w:pStyle w:val="NoSpacing"/>
+      </w:pPr>
+    </w:p>
+    <w:p>
+      <w:pPr>
+        <w:pStyle w:val="NoSpacing"/>
+      </w:pPr>
+    </w:p>
+    <w:p>
+      <w:pPr>
+        <w:pStyle w:val="NoSpacing"/>
+      </w:pPr>
+    </w:p>
+    <w:p>
+      <w:pPr>
+        <w:pStyle w:val="NoSpacing"/>
+      </w:pPr>
+    </w:p>
+    <w:p>
+      <w:pPr>
+        <w:pStyle w:val="NoSpacing"/>
+      </w:pPr>
+    </w:p>
+    <w:p>
+      <w:pPr>
+        <w:pStyle w:val="NoSpacing"/>
+      </w:pPr>
+    </w:p>
+    <w:p>
+      <w:pPr>
+        <w:pStyle w:val="NoSpacing"/>
+        <w:keepNext/>
+        <w:jc w:val="center"/>
+      </w:pPr>
+      <w:r>
+        <w:rPr>
+          <w:noProof/>
+        </w:rPr>
+        <w:lastRenderedPageBreak/>
+        <w:drawing>
+          <wp:inline distT="0" distB="0" distL="0" distR="0" wp14:anchorId="3F8DBBA5" wp14:editId="16CAFF17">
+            <wp:extent cx="4362450" cy="3719270"/>
+            <wp:effectExtent l="0" t="0" r="0" b="0"/>
+            <wp:docPr id="2" name="Picture 2"/>
+            <wp:cNvGraphicFramePr>
+              <a:graphicFrameLocks xmlns:a="http://schemas.openxmlformats.org/drawingml/2006/main" noChangeAspect="1"/>
+            </wp:cNvGraphicFramePr>
+            <a:graphic xmlns:a="http://schemas.openxmlformats.org/drawingml/2006/main">
+              <a:graphicData uri="http://schemas.openxmlformats.org/drawingml/2006/picture">
+                <pic:pic xmlns:pic="http://schemas.openxmlformats.org/drawingml/2006/picture">
+                  <pic:nvPicPr>
+                    <pic:cNvPr id="0" name="Picture 1"/>
+                    <pic:cNvPicPr>
+                      <a:picLocks noChangeAspect="1" noChangeArrowheads="1"/>
+                    </pic:cNvPicPr>
+                  </pic:nvPicPr>
+                  <pic:blipFill>
+                    <a:blip r:embed="rId14">
+                      <a:extLst>
+                        <a:ext uri="{28A0092B-C50C-407E-A947-70E740481C1C}">
+                          <a14:useLocalDpi xmlns:a14="http://schemas.microsoft.com/office/drawing/2010/main" val="0"/>
+                        </a:ext>
+                      </a:extLst>
+                    </a:blip>
+                    <a:srcRect/>
+                    <a:stretch>
+                      <a:fillRect/>
+                    </a:stretch>
+                  </pic:blipFill>
+                  <pic:spPr bwMode="auto">
+                    <a:xfrm>
+                      <a:off x="0" y="0"/>
+                      <a:ext cx="4424687" cy="3772331"/>
+                    </a:xfrm>
+                    <a:prstGeom prst="rect">
+                      <a:avLst/>
+                    </a:prstGeom>
+                    <a:noFill/>
+                    <a:ln>
+                      <a:noFill/>
+                    </a:ln>
+                  </pic:spPr>
+                </pic:pic>
+              </a:graphicData>
+            </a:graphic>
+          </wp:inline>
+        </w:drawing>
+      </w:r>
+    </w:p>
+    <w:p>
+      <w:pPr>
+        <w:pStyle w:val="Caption"/>
+        <w:jc w:val="center"/>
+        <w:rPr>
+          <w:color w:val="auto"/>
+        </w:rPr>
+      </w:pPr>
+      <w:r>
+        <w:rPr>
+          <w:color w:val="auto"/>
+        </w:rPr>
+        <w:t xml:space="preserve">Table </w:t>
+      </w:r>
+      <w:r>
+        <w:rPr>
+          <w:color w:val="auto"/>
+        </w:rPr>
+        <w:fldChar w:fldCharType="begin"/>
+      </w:r>
+      <w:r>
+        <w:rPr>
+          <w:color w:val="auto"/>
+        </w:rPr>
+        <w:instrText xml:space="preserve"> SEQ Table \* ARABIC </w:instrText>
+      </w:r>
+      <w:r>
+        <w:rPr>
+          <w:color w:val="auto"/>
+        </w:rPr>
+        <w:fldChar w:fldCharType="separate"/>
+      </w:r>
+      <w:r>
+        <w:rPr>
+          <w:noProof/>
+          <w:color w:val="auto"/>
+        </w:rPr>
+        <w:t>2</w:t>
+      </w:r>
+      <w:r>
+        <w:rPr>
+          <w:color w:val="auto"/>
+        </w:rPr>
+        <w:fldChar w:fldCharType="end"/>
+      </w:r>
+    </w:p>
+    <w:p>
+      <w:pPr>
+        <w:keepNext/>
+        <w:jc w:val="center"/>
+      </w:pPr>
+      <w:r>
+        <w:rPr>
+          <w:noProof/>
+        </w:rPr>
+        <w:drawing>
+          <wp:inline distT="0" distB="0" distL="0" distR="0" wp14:anchorId="463F3FEF" wp14:editId="6A6A58D4">
+            <wp:extent cx="4495801" cy="3933825"/>
+            <wp:effectExtent l="0" t="0" r="0" b="9525"/>
+            <wp:docPr id="5" name="Picture 5"/>
+            <wp:cNvGraphicFramePr>
+              <a:graphicFrameLocks xmlns:a="http://schemas.openxmlformats.org/drawingml/2006/main" noChangeAspect="1"/>
+            </wp:cNvGraphicFramePr>
+            <a:graphic xmlns:a="http://schemas.openxmlformats.org/drawingml/2006/main">
+              <a:graphicData uri="http://schemas.openxmlformats.org/drawingml/2006/picture">
+                <pic:pic xmlns:pic="http://schemas.openxmlformats.org/drawingml/2006/picture">
+                  <pic:nvPicPr>
+                    <pic:cNvPr id="0" name="Picture 2"/>
+                    <pic:cNvPicPr>
+                      <a:picLocks noChangeAspect="1" noChangeArrowheads="1"/>
+                    </pic:cNvPicPr>
+                  </pic:nvPicPr>
+                  <pic:blipFill>
+                    <a:blip r:embed="rId15">
+                      <a:extLst>
+                        <a:ext uri="{28A0092B-C50C-407E-A947-70E740481C1C}">
+                          <a14:useLocalDpi xmlns:a14="http://schemas.microsoft.com/office/drawing/2010/main" val="0"/>
+                        </a:ext>
+                      </a:extLst>
+                    </a:blip>
+                    <a:srcRect/>
+                    <a:stretch>
+                      <a:fillRect/>
+                    </a:stretch>
+                  </pic:blipFill>
+                  <pic:spPr bwMode="auto">
+                    <a:xfrm>
+                      <a:off x="0" y="0"/>
+                      <a:ext cx="4555724" cy="3986258"/>
+                    </a:xfrm>
+                    <a:prstGeom prst="rect">
+                      <a:avLst/>
+                    </a:prstGeom>
+                    <a:noFill/>
+                    <a:ln>
+                      <a:noFill/>
+                    </a:ln>
+                  </pic:spPr>
+                </pic:pic>
+              </a:graphicData>
+            </a:graphic>
+          </wp:inline>
+        </w:drawing>
+      </w:r>
+    </w:p>
+    <w:p>
+      <w:pPr>
+        <w:pStyle w:val="Caption"/>
+        <w:spacing w:after="0"/>
+        <w:jc w:val="center"/>
+        <w:rPr>
+          <w:color w:val="auto"/>
+        </w:rPr>
+      </w:pPr>
+      <w:r>
+        <w:rPr>
+          <w:color w:val="auto"/>
+        </w:rPr>
+        <w:t xml:space="preserve">Table </w:t>
+      </w:r>
+      <w:r>
+        <w:rPr>
+          <w:color w:val="auto"/>
+        </w:rPr>
+        <w:fldChar w:fldCharType="begin"/>
+      </w:r>
+      <w:r>
+        <w:rPr>
+          <w:color w:val="auto"/>
+        </w:rPr>
+        <w:instrText xml:space="preserve"> SEQ Table \* ARABIC </w:instrText>
+      </w:r>
+      <w:r>
+        <w:rPr>
+          <w:color w:val="auto"/>
+        </w:rPr>
+        <w:fldChar w:fldCharType="separate"/>
+      </w:r>
+      <w:r>
+        <w:rPr>
+          <w:noProof/>
+          <w:color w:val="auto"/>
+        </w:rPr>
+        <w:t>3</w:t>
+      </w:r>
+      <w:r>
+        <w:rPr>
+          <w:color w:val="auto"/>
+        </w:rPr>
+        <w:fldChar w:fldCharType="end"/>
+      </w:r>
+    </w:p>
+    <w:p>
+      <w:pPr>
+        <w:pStyle w:val="NoSpacing"/>
+        <w:jc w:val="center"/>
+        <w:rPr>
+          <w:b/>
+          <w:bCs/>
+        </w:rPr>
+      </w:pPr>
+      <w:r>
+        <w:rPr>
+          <w:b/>
+          <w:bCs/>
+        </w:rPr>
+        <w:lastRenderedPageBreak/>
+        <w:t xml:space="preserve">Graph comparison for </w:t>
+      </w:r>
+      <w:proofErr w:type="spellStart"/>
+      <w:r>
+        <w:rPr>
+          <w:b/>
+          <w:bCs/>
+        </w:rPr>
+        <w:t>minsup</w:t>
+      </w:r>
+      <w:proofErr w:type="spellEnd"/>
+      <w:r>
+        <w:rPr>
+          <w:b/>
+          <w:bCs/>
+        </w:rPr>
+        <w:t xml:space="preserve"> = 10%</w:t>
+      </w:r>
+    </w:p>
+    <w:p>
+      <w:pPr>
+        <w:pStyle w:val="NoSpacing"/>
+        <w:jc w:val="center"/>
+        <w:rPr>
+          <w:b/>
+          <w:bCs/>
+        </w:rPr>
+      </w:pPr>
+    </w:p>
+    <w:p>
+      <w:pPr>
+        <w:pStyle w:val="NoSpacing"/>
+      </w:pPr>
+      <w:r>
+        <w:rPr>
+          <w:noProof/>
+        </w:rPr>
+        <w:drawing>
+          <wp:inline distT="0" distB="0" distL="0" distR="0" wp14:anchorId="5BE28C32" wp14:editId="3809367F">
+            <wp:extent cx="5934075" cy="3495675"/>
+            <wp:effectExtent l="0" t="0" r="9525" b="9525"/>
+            <wp:docPr id="6" name="Picture 6"/>
+            <wp:cNvGraphicFramePr>
+              <a:graphicFrameLocks xmlns:a="http://schemas.openxmlformats.org/drawingml/2006/main" noChangeAspect="1"/>
+            </wp:cNvGraphicFramePr>
+            <a:graphic xmlns:a="http://schemas.openxmlformats.org/drawingml/2006/main">
+              <a:graphicData uri="http://schemas.openxmlformats.org/drawingml/2006/picture">
+                <pic:pic xmlns:pic="http://schemas.openxmlformats.org/drawingml/2006/picture">
+                  <pic:nvPicPr>
+                    <pic:cNvPr id="0" name="Picture 3"/>
+                    <pic:cNvPicPr>
+                      <a:picLocks noChangeAspect="1" noChangeArrowheads="1"/>
+                    </pic:cNvPicPr>
+                  </pic:nvPicPr>
+                  <pic:blipFill>
+                    <a:blip r:embed="rId16">
+                      <a:extLst>
+                        <a:ext uri="{28A0092B-C50C-407E-A947-70E740481C1C}">
+                          <a14:useLocalDpi xmlns:a14="http://schemas.microsoft.com/office/drawing/2010/main" val="0"/>
+                        </a:ext>
+                      </a:extLst>
+                    </a:blip>
+                    <a:srcRect/>
+                    <a:stretch>
+                      <a:fillRect/>
+                    </a:stretch>
+                  </pic:blipFill>
+                  <pic:spPr bwMode="auto">
+                    <a:xfrm>
+                      <a:off x="0" y="0"/>
+                      <a:ext cx="5934075" cy="3495675"/>
+                    </a:xfrm>
+                    <a:prstGeom prst="rect">
+                      <a:avLst/>
+                    </a:prstGeom>
+                    <a:noFill/>
+                    <a:ln>
+                      <a:noFill/>
+                    </a:ln>
+                  </pic:spPr>
+                </pic:pic>
+              </a:graphicData>
+            </a:graphic>
+          </wp:inline>
+        </w:drawing>
+      </w:r>
+    </w:p>
+    <w:p>
+      <w:pPr>
+        <w:pStyle w:val="NoSpacing"/>
+      </w:pPr>
+    </w:p>
+    <w:p>
+      <w:pPr>
+        <w:pStyle w:val="NoSpacing"/>
+      </w:pPr>
+      <w:r>
+        <w:rPr>
+          <w:noProof/>
+        </w:rPr>
+        <w:drawing>
+          <wp:inline distT="0" distB="0" distL="0" distR="0" wp14:anchorId="63DC730B" wp14:editId="18C204E3">
+            <wp:extent cx="5943600" cy="3438525"/>
+            <wp:effectExtent l="0" t="0" r="0" b="9525"/>
+            <wp:docPr id="9" name="Picture 9"/>
+            <wp:cNvGraphicFramePr>
+              <a:graphicFrameLocks xmlns:a="http://schemas.openxmlformats.org/drawingml/2006/main" noChangeAspect="1"/>
+            </wp:cNvGraphicFramePr>
+            <a:graphic xmlns:a="http://schemas.openxmlformats.org/drawingml/2006/main">
+              <a:graphicData uri="http://schemas.openxmlformats.org/drawingml/2006/picture">
+                <pic:pic xmlns:pic="http://schemas.openxmlformats.org/drawingml/2006/picture">
+                  <pic:nvPicPr>
+                    <pic:cNvPr id="0" name="Picture 4"/>
+                    <pic:cNvPicPr>
+                      <a:picLocks noChangeAspect="1" noChangeArrowheads="1"/>
+                    </pic:cNvPicPr>
+                  </pic:nvPicPr>
+                  <pic:blipFill>
+                    <a:blip r:embed="rId17">
+                      <a:extLst>
+                        <a:ext uri="{28A0092B-C50C-407E-A947-70E740481C1C}">
+                          <a14:useLocalDpi xmlns:a14="http://schemas.microsoft.com/office/drawing/2010/main" val="0"/>
+                        </a:ext>
+                      </a:extLst>
+                    </a:blip>
+                    <a:srcRect/>
+                    <a:stretch>
+                      <a:fillRect/>
+                    </a:stretch>
+                  </pic:blipFill>
+                  <pic:spPr bwMode="auto">
+                    <a:xfrm>
+                      <a:off x="0" y="0"/>
+                      <a:ext cx="5943600" cy="3438525"/>
+                    </a:xfrm>
+                    <a:prstGeom prst="rect">
+                      <a:avLst/>
+                    </a:prstGeom>
+                    <a:noFill/>
+                    <a:ln>
+                      <a:noFill/>
+                    </a:ln>
+                  </pic:spPr>
+                </pic:pic>
+              </a:graphicData>
+            </a:graphic>
+          </wp:inline>
+        </w:drawing>
+      </w:r>
+    </w:p>
+    <w:p>
+      <w:pPr>
+        <w:pStyle w:val="NoSpacing"/>
+      </w:pPr>
+    </w:p>
+    <w:p>
+      <w:pPr>
+        <w:pStyle w:val="NoSpacing"/>
+      </w:pPr>
+      <w:r>
+        <w:rPr>
+          <w:noProof/>
+        </w:rPr>
+        <w:lastRenderedPageBreak/>
+        <w:drawing>
+          <wp:inline distT="0" distB="0" distL="0" distR="0" wp14:anchorId="56BB6714" wp14:editId="7470C5E1">
+            <wp:extent cx="5943600" cy="3533775"/>
+            <wp:effectExtent l="0" t="0" r="0" b="9525"/>
+            <wp:docPr id="10" name="Picture 10"/>
+            <wp:cNvGraphicFramePr>
+              <a:graphicFrameLocks xmlns:a="http://schemas.openxmlformats.org/drawingml/2006/main" noChangeAspect="1"/>
+            </wp:cNvGraphicFramePr>
+            <a:graphic xmlns:a="http://schemas.openxmlformats.org/drawingml/2006/main">
+              <a:graphicData uri="http://schemas.openxmlformats.org/drawingml/2006/picture">
+                <pic:pic xmlns:pic="http://schemas.openxmlformats.org/drawingml/2006/picture">
+                  <pic:nvPicPr>
+                    <pic:cNvPr id="0" name="Picture 5"/>
+                    <pic:cNvPicPr>
+                      <a:picLocks noChangeAspect="1" noChangeArrowheads="1"/>
+                    </pic:cNvPicPr>
+                  </pic:nvPicPr>
+                  <pic:blipFill>
+                    <a:blip r:embed="rId18">
+                      <a:extLst>
+                        <a:ext uri="{28A0092B-C50C-407E-A947-70E740481C1C}">
+                          <a14:useLocalDpi xmlns:a14="http://schemas.microsoft.com/office/drawing/2010/main" val="0"/>
+                        </a:ext>
+                      </a:extLst>
+                    </a:blip>
+                    <a:srcRect/>
+                    <a:stretch>
+                      <a:fillRect/>
+                    </a:stretch>
+                  </pic:blipFill>
+                  <pic:spPr bwMode="auto">
+                    <a:xfrm>
+                      <a:off x="0" y="0"/>
+                      <a:ext cx="5943600" cy="3533775"/>
+                    </a:xfrm>
+                    <a:prstGeom prst="rect">
+                      <a:avLst/>
+                    </a:prstGeom>
+                    <a:noFill/>
+                    <a:ln>
+                      <a:noFill/>
+                    </a:ln>
+                  </pic:spPr>
+                </pic:pic>
+              </a:graphicData>
+            </a:graphic>
+          </wp:inline>
+        </w:drawing>
+      </w:r>
+    </w:p>
+    <w:p>
+      <w:pPr>
+        <w:pStyle w:val="NoSpacing"/>
+      </w:pPr>
+    </w:p>
+    <w:p>
+      <w:pPr>
+        <w:pStyle w:val="NoSpacing"/>
+        <w:jc w:val="center"/>
+        <w:rPr>
+          <w:b/>
+          <w:bCs/>
+        </w:rPr>
+      </w:pPr>
+      <w:r>
+        <w:rPr>
+          <w:b/>
+          <w:bCs/>
+        </w:rPr>
+        <w:t xml:space="preserve">Graph comparison for </w:t>
+      </w:r>
+      <w:proofErr w:type="spellStart"/>
+      <w:r>
+        <w:rPr>
+          <w:b/>
+          <w:bCs/>
+        </w:rPr>
+        <w:t>minsup</w:t>
+      </w:r>
+      <w:proofErr w:type="spellEnd"/>
+      <w:r>
+        <w:rPr>
+          <w:b/>
+          <w:bCs/>
+        </w:rPr>
+        <w:t xml:space="preserve"> = </w:t>
+      </w:r>
+      <w:r>
+        <w:rPr>
+          <w:b/>
+          <w:bCs/>
+        </w:rPr>
+        <w:t>3</w:t>
+      </w:r>
+    </w:p>
+    <w:p>
+      <w:pPr>
+        <w:pStyle w:val="NoSpacing"/>
+      </w:pPr>
+    </w:p>
+    <w:p>
+      <w:pPr>
+        <w:pStyle w:val="NoSpacing"/>
+      </w:pPr>
+      <w:r>
+        <w:rPr>
+          <w:noProof/>
+        </w:rPr>
+        <w:drawing>
+          <wp:inline distT="0" distB="0" distL="0" distR="0" wp14:anchorId="3EF5163A" wp14:editId="7C94E4EF">
+            <wp:extent cx="5943600" cy="3419475"/>
+            <wp:effectExtent l="0" t="0" r="0" b="9525"/>
+            <wp:docPr id="15" name="Picture 15"/>
+            <wp:cNvGraphicFramePr>
+              <a:graphicFrameLocks xmlns:a="http://schemas.openxmlformats.org/drawingml/2006/main" noChangeAspect="1"/>
+            </wp:cNvGraphicFramePr>
+            <a:graphic xmlns:a="http://schemas.openxmlformats.org/drawingml/2006/main">
+              <a:graphicData uri="http://schemas.openxmlformats.org/drawingml/2006/picture">
+                <pic:pic xmlns:pic="http://schemas.openxmlformats.org/drawingml/2006/picture">
+                  <pic:nvPicPr>
+                    <pic:cNvPr id="0" name="Picture 6"/>
+                    <pic:cNvPicPr>
+                      <a:picLocks noChangeAspect="1" noChangeArrowheads="1"/>
+                    </pic:cNvPicPr>
+                  </pic:nvPicPr>
+                  <pic:blipFill>
+                    <a:blip r:embed="rId19">
+                      <a:extLst>
+                        <a:ext uri="{28A0092B-C50C-407E-A947-70E740481C1C}">
+                          <a14:useLocalDpi xmlns:a14="http://schemas.microsoft.com/office/drawing/2010/main" val="0"/>
+                        </a:ext>
+                      </a:extLst>
+                    </a:blip>
+                    <a:srcRect/>
+                    <a:stretch>
+                      <a:fillRect/>
+                    </a:stretch>
+                  </pic:blipFill>
+                  <pic:spPr bwMode="auto">
+                    <a:xfrm>
+                      <a:off x="0" y="0"/>
+                      <a:ext cx="5943600" cy="3419475"/>
+                    </a:xfrm>
+                    <a:prstGeom prst="rect">
+                      <a:avLst/>
+                    </a:prstGeom>
+                    <a:noFill/>
+                    <a:ln>
+                      <a:noFill/>
+                    </a:ln>
+                  </pic:spPr>
+                </pic:pic>
+              </a:graphicData>
+            </a:graphic>
+          </wp:inline>
+        </w:drawing>
+      </w:r>
+    </w:p>
+    <w:p>
+      <w:pPr>
+        <w:pStyle w:val="NoSpacing"/>
+      </w:pPr>
+    </w:p>
+    <w:p>
+      <w:pPr>
+        <w:pStyle w:val="NoSpacing"/>
+      </w:pPr>
+    </w:p>
+    <w:p>
+      <w:pPr>
+        <w:pStyle w:val="NoSpacing"/>
+      </w:pPr>
+    </w:p>
+    <w:p>
+      <w:pPr>
+        <w:pStyle w:val="NoSpacing"/>
+      </w:pPr>
+    </w:p>
+    <w:p>
+      <w:pPr>
+        <w:pStyle w:val="NoSpacing"/>
+      </w:pPr>
+      <w:r>
+        <w:rPr>
+          <w:noProof/>
+        </w:rPr>
+        <w:lastRenderedPageBreak/>
+        <w:drawing>
+          <wp:inline distT="0" distB="0" distL="0" distR="0" wp14:anchorId="1556E6CC" wp14:editId="2235C340">
+            <wp:extent cx="5943600" cy="3457575"/>
+            <wp:effectExtent l="0" t="0" r="0" b="9525"/>
+            <wp:docPr id="16" name="Picture 16"/>
+            <wp:cNvGraphicFramePr>
+              <a:graphicFrameLocks xmlns:a="http://schemas.openxmlformats.org/drawingml/2006/main" noChangeAspect="1"/>
+            </wp:cNvGraphicFramePr>
+            <a:graphic xmlns:a="http://schemas.openxmlformats.org/drawingml/2006/main">
+              <a:graphicData uri="http://schemas.openxmlformats.org/drawingml/2006/picture">
+                <pic:pic xmlns:pic="http://schemas.openxmlformats.org/drawingml/2006/picture">
+                  <pic:nvPicPr>
+                    <pic:cNvPr id="0" name="Picture 7"/>
+                    <pic:cNvPicPr>
+                      <a:picLocks noChangeAspect="1" noChangeArrowheads="1"/>
+                    </pic:cNvPicPr>
+                  </pic:nvPicPr>
+                  <pic:blipFill>
+                    <a:blip r:embed="rId20">
+                      <a:extLst>
+                        <a:ext uri="{28A0092B-C50C-407E-A947-70E740481C1C}">
+                          <a14:useLocalDpi xmlns:a14="http://schemas.microsoft.com/office/drawing/2010/main" val="0"/>
+                        </a:ext>
+                      </a:extLst>
+                    </a:blip>
+                    <a:srcRect/>
+                    <a:stretch>
+                      <a:fillRect/>
+                    </a:stretch>
+                  </pic:blipFill>
+                  <pic:spPr bwMode="auto">
+                    <a:xfrm>
+                      <a:off x="0" y="0"/>
+                      <a:ext cx="5943600" cy="3457575"/>
+                    </a:xfrm>
+                    <a:prstGeom prst="rect">
+                      <a:avLst/>
+                    </a:prstGeom>
+                    <a:noFill/>
+                    <a:ln>
+                      <a:noFill/>
+                    </a:ln>
+                  </pic:spPr>
+                </pic:pic>
+              </a:graphicData>
+            </a:graphic>
+          </wp:inline>
+        </w:drawing>
+      </w:r>
+    </w:p>
+    <w:p>
+      <w:pPr>
+        <w:pStyle w:val="NoSpacing"/>
+      </w:pPr>
+    </w:p>
+    <w:p>
+      <w:pPr>
+        <w:pStyle w:val="NoSpacing"/>
+      </w:pPr>
+      <w:r>
+        <w:rPr>
+          <w:noProof/>
+        </w:rPr>
+        <w:drawing>
+          <wp:inline distT="0" distB="0" distL="0" distR="0" wp14:anchorId="5CF466AE" wp14:editId="4D680322">
+            <wp:extent cx="5934075" cy="3486150"/>
+            <wp:effectExtent l="0" t="0" r="9525" b="0"/>
+            <wp:docPr id="17" name="Picture 17"/>
+            <wp:cNvGraphicFramePr>
+              <a:graphicFrameLocks xmlns:a="http://schemas.openxmlformats.org/drawingml/2006/main" noChangeAspect="1"/>
+            </wp:cNvGraphicFramePr>
+            <a:graphic xmlns:a="http://schemas.openxmlformats.org/drawingml/2006/main">
+              <a:graphicData uri="http://schemas.openxmlformats.org/drawingml/2006/picture">
+                <pic:pic xmlns:pic="http://schemas.openxmlformats.org/drawingml/2006/picture">
+                  <pic:nvPicPr>
+                    <pic:cNvPr id="0" name="Picture 8"/>
+                    <pic:cNvPicPr>
+                      <a:picLocks noChangeAspect="1" noChangeArrowheads="1"/>
+                    </pic:cNvPicPr>
+                  </pic:nvPicPr>
+                  <pic:blipFill>
+                    <a:blip r:embed="rId21">
+                      <a:extLst>
+                        <a:ext uri="{28A0092B-C50C-407E-A947-70E740481C1C}">
+                          <a14:useLocalDpi xmlns:a14="http://schemas.microsoft.com/office/drawing/2010/main" val="0"/>
+                        </a:ext>
+                      </a:extLst>
+                    </a:blip>
+                    <a:srcRect/>
+                    <a:stretch>
+                      <a:fillRect/>
+                    </a:stretch>
+                  </pic:blipFill>
+                  <pic:spPr bwMode="auto">
+                    <a:xfrm>
+                      <a:off x="0" y="0"/>
+                      <a:ext cx="5934075" cy="3486150"/>
+                    </a:xfrm>
+                    <a:prstGeom prst="rect">
+                      <a:avLst/>
+                    </a:prstGeom>
+                    <a:noFill/>
+                    <a:ln>
+                      <a:noFill/>
+                    </a:ln>
+                  </pic:spPr>
+                </pic:pic>
+              </a:graphicData>
+            </a:graphic>
+          </wp:inline>
+        </w:drawing>
+      </w:r>
+    </w:p>
+    <w:p>
+      <w:pPr>
+        <w:pStyle w:val="NoSpacing"/>
+      </w:pPr>
+    </w:p>
+    <w:p>
+      <w:pPr>
+        <w:pStyle w:val="NoSpacing"/>
+      </w:pPr>
+      <w:r>
+        <w:t>In terms of the practicality of our proposed changes to FP-Growth, these results are promising</w:t>
+      </w:r>
+      <w:r>
+        <w:t>.</w:t>
+      </w:r>
+      <w:r>
+        <w:t xml:space="preserve"> </w:t>
+      </w:r>
+      <w:r>
+        <w:t>Since</w:t>
+      </w:r>
+      <w:r>
+        <w:t xml:space="preserve"> most interesting mining will be done using large datasets with many unique </w:t>
+      </w:r>
+      <w:proofErr w:type="spellStart"/>
+      <w:r>
+        <w:t>itemsets</w:t>
+      </w:r>
+      <w:proofErr w:type="spellEnd"/>
+      <w:r>
+        <w:t>, our new algorithm could pose for more efficient frequent pattern mining</w:t>
+      </w:r>
+      <w:r>
+        <w:t xml:space="preserve"> in certain scenarios.</w:t>
+      </w:r>
+    </w:p>
+    <w:p>
+      <w:pPr>
+        <w:pStyle w:val="NoSpacing"/>
+        <w:rPr>
+          <w:b/>
+          <w:bCs/>
+        </w:rPr>
+      </w:pPr>
+    </w:p>
+    <w:p>
+      <w:pPr>
+        <w:pStyle w:val="NoSpacing"/>
+        <w:rPr>
+          <w:b/>
+          <w:bCs/>
+          <w:u w:val="single"/>
+        </w:rPr>
+      </w:pPr>
       <w:bookmarkStart w:id="0" w:name="_GoBack"/>
       <w:bookmarkEnd w:id="0"/>
-      <w:r>
-        <w:t>for our new proposed FP-Growth algorithm.</w:t>
-      </w:r>
-    </w:p>
-    <w:p>
-      <w:pPr>
-        <w:pStyle w:val="NoSpacing"/>
-      </w:pPr>
-    </w:p>
-    <w:p>
-      <w:pPr>
-        <w:pStyle w:val="NoSpacing"/>
-      </w:pPr>
-      <w:r>
-        <w:t xml:space="preserve">Looking at the results for each of these algorithms, we can see that the original FP-Growth algorithm </w:t>
-      </w:r>
-      <w:r>
-        <w:t>outperforms</w:t>
-      </w:r>
-      <w:r>
-        <w:t xml:space="preserve"> our new FP-Growth algorithm with large minimum support thresholds (see table </w:t>
-      </w:r>
-      <w:r>
-        <w:rPr>
-          <w:b/>
-          <w:bCs/>
-        </w:rPr>
-        <w:t>X</w:t>
-      </w:r>
-      <w:r>
-        <w:t>).</w:t>
-      </w:r>
-      <w:r>
-        <w:t xml:space="preserve"> This is largely due to the fact that the overhead to construct and iterate over the REP-Tree when a lot of items will inevitably be pruned due to not meeting the minimum support threshold requirement.</w:t>
-      </w:r>
-      <w:r>
-        <w:t xml:space="preserve"> </w:t>
-      </w:r>
-      <w:r>
-        <w:t xml:space="preserve">It should be noted that our new FP-Growth algorithm performs all mining in a relatively constant time due to the tree traversal process. </w:t>
-      </w:r>
-      <w:r>
-        <w:t xml:space="preserve">However, </w:t>
-      </w:r>
-      <w:r>
-        <w:t xml:space="preserve">we see the opposite result when using a low minimum support threshold (see table </w:t>
-      </w:r>
-      <w:r>
-        <w:rPr>
-          <w:b/>
-          <w:bCs/>
-        </w:rPr>
-        <w:t>Y</w:t>
-      </w:r>
-      <w:r>
-        <w:t xml:space="preserve">). </w:t>
-      </w:r>
-      <w:r>
-        <w:t>In this scenario, the original FP-Growth algorithm must now iterate over almost all the possible itemsets, reading them off disk to construct the FP-Tree</w:t>
-      </w:r>
-      <w:r>
-        <w:t>.</w:t>
-      </w:r>
-      <w:r>
-        <w:t xml:space="preserve"> While FP-Growth still </w:t>
-      </w:r>
-      <w:r>
-        <w:t>outperforms</w:t>
-      </w:r>
-      <w:r>
-        <w:t xml:space="preserve"> our new FP-Growth algorithm with on datasets with few unique items, </w:t>
-      </w:r>
-      <w:r>
-        <w:t>our proposed algorithm</w:t>
-      </w:r>
-      <w:r>
-        <w:t xml:space="preserve"> significantly outperforms the original FP-Growth algorithm when we begin mining on large datasets with many unique items.</w:t>
-      </w:r>
-      <w:r>
-        <w:t xml:space="preserve"> </w:t>
-      </w:r>
-    </w:p>
-    <w:p>
-      <w:pPr>
-        <w:pStyle w:val="NoSpacing"/>
-      </w:pPr>
-    </w:p>
-    <w:p>
-      <w:pPr>
-        <w:pStyle w:val="NoSpacing"/>
-      </w:pPr>
-      <w:r>
-        <w:t>In terms of the practicality of our proposed changes to FP-Growth, these results are promising</w:t>
-      </w:r>
-      <w:r>
-        <w:t>.</w:t>
-      </w:r>
-      <w:r>
-        <w:t xml:space="preserve"> </w:t>
-      </w:r>
-      <w:r>
-        <w:t>Since</w:t>
-      </w:r>
-      <w:r>
-        <w:t xml:space="preserve"> most interesting mining will be done using large datasets with many unique itemsets</w:t>
-      </w:r>
-      <w:r>
-        <w:t>, our new algorithm could pose for more efficient frequent pattern mining</w:t>
-      </w:r>
-      <w:r>
-        <w:t xml:space="preserve"> in certain scenarios.</w:t>
-      </w:r>
-    </w:p>
-    <w:p>
-      <w:pPr>
-        <w:pStyle w:val="NoSpacing"/>
-        <w:rPr>
-          <w:b/>
-          <w:bCs/>
-        </w:rPr>
-      </w:pPr>
-    </w:p>
-    <w:p>
-      <w:pPr>
-        <w:pStyle w:val="NoSpacing"/>
-        <w:jc w:val="center"/>
-        <w:rPr>
-          <w:b/>
-          <w:bCs/>
-        </w:rPr>
-      </w:pPr>
-    </w:p>
-    <w:p>
-      <w:pPr>
-        <w:pStyle w:val="NoSpacing"/>
-        <w:rPr>
-          <w:b/>
-          <w:bCs/>
-          <w:u w:val="single"/>
-        </w:rPr>
-      </w:pPr>
     </w:p>
     <w:sectPr>
       <w:pgSz w:w="12240" w:h="15840"/>

</xml_diff>